<commit_message>
Segunda Pec terminada. Falta revisar un poco.
</commit_message>
<xml_diff>
--- a/PEC2/Primera parte.docx
+++ b/PEC2/Primera parte.docx
@@ -12,6 +12,7 @@
           <w:lang w:val="es-ES" w:eastAsia="es-ES"/>
         </w:rPr>
       </w:pPr>
+      <w:bookmarkStart w:id="0" w:name="_Toc468275269"/>
       <w:r>
         <w:rPr>
           <w:rFonts w:asciiTheme="minorHAnsi" w:eastAsia="Times New Roman" w:hAnsiTheme="minorHAnsi"/>
@@ -19,8 +20,368 @@
           <w:szCs w:val="22"/>
           <w:lang w:val="es-ES" w:eastAsia="es-ES"/>
         </w:rPr>
+        <w:t xml:space="preserve">PEC 2 - </w:t>
+      </w:r>
+      <w:r>
+        <w:rPr>
+          <w:rFonts w:asciiTheme="minorHAnsi" w:eastAsia="Times New Roman" w:hAnsiTheme="minorHAnsi"/>
+          <w:sz w:val="32"/>
+          <w:szCs w:val="22"/>
+          <w:lang w:val="es-ES" w:eastAsia="es-ES"/>
+        </w:rPr>
         <w:t>Primera parte</w:t>
       </w:r>
+      <w:bookmarkEnd w:id="0"/>
+    </w:p>
+    <w:sdt>
+      <w:sdtPr>
+        <w:id w:val="1605384171"/>
+        <w:docPartObj>
+          <w:docPartGallery w:val="Table of Contents"/>
+          <w:docPartUnique/>
+        </w:docPartObj>
+      </w:sdtPr>
+      <w:sdtEndPr>
+        <w:rPr>
+          <w:rFonts w:ascii="Calibri" w:eastAsia="Calibri" w:hAnsi="Calibri" w:cs="Times New Roman"/>
+          <w:noProof/>
+          <w:color w:val="auto"/>
+          <w:sz w:val="22"/>
+          <w:szCs w:val="22"/>
+          <w:lang w:eastAsia="en-US"/>
+        </w:rPr>
+      </w:sdtEndPr>
+      <w:sdtContent>
+        <w:p>
+          <w:pPr>
+            <w:pStyle w:val="TOCHeading"/>
+          </w:pPr>
+          <w:proofErr w:type="spellStart"/>
+          <w:r>
+            <w:t>Tabla</w:t>
+          </w:r>
+          <w:proofErr w:type="spellEnd"/>
+          <w:r>
+            <w:t xml:space="preserve"> de </w:t>
+          </w:r>
+          <w:proofErr w:type="spellStart"/>
+          <w:r>
+            <w:t>Contenido</w:t>
+          </w:r>
+          <w:proofErr w:type="spellEnd"/>
+        </w:p>
+        <w:p>
+          <w:pPr>
+            <w:pStyle w:val="TOC1"/>
+            <w:tabs>
+              <w:tab w:val="right" w:leader="dot" w:pos="9350"/>
+            </w:tabs>
+            <w:rPr>
+              <w:rFonts w:asciiTheme="minorHAnsi" w:eastAsiaTheme="minorEastAsia" w:hAnsiTheme="minorHAnsi" w:cstheme="minorBidi"/>
+              <w:noProof/>
+              <w:lang w:val="es-ES" w:eastAsia="es-ES"/>
+            </w:rPr>
+          </w:pPr>
+          <w:r>
+            <w:fldChar w:fldCharType="begin"/>
+          </w:r>
+          <w:r>
+            <w:instrText xml:space="preserve"> TOC \o "1-3" \h \z \u </w:instrText>
+          </w:r>
+          <w:r>
+            <w:fldChar w:fldCharType="separate"/>
+          </w:r>
+          <w:hyperlink w:anchor="_Toc468275269" w:history="1">
+            <w:r>
+              <w:rPr>
+                <w:rStyle w:val="Hyperlink"/>
+                <w:rFonts w:eastAsia="Times New Roman"/>
+                <w:noProof/>
+                <w:lang w:val="es-ES" w:eastAsia="es-ES"/>
+              </w:rPr>
+              <w:t>PEC 2 - Primera parte</w:t>
+            </w:r>
+            <w:r>
+              <w:rPr>
+                <w:noProof/>
+                <w:webHidden/>
+              </w:rPr>
+              <w:tab/>
+            </w:r>
+            <w:r>
+              <w:rPr>
+                <w:noProof/>
+                <w:webHidden/>
+              </w:rPr>
+              <w:fldChar w:fldCharType="begin"/>
+            </w:r>
+            <w:r>
+              <w:rPr>
+                <w:noProof/>
+                <w:webHidden/>
+              </w:rPr>
+              <w:instrText xml:space="preserve"> PAGEREF _Toc468275269 \h </w:instrText>
+            </w:r>
+            <w:r>
+              <w:rPr>
+                <w:noProof/>
+                <w:webHidden/>
+              </w:rPr>
+            </w:r>
+            <w:r>
+              <w:rPr>
+                <w:noProof/>
+                <w:webHidden/>
+              </w:rPr>
+              <w:fldChar w:fldCharType="separate"/>
+            </w:r>
+            <w:r>
+              <w:rPr>
+                <w:noProof/>
+                <w:webHidden/>
+              </w:rPr>
+              <w:t>1</w:t>
+            </w:r>
+            <w:r>
+              <w:rPr>
+                <w:noProof/>
+                <w:webHidden/>
+              </w:rPr>
+              <w:fldChar w:fldCharType="end"/>
+            </w:r>
+          </w:hyperlink>
+        </w:p>
+        <w:p>
+          <w:pPr>
+            <w:pStyle w:val="TOC2"/>
+            <w:tabs>
+              <w:tab w:val="right" w:leader="dot" w:pos="9350"/>
+            </w:tabs>
+            <w:rPr>
+              <w:rFonts w:asciiTheme="minorHAnsi" w:eastAsiaTheme="minorEastAsia" w:hAnsiTheme="minorHAnsi" w:cstheme="minorBidi"/>
+              <w:noProof/>
+              <w:lang w:val="es-ES" w:eastAsia="es-ES"/>
+            </w:rPr>
+          </w:pPr>
+          <w:hyperlink w:anchor="_Toc468275270" w:history="1">
+            <w:r>
+              <w:rPr>
+                <w:rStyle w:val="Hyperlink"/>
+                <w:noProof/>
+                <w:lang w:val="es-ES"/>
+              </w:rPr>
+              <w:t>Pregunta 1.</w:t>
+            </w:r>
+            <w:r>
+              <w:rPr>
+                <w:noProof/>
+                <w:webHidden/>
+              </w:rPr>
+              <w:tab/>
+            </w:r>
+            <w:r>
+              <w:rPr>
+                <w:noProof/>
+                <w:webHidden/>
+              </w:rPr>
+              <w:fldChar w:fldCharType="begin"/>
+            </w:r>
+            <w:r>
+              <w:rPr>
+                <w:noProof/>
+                <w:webHidden/>
+              </w:rPr>
+              <w:instrText xml:space="preserve"> PAGEREF _Toc468275270 \h </w:instrText>
+            </w:r>
+            <w:r>
+              <w:rPr>
+                <w:noProof/>
+                <w:webHidden/>
+              </w:rPr>
+            </w:r>
+            <w:r>
+              <w:rPr>
+                <w:noProof/>
+                <w:webHidden/>
+              </w:rPr>
+              <w:fldChar w:fldCharType="separate"/>
+            </w:r>
+            <w:r>
+              <w:rPr>
+                <w:noProof/>
+                <w:webHidden/>
+              </w:rPr>
+              <w:t>2</w:t>
+            </w:r>
+            <w:r>
+              <w:rPr>
+                <w:noProof/>
+                <w:webHidden/>
+              </w:rPr>
+              <w:fldChar w:fldCharType="end"/>
+            </w:r>
+          </w:hyperlink>
+        </w:p>
+        <w:p>
+          <w:pPr>
+            <w:pStyle w:val="TOC2"/>
+            <w:tabs>
+              <w:tab w:val="right" w:leader="dot" w:pos="9350"/>
+            </w:tabs>
+            <w:rPr>
+              <w:rFonts w:asciiTheme="minorHAnsi" w:eastAsiaTheme="minorEastAsia" w:hAnsiTheme="minorHAnsi" w:cstheme="minorBidi"/>
+              <w:noProof/>
+              <w:lang w:val="es-ES" w:eastAsia="es-ES"/>
+            </w:rPr>
+          </w:pPr>
+          <w:hyperlink w:anchor="_Toc468275271" w:history="1">
+            <w:r>
+              <w:rPr>
+                <w:rStyle w:val="Hyperlink"/>
+                <w:noProof/>
+                <w:lang w:val="es-ES"/>
+              </w:rPr>
+              <w:t>Pregunta 2.</w:t>
+            </w:r>
+            <w:r>
+              <w:rPr>
+                <w:noProof/>
+                <w:webHidden/>
+              </w:rPr>
+              <w:tab/>
+            </w:r>
+            <w:r>
+              <w:rPr>
+                <w:noProof/>
+                <w:webHidden/>
+              </w:rPr>
+              <w:fldChar w:fldCharType="begin"/>
+            </w:r>
+            <w:r>
+              <w:rPr>
+                <w:noProof/>
+                <w:webHidden/>
+              </w:rPr>
+              <w:instrText xml:space="preserve"> PAGEREF _Toc468275271 \h </w:instrText>
+            </w:r>
+            <w:r>
+              <w:rPr>
+                <w:noProof/>
+                <w:webHidden/>
+              </w:rPr>
+            </w:r>
+            <w:r>
+              <w:rPr>
+                <w:noProof/>
+                <w:webHidden/>
+              </w:rPr>
+              <w:fldChar w:fldCharType="separate"/>
+            </w:r>
+            <w:r>
+              <w:rPr>
+                <w:noProof/>
+                <w:webHidden/>
+              </w:rPr>
+              <w:t>4</w:t>
+            </w:r>
+            <w:r>
+              <w:rPr>
+                <w:noProof/>
+                <w:webHidden/>
+              </w:rPr>
+              <w:fldChar w:fldCharType="end"/>
+            </w:r>
+          </w:hyperlink>
+        </w:p>
+        <w:p>
+          <w:pPr>
+            <w:pStyle w:val="TOC2"/>
+            <w:tabs>
+              <w:tab w:val="right" w:leader="dot" w:pos="9350"/>
+            </w:tabs>
+            <w:rPr>
+              <w:rFonts w:asciiTheme="minorHAnsi" w:eastAsiaTheme="minorEastAsia" w:hAnsiTheme="minorHAnsi" w:cstheme="minorBidi"/>
+              <w:noProof/>
+              <w:lang w:val="es-ES" w:eastAsia="es-ES"/>
+            </w:rPr>
+          </w:pPr>
+          <w:hyperlink w:anchor="_Toc468275272" w:history="1">
+            <w:r>
+              <w:rPr>
+                <w:rStyle w:val="Hyperlink"/>
+                <w:noProof/>
+                <w:lang w:val="es-ES"/>
+              </w:rPr>
+              <w:t>Explicación entidades HTML y CSS</w:t>
+            </w:r>
+            <w:r>
+              <w:rPr>
+                <w:noProof/>
+                <w:webHidden/>
+              </w:rPr>
+              <w:tab/>
+            </w:r>
+            <w:r>
+              <w:rPr>
+                <w:noProof/>
+                <w:webHidden/>
+              </w:rPr>
+              <w:fldChar w:fldCharType="begin"/>
+            </w:r>
+            <w:r>
+              <w:rPr>
+                <w:noProof/>
+                <w:webHidden/>
+              </w:rPr>
+              <w:instrText xml:space="preserve"> PAGEREF _Toc468275272 \h </w:instrText>
+            </w:r>
+            <w:r>
+              <w:rPr>
+                <w:noProof/>
+                <w:webHidden/>
+              </w:rPr>
+            </w:r>
+            <w:r>
+              <w:rPr>
+                <w:noProof/>
+                <w:webHidden/>
+              </w:rPr>
+              <w:fldChar w:fldCharType="separate"/>
+            </w:r>
+            <w:r>
+              <w:rPr>
+                <w:noProof/>
+                <w:webHidden/>
+              </w:rPr>
+              <w:t>5</w:t>
+            </w:r>
+            <w:r>
+              <w:rPr>
+                <w:noProof/>
+                <w:webHidden/>
+              </w:rPr>
+              <w:fldChar w:fldCharType="end"/>
+            </w:r>
+          </w:hyperlink>
+        </w:p>
+        <w:p>
+          <w:r>
+            <w:rPr>
+              <w:b/>
+              <w:bCs/>
+              <w:noProof/>
+            </w:rPr>
+            <w:fldChar w:fldCharType="end"/>
+          </w:r>
+        </w:p>
+      </w:sdtContent>
+    </w:sdt>
+    <w:p>
+      <w:pPr>
+        <w:rPr>
+          <w:lang w:val="es-ES" w:eastAsia="es-ES"/>
+        </w:rPr>
+      </w:pPr>
     </w:p>
     <w:p>
       <w:pPr>
@@ -38,6 +399,26 @@
     </w:p>
     <w:p>
       <w:pPr>
+        <w:spacing w:after="0" w:line="240" w:lineRule="auto"/>
+        <w:rPr>
+          <w:rStyle w:val="Heading2Char"/>
+          <w:rFonts w:asciiTheme="minorHAnsi" w:hAnsiTheme="minorHAnsi"/>
+          <w:lang w:val="es-ES"/>
+        </w:rPr>
+      </w:pPr>
+      <w:r>
+        <w:rPr>
+          <w:rStyle w:val="Heading2Char"/>
+          <w:rFonts w:asciiTheme="minorHAnsi" w:hAnsiTheme="minorHAnsi"/>
+          <w:lang w:val="es-ES"/>
+        </w:rPr>
+        <w:br w:type="page"/>
+      </w:r>
+      <w:bookmarkStart w:id="1" w:name="_GoBack"/>
+      <w:bookmarkEnd w:id="1"/>
+    </w:p>
+    <w:p>
+      <w:pPr>
         <w:shd w:val="clear" w:color="auto" w:fill="FFFFFF"/>
         <w:spacing w:after="0" w:line="240" w:lineRule="auto"/>
         <w:textAlignment w:val="baseline"/>
@@ -48,15 +429,25 @@
           <w:lang w:val="es-ES" w:eastAsia="es-ES"/>
         </w:rPr>
       </w:pPr>
+      <w:bookmarkStart w:id="2" w:name="_Toc468275270"/>
       <w:r>
         <w:rPr>
           <w:rStyle w:val="Heading2Char"/>
           <w:rFonts w:asciiTheme="minorHAnsi" w:hAnsiTheme="minorHAnsi"/>
-          <w:sz w:val="22"/>
-          <w:szCs w:val="22"/>
-          <w:lang w:val="es-ES" w:eastAsia="es-ES"/>
-        </w:rPr>
+          <w:lang w:val="es-ES"/>
+        </w:rPr>
+        <w:lastRenderedPageBreak/>
         <w:t>Pregunta 1.</w:t>
+      </w:r>
+      <w:bookmarkEnd w:id="2"/>
+      <w:r>
+        <w:rPr>
+          <w:rFonts w:asciiTheme="minorHAnsi" w:eastAsia="Times New Roman" w:hAnsiTheme="minorHAnsi"/>
+          <w:b/>
+          <w:color w:val="333333"/>
+          <w:lang w:val="es-ES" w:eastAsia="es-ES"/>
+        </w:rPr>
+        <w:t xml:space="preserve"> </w:t>
       </w:r>
       <w:r>
         <w:rPr>
@@ -190,390 +581,15 @@
       </w:pPr>
       <w:r>
         <w:rPr>
+          <w:rFonts w:asciiTheme="minorHAnsi" w:hAnsiTheme="minorHAnsi"/>
           <w:noProof/>
           <w:lang w:val="es-ES" w:eastAsia="es-ES"/>
         </w:rPr>
         <w:drawing>
-          <wp:inline distT="0" distB="0" distL="0" distR="0" wp14:anchorId="098E45E3" wp14:editId="321BC99E">
+          <wp:inline distT="0" distB="0" distL="0" distR="0" wp14:anchorId="592729FA" wp14:editId="4E822E77">
             <wp:extent cx="2895600" cy="1325880"/>
             <wp:effectExtent l="0" t="0" r="0" b="7620"/>
             <wp:docPr id="1" name="Picture 1"/>
-            <wp:cNvGraphicFramePr>
-              <a:graphicFrameLocks xmlns:a="http://schemas.openxmlformats.org/drawingml/2006/main" noChangeAspect="1"/>
-            </wp:cNvGraphicFramePr>
-            <a:graphic xmlns:a="http://schemas.openxmlformats.org/drawingml/2006/main">
-              <a:graphicData uri="http://schemas.openxmlformats.org/drawingml/2006/picture">
-                <pic:pic xmlns:pic="http://schemas.openxmlformats.org/drawingml/2006/picture">
-                  <pic:nvPicPr>
-                    <pic:cNvPr id="0" name=""/>
-                    <pic:cNvPicPr/>
-                  </pic:nvPicPr>
-                  <pic:blipFill>
-                    <a:blip r:embed="rId6"/>
-                    <a:stretch>
-                      <a:fillRect/>
-                    </a:stretch>
-                  </pic:blipFill>
-                  <pic:spPr>
-                    <a:xfrm>
-                      <a:off x="0" y="0"/>
-                      <a:ext cx="2895600" cy="1325880"/>
-                    </a:xfrm>
-                    <a:prstGeom prst="rect">
-                      <a:avLst/>
-                    </a:prstGeom>
-                  </pic:spPr>
-                </pic:pic>
-              </a:graphicData>
-            </a:graphic>
-          </wp:inline>
-        </w:drawing>
-      </w:r>
-    </w:p>
-    <w:p>
-      <w:pPr>
-        <w:pStyle w:val="ListParagraph"/>
-        <w:numPr>
-          <w:ilvl w:val="0"/>
-          <w:numId w:val="3"/>
-        </w:numPr>
-        <w:spacing w:after="0" w:line="240" w:lineRule="auto"/>
-        <w:textAlignment w:val="baseline"/>
-        <w:rPr>
-          <w:rFonts w:asciiTheme="minorHAnsi" w:eastAsia="Times New Roman" w:hAnsiTheme="minorHAnsi"/>
-          <w:b/>
-          <w:color w:val="595959" w:themeColor="text1" w:themeTint="A6"/>
-          <w:lang w:val="es-ES" w:eastAsia="es-ES"/>
-        </w:rPr>
-      </w:pPr>
-      <w:r>
-        <w:rPr>
-          <w:rFonts w:asciiTheme="minorHAnsi" w:eastAsia="Times New Roman" w:hAnsiTheme="minorHAnsi"/>
-          <w:b/>
-          <w:color w:val="595959" w:themeColor="text1" w:themeTint="A6"/>
-          <w:lang w:val="es-ES" w:eastAsia="es-ES"/>
-        </w:rPr>
-        <w:t>¿Cómo podemos conseguir una tabla que ocupe tres cuartas partes de la pantalla, y a su vez esté formada por tres columnas, siendo la primera de tamaño doble a las dos restantes? Escribe el código que utilizarías para ello.</w:t>
-      </w:r>
-    </w:p>
-    <w:p>
-      <w:pPr>
-        <w:spacing w:after="0" w:line="240" w:lineRule="auto"/>
-        <w:textAlignment w:val="baseline"/>
-        <w:rPr>
-          <w:rFonts w:asciiTheme="minorHAnsi" w:eastAsia="Times New Roman" w:hAnsiTheme="minorHAnsi"/>
-          <w:b/>
-          <w:color w:val="595959" w:themeColor="text1" w:themeTint="A6"/>
-          <w:lang w:val="es-ES" w:eastAsia="es-ES"/>
-        </w:rPr>
-      </w:pPr>
-    </w:p>
-    <w:p>
-      <w:pPr>
-        <w:spacing w:after="0" w:line="240" w:lineRule="auto"/>
-        <w:ind w:left="851"/>
-        <w:textAlignment w:val="baseline"/>
-        <w:rPr>
-          <w:rFonts w:asciiTheme="minorHAnsi" w:eastAsia="Times New Roman" w:hAnsiTheme="minorHAnsi"/>
-          <w:lang w:val="es-ES" w:eastAsia="es-ES"/>
-        </w:rPr>
-      </w:pPr>
-      <w:r>
-        <w:rPr>
-          <w:rFonts w:asciiTheme="minorHAnsi" w:eastAsia="Times New Roman" w:hAnsiTheme="minorHAnsi"/>
-          <w:lang w:val="es-ES" w:eastAsia="es-ES"/>
-        </w:rPr>
-        <w:t>Podríamos hacerlo con un id en la columna que queremos hacer que ocupe el doble de las demás. Luego en el css decimos que la tabla ocupe el 75% y luego que la columna con el id ocupe 50%. Así las otras dos columnas ocuparán 25% cada una.</w:t>
-      </w:r>
-    </w:p>
-    <w:p>
-      <w:pPr>
-        <w:spacing w:after="0" w:line="240" w:lineRule="auto"/>
-        <w:ind w:left="851"/>
-        <w:textAlignment w:val="baseline"/>
-        <w:rPr>
-          <w:rFonts w:asciiTheme="minorHAnsi" w:eastAsia="Times New Roman" w:hAnsiTheme="minorHAnsi"/>
-          <w:b/>
-          <w:color w:val="595959" w:themeColor="text1" w:themeTint="A6"/>
-          <w:lang w:val="es-ES" w:eastAsia="es-ES"/>
-        </w:rPr>
-      </w:pPr>
-      <w:r>
-        <w:rPr>
-          <w:noProof/>
-          <w:lang w:val="es-ES" w:eastAsia="es-ES"/>
-        </w:rPr>
-        <w:drawing>
-          <wp:inline distT="0" distB="0" distL="0" distR="0" wp14:anchorId="6F12760E" wp14:editId="3247F81D">
-            <wp:extent cx="2560320" cy="1638300"/>
-            <wp:effectExtent l="0" t="0" r="0" b="0"/>
-            <wp:docPr id="2" name="Picture 2"/>
-            <wp:cNvGraphicFramePr>
-              <a:graphicFrameLocks xmlns:a="http://schemas.openxmlformats.org/drawingml/2006/main" noChangeAspect="1"/>
-            </wp:cNvGraphicFramePr>
-            <a:graphic xmlns:a="http://schemas.openxmlformats.org/drawingml/2006/main">
-              <a:graphicData uri="http://schemas.openxmlformats.org/drawingml/2006/picture">
-                <pic:pic xmlns:pic="http://schemas.openxmlformats.org/drawingml/2006/picture">
-                  <pic:nvPicPr>
-                    <pic:cNvPr id="0" name=""/>
-                    <pic:cNvPicPr/>
-                  </pic:nvPicPr>
-                  <pic:blipFill>
-                    <a:blip r:embed="rId7"/>
-                    <a:stretch>
-                      <a:fillRect/>
-                    </a:stretch>
-                  </pic:blipFill>
-                  <pic:spPr>
-                    <a:xfrm>
-                      <a:off x="0" y="0"/>
-                      <a:ext cx="2560320" cy="1638300"/>
-                    </a:xfrm>
-                    <a:prstGeom prst="rect">
-                      <a:avLst/>
-                    </a:prstGeom>
-                  </pic:spPr>
-                </pic:pic>
-              </a:graphicData>
-            </a:graphic>
-          </wp:inline>
-        </w:drawing>
-      </w:r>
-      <w:r>
-        <w:rPr>
-          <w:noProof/>
-          <w:lang w:val="es-ES" w:eastAsia="es-ES"/>
-        </w:rPr>
-        <w:drawing>
-          <wp:inline distT="0" distB="0" distL="0" distR="0" wp14:anchorId="0E064249" wp14:editId="2129A484">
-            <wp:extent cx="2468880" cy="1638300"/>
-            <wp:effectExtent l="0" t="0" r="7620" b="0"/>
-            <wp:docPr id="4" name="Picture 4"/>
-            <wp:cNvGraphicFramePr>
-              <a:graphicFrameLocks xmlns:a="http://schemas.openxmlformats.org/drawingml/2006/main" noChangeAspect="1"/>
-            </wp:cNvGraphicFramePr>
-            <a:graphic xmlns:a="http://schemas.openxmlformats.org/drawingml/2006/main">
-              <a:graphicData uri="http://schemas.openxmlformats.org/drawingml/2006/picture">
-                <pic:pic xmlns:pic="http://schemas.openxmlformats.org/drawingml/2006/picture">
-                  <pic:nvPicPr>
-                    <pic:cNvPr id="0" name=""/>
-                    <pic:cNvPicPr/>
-                  </pic:nvPicPr>
-                  <pic:blipFill>
-                    <a:blip r:embed="rId8"/>
-                    <a:stretch>
-                      <a:fillRect/>
-                    </a:stretch>
-                  </pic:blipFill>
-                  <pic:spPr>
-                    <a:xfrm>
-                      <a:off x="0" y="0"/>
-                      <a:ext cx="2468880" cy="1638300"/>
-                    </a:xfrm>
-                    <a:prstGeom prst="rect">
-                      <a:avLst/>
-                    </a:prstGeom>
-                  </pic:spPr>
-                </pic:pic>
-              </a:graphicData>
-            </a:graphic>
-          </wp:inline>
-        </w:drawing>
-      </w:r>
-    </w:p>
-    <w:p>
-      <w:pPr>
-        <w:rPr>
-          <w:rFonts w:asciiTheme="minorHAnsi" w:eastAsia="Times New Roman" w:hAnsiTheme="minorHAnsi"/>
-          <w:b/>
-          <w:color w:val="595959" w:themeColor="text1" w:themeTint="A6"/>
-          <w:lang w:val="es-ES" w:eastAsia="es-ES"/>
-        </w:rPr>
-      </w:pPr>
-    </w:p>
-    <w:p>
-      <w:pPr>
-        <w:spacing w:after="0" w:line="240" w:lineRule="auto"/>
-        <w:rPr>
-          <w:rFonts w:asciiTheme="minorHAnsi" w:eastAsia="Times New Roman" w:hAnsiTheme="minorHAnsi"/>
-          <w:b/>
-          <w:color w:val="595959" w:themeColor="text1" w:themeTint="A6"/>
-          <w:lang w:val="es-ES" w:eastAsia="es-ES"/>
-        </w:rPr>
-      </w:pPr>
-      <w:r>
-        <w:rPr>
-          <w:rFonts w:asciiTheme="minorHAnsi" w:eastAsia="Times New Roman" w:hAnsiTheme="minorHAnsi"/>
-          <w:b/>
-          <w:color w:val="595959" w:themeColor="text1" w:themeTint="A6"/>
-          <w:lang w:val="es-ES" w:eastAsia="es-ES"/>
-        </w:rPr>
-        <w:br w:type="page"/>
-      </w:r>
-    </w:p>
-    <w:p>
-      <w:pPr>
-        <w:pStyle w:val="ListParagraph"/>
-        <w:numPr>
-          <w:ilvl w:val="0"/>
-          <w:numId w:val="3"/>
-        </w:numPr>
-        <w:spacing w:after="0" w:line="240" w:lineRule="auto"/>
-        <w:textAlignment w:val="baseline"/>
-        <w:rPr>
-          <w:rFonts w:asciiTheme="minorHAnsi" w:eastAsia="Times New Roman" w:hAnsiTheme="minorHAnsi"/>
-          <w:b/>
-          <w:color w:val="595959" w:themeColor="text1" w:themeTint="A6"/>
-          <w:lang w:val="es-ES" w:eastAsia="es-ES"/>
-        </w:rPr>
-      </w:pPr>
-      <w:r>
-        <w:rPr>
-          <w:rFonts w:asciiTheme="minorHAnsi" w:eastAsia="Times New Roman" w:hAnsiTheme="minorHAnsi"/>
-          <w:b/>
-          <w:color w:val="595959" w:themeColor="text1" w:themeTint="A6"/>
-          <w:lang w:val="es-ES" w:eastAsia="es-ES"/>
-        </w:rPr>
-        <w:lastRenderedPageBreak/>
-        <w:t>¿Cuál es la forma correcta de estructurar una tabla compleja</w:t>
-      </w:r>
-      <w:proofErr w:type="gramStart"/>
-      <w:r>
-        <w:rPr>
-          <w:rFonts w:asciiTheme="minorHAnsi" w:eastAsia="Times New Roman" w:hAnsiTheme="minorHAnsi"/>
-          <w:b/>
-          <w:color w:val="595959" w:themeColor="text1" w:themeTint="A6"/>
-          <w:lang w:val="es-ES" w:eastAsia="es-ES"/>
-        </w:rPr>
-        <w:t>?¿</w:t>
-      </w:r>
-      <w:proofErr w:type="gramEnd"/>
-      <w:r>
-        <w:rPr>
-          <w:rFonts w:asciiTheme="minorHAnsi" w:eastAsia="Times New Roman" w:hAnsiTheme="minorHAnsi"/>
-          <w:b/>
-          <w:color w:val="595959" w:themeColor="text1" w:themeTint="A6"/>
-          <w:lang w:val="es-ES" w:eastAsia="es-ES"/>
-        </w:rPr>
-        <w:t>Qué significado tiene cada uno de los elementos utilizados en esta estructuración? Ilústralo con un ejemplo</w:t>
-      </w:r>
-    </w:p>
-    <w:p>
-      <w:pPr>
-        <w:spacing w:after="0" w:line="240" w:lineRule="auto"/>
-        <w:textAlignment w:val="baseline"/>
-        <w:rPr>
-          <w:rFonts w:asciiTheme="minorHAnsi" w:eastAsia="Times New Roman" w:hAnsiTheme="minorHAnsi"/>
-          <w:b/>
-          <w:color w:val="595959" w:themeColor="text1" w:themeTint="A6"/>
-          <w:lang w:val="es-ES" w:eastAsia="es-ES"/>
-        </w:rPr>
-      </w:pPr>
-    </w:p>
-    <w:p>
-      <w:pPr>
-        <w:spacing w:after="0" w:line="240" w:lineRule="auto"/>
-        <w:ind w:left="851"/>
-        <w:textAlignment w:val="baseline"/>
-        <w:rPr>
-          <w:rFonts w:asciiTheme="minorHAnsi" w:eastAsia="Times New Roman" w:hAnsiTheme="minorHAnsi"/>
-          <w:lang w:val="es-ES" w:eastAsia="es-ES"/>
-        </w:rPr>
-      </w:pPr>
-      <w:r>
-        <w:rPr>
-          <w:rFonts w:asciiTheme="minorHAnsi" w:eastAsia="Times New Roman" w:hAnsiTheme="minorHAnsi"/>
-          <w:lang w:val="es-ES" w:eastAsia="es-ES"/>
-        </w:rPr>
-        <w:t>Para estructurar de forma correcta una tabla habría que utilizar las etiquetas &lt;</w:t>
-      </w:r>
-      <w:proofErr w:type="spellStart"/>
-      <w:r>
-        <w:rPr>
-          <w:rFonts w:asciiTheme="minorHAnsi" w:eastAsia="Times New Roman" w:hAnsiTheme="minorHAnsi"/>
-          <w:lang w:val="es-ES" w:eastAsia="es-ES"/>
-        </w:rPr>
-        <w:t>thead</w:t>
-      </w:r>
-      <w:proofErr w:type="spellEnd"/>
-      <w:r>
-        <w:rPr>
-          <w:rFonts w:asciiTheme="minorHAnsi" w:eastAsia="Times New Roman" w:hAnsiTheme="minorHAnsi"/>
-          <w:lang w:val="es-ES" w:eastAsia="es-ES"/>
-        </w:rPr>
-        <w:t>&gt;, &lt;</w:t>
-      </w:r>
-      <w:proofErr w:type="spellStart"/>
-      <w:r>
-        <w:rPr>
-          <w:rFonts w:asciiTheme="minorHAnsi" w:eastAsia="Times New Roman" w:hAnsiTheme="minorHAnsi"/>
-          <w:lang w:val="es-ES" w:eastAsia="es-ES"/>
-        </w:rPr>
-        <w:t>tbody</w:t>
-      </w:r>
-      <w:proofErr w:type="spellEnd"/>
-      <w:r>
-        <w:rPr>
-          <w:rFonts w:asciiTheme="minorHAnsi" w:eastAsia="Times New Roman" w:hAnsiTheme="minorHAnsi"/>
-          <w:lang w:val="es-ES" w:eastAsia="es-ES"/>
-        </w:rPr>
-        <w:t>&gt; y &lt;</w:t>
-      </w:r>
-      <w:proofErr w:type="spellStart"/>
-      <w:r>
-        <w:rPr>
-          <w:rFonts w:asciiTheme="minorHAnsi" w:eastAsia="Times New Roman" w:hAnsiTheme="minorHAnsi"/>
-          <w:lang w:val="es-ES" w:eastAsia="es-ES"/>
-        </w:rPr>
-        <w:t>tfoot</w:t>
-      </w:r>
-      <w:proofErr w:type="spellEnd"/>
-      <w:r>
-        <w:rPr>
-          <w:rFonts w:asciiTheme="minorHAnsi" w:eastAsia="Times New Roman" w:hAnsiTheme="minorHAnsi"/>
-          <w:lang w:val="es-ES" w:eastAsia="es-ES"/>
-        </w:rPr>
-        <w:t xml:space="preserve">&gt; para que quede clara la cabecera, cuerpo y pie de la tabla. Además, deberíamos utilizar la propiedad </w:t>
-      </w:r>
-      <w:proofErr w:type="spellStart"/>
-      <w:r>
-        <w:rPr>
-          <w:rFonts w:asciiTheme="minorHAnsi" w:eastAsia="Times New Roman" w:hAnsiTheme="minorHAnsi"/>
-          <w:lang w:val="es-ES" w:eastAsia="es-ES"/>
-        </w:rPr>
-        <w:t>scope</w:t>
-      </w:r>
-      <w:proofErr w:type="spellEnd"/>
-      <w:r>
-        <w:rPr>
-          <w:rFonts w:asciiTheme="minorHAnsi" w:eastAsia="Times New Roman" w:hAnsiTheme="minorHAnsi"/>
-          <w:lang w:val="es-ES" w:eastAsia="es-ES"/>
-        </w:rPr>
-        <w:t xml:space="preserve"> para definir cuáles son las columnas y filas.</w:t>
-      </w:r>
-    </w:p>
-    <w:p>
-      <w:pPr>
-        <w:spacing w:after="0" w:line="240" w:lineRule="auto"/>
-        <w:jc w:val="center"/>
-        <w:textAlignment w:val="baseline"/>
-        <w:rPr>
-          <w:rFonts w:asciiTheme="minorHAnsi" w:eastAsia="Times New Roman" w:hAnsiTheme="minorHAnsi"/>
-          <w:b/>
-          <w:color w:val="333333"/>
-          <w:lang w:val="es-ES" w:eastAsia="es-ES"/>
-        </w:rPr>
-      </w:pPr>
-      <w:r>
-        <w:rPr>
-          <w:noProof/>
-          <w:lang w:val="es-ES" w:eastAsia="es-ES"/>
-        </w:rPr>
-        <w:drawing>
-          <wp:inline distT="0" distB="0" distL="0" distR="0" wp14:anchorId="5599260E" wp14:editId="6F55D993">
-            <wp:extent cx="5219700" cy="5135880"/>
-            <wp:effectExtent l="0" t="0" r="0" b="7620"/>
-            <wp:docPr id="5" name="Picture 5"/>
             <wp:cNvGraphicFramePr>
               <a:graphicFrameLocks xmlns:a="http://schemas.openxmlformats.org/drawingml/2006/main" noChangeAspect="1"/>
             </wp:cNvGraphicFramePr>
@@ -593,6 +609,385 @@
                   <pic:spPr>
                     <a:xfrm>
                       <a:off x="0" y="0"/>
+                      <a:ext cx="2895600" cy="1325880"/>
+                    </a:xfrm>
+                    <a:prstGeom prst="rect">
+                      <a:avLst/>
+                    </a:prstGeom>
+                  </pic:spPr>
+                </pic:pic>
+              </a:graphicData>
+            </a:graphic>
+          </wp:inline>
+        </w:drawing>
+      </w:r>
+    </w:p>
+    <w:p>
+      <w:pPr>
+        <w:pStyle w:val="ListParagraph"/>
+        <w:numPr>
+          <w:ilvl w:val="0"/>
+          <w:numId w:val="3"/>
+        </w:numPr>
+        <w:spacing w:after="0" w:line="240" w:lineRule="auto"/>
+        <w:textAlignment w:val="baseline"/>
+        <w:rPr>
+          <w:rFonts w:asciiTheme="minorHAnsi" w:eastAsia="Times New Roman" w:hAnsiTheme="minorHAnsi"/>
+          <w:b/>
+          <w:color w:val="595959" w:themeColor="text1" w:themeTint="A6"/>
+          <w:lang w:val="es-ES" w:eastAsia="es-ES"/>
+        </w:rPr>
+      </w:pPr>
+      <w:r>
+        <w:rPr>
+          <w:rFonts w:asciiTheme="minorHAnsi" w:eastAsia="Times New Roman" w:hAnsiTheme="minorHAnsi"/>
+          <w:b/>
+          <w:color w:val="595959" w:themeColor="text1" w:themeTint="A6"/>
+          <w:lang w:val="es-ES" w:eastAsia="es-ES"/>
+        </w:rPr>
+        <w:t>¿Cómo podemos conseguir una tabla que ocupe tres cuartas partes de la pantalla, y a su vez esté formada por tres columnas, siendo la primera de tamaño doble a las dos restantes? Escribe el código que utilizarías para ello.</w:t>
+      </w:r>
+    </w:p>
+    <w:p>
+      <w:pPr>
+        <w:spacing w:after="0" w:line="240" w:lineRule="auto"/>
+        <w:textAlignment w:val="baseline"/>
+        <w:rPr>
+          <w:rFonts w:asciiTheme="minorHAnsi" w:eastAsia="Times New Roman" w:hAnsiTheme="minorHAnsi"/>
+          <w:b/>
+          <w:color w:val="595959" w:themeColor="text1" w:themeTint="A6"/>
+          <w:lang w:val="es-ES" w:eastAsia="es-ES"/>
+        </w:rPr>
+      </w:pPr>
+    </w:p>
+    <w:p>
+      <w:pPr>
+        <w:spacing w:after="0" w:line="240" w:lineRule="auto"/>
+        <w:ind w:left="851"/>
+        <w:textAlignment w:val="baseline"/>
+        <w:rPr>
+          <w:rFonts w:asciiTheme="minorHAnsi" w:eastAsia="Times New Roman" w:hAnsiTheme="minorHAnsi"/>
+          <w:lang w:val="es-ES" w:eastAsia="es-ES"/>
+        </w:rPr>
+      </w:pPr>
+      <w:r>
+        <w:rPr>
+          <w:rFonts w:asciiTheme="minorHAnsi" w:eastAsia="Times New Roman" w:hAnsiTheme="minorHAnsi"/>
+          <w:lang w:val="es-ES" w:eastAsia="es-ES"/>
+        </w:rPr>
+        <w:t>Podríamos hacerlo con un id en la columna que queremos hacer que ocupe el doble de las demás. Luego en el css decimos que la tabla ocupe el 75% y luego que la columna con el id ocupe 50%. Así las otras dos columnas ocuparán 25% cada una.</w:t>
+      </w:r>
+    </w:p>
+    <w:p>
+      <w:pPr>
+        <w:spacing w:after="0" w:line="240" w:lineRule="auto"/>
+        <w:ind w:left="851"/>
+        <w:textAlignment w:val="baseline"/>
+        <w:rPr>
+          <w:rFonts w:asciiTheme="minorHAnsi" w:eastAsia="Times New Roman" w:hAnsiTheme="minorHAnsi"/>
+          <w:b/>
+          <w:color w:val="595959" w:themeColor="text1" w:themeTint="A6"/>
+          <w:lang w:val="es-ES" w:eastAsia="es-ES"/>
+        </w:rPr>
+      </w:pPr>
+      <w:r>
+        <w:rPr>
+          <w:rFonts w:asciiTheme="minorHAnsi" w:hAnsiTheme="minorHAnsi"/>
+          <w:noProof/>
+          <w:lang w:val="es-ES" w:eastAsia="es-ES"/>
+        </w:rPr>
+        <w:drawing>
+          <wp:inline distT="0" distB="0" distL="0" distR="0" wp14:anchorId="733D727B" wp14:editId="175DBE10">
+            <wp:extent cx="2560320" cy="1638300"/>
+            <wp:effectExtent l="0" t="0" r="0" b="0"/>
+            <wp:docPr id="2" name="Picture 2"/>
+            <wp:cNvGraphicFramePr>
+              <a:graphicFrameLocks xmlns:a="http://schemas.openxmlformats.org/drawingml/2006/main" noChangeAspect="1"/>
+            </wp:cNvGraphicFramePr>
+            <a:graphic xmlns:a="http://schemas.openxmlformats.org/drawingml/2006/main">
+              <a:graphicData uri="http://schemas.openxmlformats.org/drawingml/2006/picture">
+                <pic:pic xmlns:pic="http://schemas.openxmlformats.org/drawingml/2006/picture">
+                  <pic:nvPicPr>
+                    <pic:cNvPr id="0" name=""/>
+                    <pic:cNvPicPr/>
+                  </pic:nvPicPr>
+                  <pic:blipFill>
+                    <a:blip r:embed="rId10"/>
+                    <a:stretch>
+                      <a:fillRect/>
+                    </a:stretch>
+                  </pic:blipFill>
+                  <pic:spPr>
+                    <a:xfrm>
+                      <a:off x="0" y="0"/>
+                      <a:ext cx="2560320" cy="1638300"/>
+                    </a:xfrm>
+                    <a:prstGeom prst="rect">
+                      <a:avLst/>
+                    </a:prstGeom>
+                  </pic:spPr>
+                </pic:pic>
+              </a:graphicData>
+            </a:graphic>
+          </wp:inline>
+        </w:drawing>
+      </w:r>
+      <w:r>
+        <w:rPr>
+          <w:rFonts w:asciiTheme="minorHAnsi" w:hAnsiTheme="minorHAnsi"/>
+          <w:noProof/>
+          <w:lang w:val="es-ES" w:eastAsia="es-ES"/>
+        </w:rPr>
+        <w:drawing>
+          <wp:inline distT="0" distB="0" distL="0" distR="0" wp14:anchorId="02513C84" wp14:editId="018B391F">
+            <wp:extent cx="2468880" cy="1638300"/>
+            <wp:effectExtent l="0" t="0" r="7620" b="0"/>
+            <wp:docPr id="4" name="Picture 4"/>
+            <wp:cNvGraphicFramePr>
+              <a:graphicFrameLocks xmlns:a="http://schemas.openxmlformats.org/drawingml/2006/main" noChangeAspect="1"/>
+            </wp:cNvGraphicFramePr>
+            <a:graphic xmlns:a="http://schemas.openxmlformats.org/drawingml/2006/main">
+              <a:graphicData uri="http://schemas.openxmlformats.org/drawingml/2006/picture">
+                <pic:pic xmlns:pic="http://schemas.openxmlformats.org/drawingml/2006/picture">
+                  <pic:nvPicPr>
+                    <pic:cNvPr id="0" name=""/>
+                    <pic:cNvPicPr/>
+                  </pic:nvPicPr>
+                  <pic:blipFill>
+                    <a:blip r:embed="rId11"/>
+                    <a:stretch>
+                      <a:fillRect/>
+                    </a:stretch>
+                  </pic:blipFill>
+                  <pic:spPr>
+                    <a:xfrm>
+                      <a:off x="0" y="0"/>
+                      <a:ext cx="2468880" cy="1638300"/>
+                    </a:xfrm>
+                    <a:prstGeom prst="rect">
+                      <a:avLst/>
+                    </a:prstGeom>
+                  </pic:spPr>
+                </pic:pic>
+              </a:graphicData>
+            </a:graphic>
+          </wp:inline>
+        </w:drawing>
+      </w:r>
+    </w:p>
+    <w:p>
+      <w:pPr>
+        <w:rPr>
+          <w:rFonts w:asciiTheme="minorHAnsi" w:eastAsia="Times New Roman" w:hAnsiTheme="minorHAnsi"/>
+          <w:b/>
+          <w:color w:val="595959" w:themeColor="text1" w:themeTint="A6"/>
+          <w:lang w:val="es-ES" w:eastAsia="es-ES"/>
+        </w:rPr>
+      </w:pPr>
+    </w:p>
+    <w:p>
+      <w:pPr>
+        <w:spacing w:after="0" w:line="240" w:lineRule="auto"/>
+        <w:rPr>
+          <w:rFonts w:asciiTheme="minorHAnsi" w:eastAsia="Times New Roman" w:hAnsiTheme="minorHAnsi"/>
+          <w:b/>
+          <w:color w:val="595959" w:themeColor="text1" w:themeTint="A6"/>
+          <w:lang w:val="es-ES" w:eastAsia="es-ES"/>
+        </w:rPr>
+      </w:pPr>
+      <w:r>
+        <w:rPr>
+          <w:rFonts w:asciiTheme="minorHAnsi" w:eastAsia="Times New Roman" w:hAnsiTheme="minorHAnsi"/>
+          <w:b/>
+          <w:color w:val="595959" w:themeColor="text1" w:themeTint="A6"/>
+          <w:lang w:val="es-ES" w:eastAsia="es-ES"/>
+        </w:rPr>
+        <w:br w:type="page"/>
+      </w:r>
+    </w:p>
+    <w:p>
+      <w:pPr>
+        <w:pStyle w:val="ListParagraph"/>
+        <w:numPr>
+          <w:ilvl w:val="0"/>
+          <w:numId w:val="3"/>
+        </w:numPr>
+        <w:spacing w:after="0" w:line="240" w:lineRule="auto"/>
+        <w:textAlignment w:val="baseline"/>
+        <w:rPr>
+          <w:rFonts w:asciiTheme="minorHAnsi" w:eastAsia="Times New Roman" w:hAnsiTheme="minorHAnsi"/>
+          <w:b/>
+          <w:color w:val="595959" w:themeColor="text1" w:themeTint="A6"/>
+          <w:lang w:val="es-ES" w:eastAsia="es-ES"/>
+        </w:rPr>
+      </w:pPr>
+      <w:r>
+        <w:rPr>
+          <w:rFonts w:asciiTheme="minorHAnsi" w:eastAsia="Times New Roman" w:hAnsiTheme="minorHAnsi"/>
+          <w:b/>
+          <w:color w:val="595959" w:themeColor="text1" w:themeTint="A6"/>
+          <w:lang w:val="es-ES" w:eastAsia="es-ES"/>
+        </w:rPr>
+        <w:lastRenderedPageBreak/>
+        <w:t>¿Cuál es la forma correcta de estructurar una tabla compleja</w:t>
+      </w:r>
+      <w:proofErr w:type="gramStart"/>
+      <w:r>
+        <w:rPr>
+          <w:rFonts w:asciiTheme="minorHAnsi" w:eastAsia="Times New Roman" w:hAnsiTheme="minorHAnsi"/>
+          <w:b/>
+          <w:color w:val="595959" w:themeColor="text1" w:themeTint="A6"/>
+          <w:lang w:val="es-ES" w:eastAsia="es-ES"/>
+        </w:rPr>
+        <w:t>?¿</w:t>
+      </w:r>
+      <w:proofErr w:type="gramEnd"/>
+      <w:r>
+        <w:rPr>
+          <w:rFonts w:asciiTheme="minorHAnsi" w:eastAsia="Times New Roman" w:hAnsiTheme="minorHAnsi"/>
+          <w:b/>
+          <w:color w:val="595959" w:themeColor="text1" w:themeTint="A6"/>
+          <w:lang w:val="es-ES" w:eastAsia="es-ES"/>
+        </w:rPr>
+        <w:t>Qué significado tiene cada uno de los elementos utilizados en esta estructuración? Ilústralo con un ejemplo</w:t>
+      </w:r>
+    </w:p>
+    <w:p>
+      <w:pPr>
+        <w:spacing w:after="0" w:line="240" w:lineRule="auto"/>
+        <w:textAlignment w:val="baseline"/>
+        <w:rPr>
+          <w:rFonts w:asciiTheme="minorHAnsi" w:eastAsia="Times New Roman" w:hAnsiTheme="minorHAnsi"/>
+          <w:b/>
+          <w:color w:val="595959" w:themeColor="text1" w:themeTint="A6"/>
+          <w:lang w:val="es-ES" w:eastAsia="es-ES"/>
+        </w:rPr>
+      </w:pPr>
+    </w:p>
+    <w:p>
+      <w:pPr>
+        <w:spacing w:after="0" w:line="240" w:lineRule="auto"/>
+        <w:ind w:left="851"/>
+        <w:textAlignment w:val="baseline"/>
+        <w:rPr>
+          <w:rFonts w:asciiTheme="minorHAnsi" w:eastAsia="Times New Roman" w:hAnsiTheme="minorHAnsi"/>
+          <w:lang w:val="es-ES" w:eastAsia="es-ES"/>
+        </w:rPr>
+      </w:pPr>
+      <w:r>
+        <w:rPr>
+          <w:rFonts w:asciiTheme="minorHAnsi" w:eastAsia="Times New Roman" w:hAnsiTheme="minorHAnsi"/>
+          <w:lang w:val="es-ES" w:eastAsia="es-ES"/>
+        </w:rPr>
+        <w:t>Para estructurar de forma correcta una tabla habría que utilizar las etiquetas &lt;</w:t>
+      </w:r>
+      <w:proofErr w:type="spellStart"/>
+      <w:r>
+        <w:rPr>
+          <w:rFonts w:asciiTheme="minorHAnsi" w:eastAsia="Times New Roman" w:hAnsiTheme="minorHAnsi"/>
+          <w:lang w:val="es-ES" w:eastAsia="es-ES"/>
+        </w:rPr>
+        <w:t>thead</w:t>
+      </w:r>
+      <w:proofErr w:type="spellEnd"/>
+      <w:r>
+        <w:rPr>
+          <w:rFonts w:asciiTheme="minorHAnsi" w:eastAsia="Times New Roman" w:hAnsiTheme="minorHAnsi"/>
+          <w:lang w:val="es-ES" w:eastAsia="es-ES"/>
+        </w:rPr>
+        <w:t>&gt;, &lt;</w:t>
+      </w:r>
+      <w:proofErr w:type="spellStart"/>
+      <w:r>
+        <w:rPr>
+          <w:rFonts w:asciiTheme="minorHAnsi" w:eastAsia="Times New Roman" w:hAnsiTheme="minorHAnsi"/>
+          <w:lang w:val="es-ES" w:eastAsia="es-ES"/>
+        </w:rPr>
+        <w:t>tbody</w:t>
+      </w:r>
+      <w:proofErr w:type="spellEnd"/>
+      <w:r>
+        <w:rPr>
+          <w:rFonts w:asciiTheme="minorHAnsi" w:eastAsia="Times New Roman" w:hAnsiTheme="minorHAnsi"/>
+          <w:lang w:val="es-ES" w:eastAsia="es-ES"/>
+        </w:rPr>
+        <w:t>&gt; y &lt;</w:t>
+      </w:r>
+      <w:proofErr w:type="spellStart"/>
+      <w:r>
+        <w:rPr>
+          <w:rFonts w:asciiTheme="minorHAnsi" w:eastAsia="Times New Roman" w:hAnsiTheme="minorHAnsi"/>
+          <w:lang w:val="es-ES" w:eastAsia="es-ES"/>
+        </w:rPr>
+        <w:t>tfoot</w:t>
+      </w:r>
+      <w:proofErr w:type="spellEnd"/>
+      <w:r>
+        <w:rPr>
+          <w:rFonts w:asciiTheme="minorHAnsi" w:eastAsia="Times New Roman" w:hAnsiTheme="minorHAnsi"/>
+          <w:lang w:val="es-ES" w:eastAsia="es-ES"/>
+        </w:rPr>
+        <w:t xml:space="preserve">&gt; para que quede clara la cabecera, cuerpo y pie de la tabla. Además, deberíamos utilizar la propiedad </w:t>
+      </w:r>
+      <w:proofErr w:type="spellStart"/>
+      <w:r>
+        <w:rPr>
+          <w:rFonts w:asciiTheme="minorHAnsi" w:eastAsia="Times New Roman" w:hAnsiTheme="minorHAnsi"/>
+          <w:lang w:val="es-ES" w:eastAsia="es-ES"/>
+        </w:rPr>
+        <w:t>scope</w:t>
+      </w:r>
+      <w:proofErr w:type="spellEnd"/>
+      <w:r>
+        <w:rPr>
+          <w:rFonts w:asciiTheme="minorHAnsi" w:eastAsia="Times New Roman" w:hAnsiTheme="minorHAnsi"/>
+          <w:lang w:val="es-ES" w:eastAsia="es-ES"/>
+        </w:rPr>
+        <w:t xml:space="preserve"> para definir cuáles son las columnas y filas.</w:t>
+      </w:r>
+    </w:p>
+    <w:p>
+      <w:pPr>
+        <w:spacing w:after="0" w:line="240" w:lineRule="auto"/>
+        <w:jc w:val="center"/>
+        <w:textAlignment w:val="baseline"/>
+        <w:rPr>
+          <w:rFonts w:asciiTheme="minorHAnsi" w:eastAsia="Times New Roman" w:hAnsiTheme="minorHAnsi"/>
+          <w:b/>
+          <w:color w:val="333333"/>
+          <w:lang w:val="es-ES" w:eastAsia="es-ES"/>
+        </w:rPr>
+      </w:pPr>
+      <w:r>
+        <w:rPr>
+          <w:rFonts w:asciiTheme="minorHAnsi" w:hAnsiTheme="minorHAnsi"/>
+          <w:noProof/>
+          <w:lang w:val="es-ES" w:eastAsia="es-ES"/>
+        </w:rPr>
+        <w:drawing>
+          <wp:inline distT="0" distB="0" distL="0" distR="0" wp14:anchorId="551B1156" wp14:editId="0A74EE20">
+            <wp:extent cx="5219700" cy="5135880"/>
+            <wp:effectExtent l="0" t="0" r="0" b="7620"/>
+            <wp:docPr id="5" name="Picture 5"/>
+            <wp:cNvGraphicFramePr>
+              <a:graphicFrameLocks xmlns:a="http://schemas.openxmlformats.org/drawingml/2006/main" noChangeAspect="1"/>
+            </wp:cNvGraphicFramePr>
+            <a:graphic xmlns:a="http://schemas.openxmlformats.org/drawingml/2006/main">
+              <a:graphicData uri="http://schemas.openxmlformats.org/drawingml/2006/picture">
+                <pic:pic xmlns:pic="http://schemas.openxmlformats.org/drawingml/2006/picture">
+                  <pic:nvPicPr>
+                    <pic:cNvPr id="0" name=""/>
+                    <pic:cNvPicPr/>
+                  </pic:nvPicPr>
+                  <pic:blipFill>
+                    <a:blip r:embed="rId12"/>
+                    <a:stretch>
+                      <a:fillRect/>
+                    </a:stretch>
+                  </pic:blipFill>
+                  <pic:spPr>
+                    <a:xfrm>
+                      <a:off x="0" y="0"/>
                       <a:ext cx="5219700" cy="5135880"/>
                     </a:xfrm>
                     <a:prstGeom prst="rect">
@@ -640,16 +1035,24 @@
           <w:lang w:val="es-ES" w:eastAsia="es-ES"/>
         </w:rPr>
       </w:pPr>
+      <w:bookmarkStart w:id="3" w:name="_Toc468275271"/>
       <w:r>
         <w:rPr>
           <w:rStyle w:val="Heading2Char"/>
           <w:rFonts w:asciiTheme="minorHAnsi" w:hAnsiTheme="minorHAnsi"/>
-          <w:sz w:val="22"/>
-          <w:szCs w:val="22"/>
-          <w:lang w:val="es-ES" w:eastAsia="es-ES"/>
+          <w:lang w:val="es-ES"/>
         </w:rPr>
         <w:lastRenderedPageBreak/>
         <w:t>Pregunta 2.</w:t>
+      </w:r>
+      <w:bookmarkEnd w:id="3"/>
+      <w:r>
+        <w:rPr>
+          <w:rStyle w:val="Heading2Char"/>
+          <w:rFonts w:asciiTheme="minorHAnsi" w:hAnsiTheme="minorHAnsi"/>
+          <w:lang w:val="es-ES"/>
+        </w:rPr>
+        <w:t xml:space="preserve"> </w:t>
       </w:r>
       <w:r>
         <w:rPr>
@@ -752,7 +1155,21 @@
           <w:rFonts w:asciiTheme="minorHAnsi" w:eastAsia="Times New Roman" w:hAnsiTheme="minorHAnsi"/>
           <w:lang w:val="es-ES" w:eastAsia="es-ES"/>
         </w:rPr>
-        <w:t xml:space="preserve">” que especifica una lista predefinida para un input. </w:t>
+        <w:t>” que especifica una lista predefinida para un input.</w:t>
+      </w:r>
+      <w:r>
+        <w:rPr>
+          <w:rFonts w:asciiTheme="minorHAnsi" w:eastAsia="Times New Roman" w:hAnsiTheme="minorHAnsi"/>
+          <w:lang w:val="es-ES" w:eastAsia="es-ES"/>
+        </w:rPr>
+        <w:t xml:space="preserve"> Antes del HTML5 se hacía con scripting incómodo.</w:t>
+      </w:r>
+      <w:r>
+        <w:rPr>
+          <w:rFonts w:asciiTheme="minorHAnsi" w:eastAsia="Times New Roman" w:hAnsiTheme="minorHAnsi"/>
+          <w:lang w:val="es-ES" w:eastAsia="es-ES"/>
+        </w:rPr>
+        <w:t xml:space="preserve"> </w:t>
       </w:r>
     </w:p>
     <w:p>
@@ -820,16 +1237,7 @@
           <w:rFonts w:asciiTheme="minorHAnsi" w:eastAsia="Times New Roman" w:hAnsiTheme="minorHAnsi"/>
           <w:lang w:val="es-ES" w:eastAsia="es-ES"/>
         </w:rPr>
-        <w:t>Se puede hacer mediante scripts. Pero, existen pequeñas validaciones que el propio HTML puede hacer. Por ejemplo, comprobar que el inpu</w:t>
-      </w:r>
-      <w:bookmarkStart w:id="0" w:name="_GoBack"/>
-      <w:bookmarkEnd w:id="0"/>
-      <w:r>
-        <w:rPr>
-          <w:rFonts w:asciiTheme="minorHAnsi" w:eastAsia="Times New Roman" w:hAnsiTheme="minorHAnsi"/>
-          <w:lang w:val="es-ES" w:eastAsia="es-ES"/>
-        </w:rPr>
-        <w:t>t sigue una estructura. Para esto se utilizan las propiedades del input. Por ejemplo:</w:t>
+        <w:t>Se puede hacer mediante scripts. Pero, existen pequeñas validaciones que el propio HTML puede hacer. Por ejemplo, comprobar que el input sigue una estructura. Para esto se utilizan las propiedades del input. Por ejemplo:</w:t>
       </w:r>
     </w:p>
     <w:p>
@@ -856,6 +1264,7 @@
       </w:r>
       <w:r>
         <w:rPr>
+          <w:rFonts w:asciiTheme="minorHAnsi" w:hAnsiTheme="minorHAnsi"/>
           <w:lang w:val="es-ES"/>
         </w:rPr>
         <w:t xml:space="preserve">&lt;input </w:t>
@@ -863,6 +1272,7 @@
       <w:proofErr w:type="spellStart"/>
       <w:r>
         <w:rPr>
+          <w:rFonts w:asciiTheme="minorHAnsi" w:hAnsiTheme="minorHAnsi"/>
           <w:lang w:val="es-ES"/>
         </w:rPr>
         <w:t>type</w:t>
@@ -870,6 +1280,7 @@
       <w:proofErr w:type="spellEnd"/>
       <w:r>
         <w:rPr>
+          <w:rFonts w:asciiTheme="minorHAnsi" w:hAnsiTheme="minorHAnsi"/>
           <w:lang w:val="es-ES"/>
         </w:rPr>
         <w:t>="</w:t>
@@ -877,6 +1288,7 @@
       <w:proofErr w:type="spellStart"/>
       <w:r>
         <w:rPr>
+          <w:rFonts w:asciiTheme="minorHAnsi" w:hAnsiTheme="minorHAnsi"/>
           <w:lang w:val="es-ES"/>
         </w:rPr>
         <w:t>url</w:t>
@@ -884,6 +1296,7 @@
       <w:proofErr w:type="spellEnd"/>
       <w:r>
         <w:rPr>
+          <w:rFonts w:asciiTheme="minorHAnsi" w:hAnsiTheme="minorHAnsi"/>
           <w:lang w:val="es-ES"/>
         </w:rPr>
         <w:t xml:space="preserve">" </w:t>
@@ -891,6 +1304,7 @@
       <w:proofErr w:type="spellStart"/>
       <w:r>
         <w:rPr>
+          <w:rFonts w:asciiTheme="minorHAnsi" w:hAnsiTheme="minorHAnsi"/>
           <w:lang w:val="es-ES"/>
         </w:rPr>
         <w:t>name</w:t>
@@ -898,6 +1312,7 @@
       <w:proofErr w:type="spellEnd"/>
       <w:r>
         <w:rPr>
+          <w:rFonts w:asciiTheme="minorHAnsi" w:hAnsiTheme="minorHAnsi"/>
           <w:lang w:val="es-ES"/>
         </w:rPr>
         <w:t>="</w:t>
@@ -905,6 +1320,7 @@
       <w:proofErr w:type="spellStart"/>
       <w:r>
         <w:rPr>
+          <w:rFonts w:asciiTheme="minorHAnsi" w:hAnsiTheme="minorHAnsi"/>
           <w:lang w:val="es-ES"/>
         </w:rPr>
         <w:t>website</w:t>
@@ -912,6 +1328,7 @@
       <w:proofErr w:type="spellEnd"/>
       <w:r>
         <w:rPr>
+          <w:rFonts w:asciiTheme="minorHAnsi" w:hAnsiTheme="minorHAnsi"/>
           <w:lang w:val="es-ES"/>
         </w:rPr>
         <w:t xml:space="preserve">" </w:t>
@@ -919,6 +1336,7 @@
       <w:proofErr w:type="spellStart"/>
       <w:r>
         <w:rPr>
+          <w:rFonts w:asciiTheme="minorHAnsi" w:hAnsiTheme="minorHAnsi"/>
           <w:lang w:val="es-ES"/>
         </w:rPr>
         <w:t>pattern</w:t>
@@ -926,6 +1344,7 @@
       <w:proofErr w:type="spellEnd"/>
       <w:r>
         <w:rPr>
+          <w:rFonts w:asciiTheme="minorHAnsi" w:hAnsiTheme="minorHAnsi"/>
           <w:lang w:val="es-ES"/>
         </w:rPr>
         <w:t>="https?://.+"&gt;</w:t>
@@ -940,11 +1359,13 @@
         </w:numPr>
         <w:ind w:left="1418"/>
         <w:rPr>
-          <w:lang w:val="es-ES"/>
-        </w:rPr>
-      </w:pPr>
-      <w:r>
-        <w:rPr>
+          <w:rFonts w:asciiTheme="minorHAnsi" w:hAnsiTheme="minorHAnsi"/>
+          <w:lang w:val="es-ES"/>
+        </w:rPr>
+      </w:pPr>
+      <w:r>
+        <w:rPr>
+          <w:rFonts w:asciiTheme="minorHAnsi" w:hAnsiTheme="minorHAnsi"/>
           <w:lang w:val="es-ES"/>
         </w:rPr>
         <w:t xml:space="preserve">Para comprobar rangos y números: &lt;input </w:t>
@@ -952,6 +1373,7 @@
       <w:proofErr w:type="spellStart"/>
       <w:r>
         <w:rPr>
+          <w:rFonts w:asciiTheme="minorHAnsi" w:hAnsiTheme="minorHAnsi"/>
           <w:lang w:val="es-ES"/>
         </w:rPr>
         <w:t>type</w:t>
@@ -959,6 +1381,7 @@
       <w:proofErr w:type="spellEnd"/>
       <w:r>
         <w:rPr>
+          <w:rFonts w:asciiTheme="minorHAnsi" w:hAnsiTheme="minorHAnsi"/>
           <w:lang w:val="es-ES"/>
         </w:rPr>
         <w:t>="</w:t>
@@ -966,6 +1389,7 @@
       <w:proofErr w:type="spellStart"/>
       <w:r>
         <w:rPr>
+          <w:rFonts w:asciiTheme="minorHAnsi" w:hAnsiTheme="minorHAnsi"/>
           <w:lang w:val="es-ES"/>
         </w:rPr>
         <w:t>number</w:t>
@@ -973,6 +1397,7 @@
       <w:proofErr w:type="spellEnd"/>
       <w:r>
         <w:rPr>
+          <w:rFonts w:asciiTheme="minorHAnsi" w:hAnsiTheme="minorHAnsi"/>
           <w:lang w:val="es-ES"/>
         </w:rPr>
         <w:t xml:space="preserve">" </w:t>
@@ -980,6 +1405,7 @@
       <w:proofErr w:type="spellStart"/>
       <w:r>
         <w:rPr>
+          <w:rFonts w:asciiTheme="minorHAnsi" w:hAnsiTheme="minorHAnsi"/>
           <w:lang w:val="es-ES"/>
         </w:rPr>
         <w:t>size</w:t>
@@ -987,6 +1413,7 @@
       <w:proofErr w:type="spellEnd"/>
       <w:r>
         <w:rPr>
+          <w:rFonts w:asciiTheme="minorHAnsi" w:hAnsiTheme="minorHAnsi"/>
           <w:lang w:val="es-ES"/>
         </w:rPr>
         <w:t xml:space="preserve">="6" </w:t>
@@ -994,6 +1421,7 @@
       <w:proofErr w:type="spellStart"/>
       <w:r>
         <w:rPr>
+          <w:rFonts w:asciiTheme="minorHAnsi" w:hAnsiTheme="minorHAnsi"/>
           <w:lang w:val="es-ES"/>
         </w:rPr>
         <w:t>name</w:t>
@@ -1001,6 +1429,7 @@
       <w:proofErr w:type="spellEnd"/>
       <w:r>
         <w:rPr>
+          <w:rFonts w:asciiTheme="minorHAnsi" w:hAnsiTheme="minorHAnsi"/>
           <w:lang w:val="es-ES"/>
         </w:rPr>
         <w:t>="</w:t>
@@ -1008,6 +1437,7 @@
       <w:proofErr w:type="spellStart"/>
       <w:r>
         <w:rPr>
+          <w:rFonts w:asciiTheme="minorHAnsi" w:hAnsiTheme="minorHAnsi"/>
           <w:lang w:val="es-ES"/>
         </w:rPr>
         <w:t>age</w:t>
@@ -1015,6 +1445,7 @@
       <w:proofErr w:type="spellEnd"/>
       <w:r>
         <w:rPr>
+          <w:rFonts w:asciiTheme="minorHAnsi" w:hAnsiTheme="minorHAnsi"/>
           <w:lang w:val="es-ES"/>
         </w:rPr>
         <w:t xml:space="preserve">" min="18" </w:t>
@@ -1022,6 +1453,7 @@
       <w:proofErr w:type="spellStart"/>
       <w:r>
         <w:rPr>
+          <w:rFonts w:asciiTheme="minorHAnsi" w:hAnsiTheme="minorHAnsi"/>
           <w:lang w:val="es-ES"/>
         </w:rPr>
         <w:t>max</w:t>
@@ -1029,6 +1461,7 @@
       <w:proofErr w:type="spellEnd"/>
       <w:r>
         <w:rPr>
+          <w:rFonts w:asciiTheme="minorHAnsi" w:hAnsiTheme="minorHAnsi"/>
           <w:lang w:val="es-ES"/>
         </w:rPr>
         <w:t>="99" &gt;</w:t>
@@ -1038,11 +1471,13 @@
       <w:pPr>
         <w:ind w:left="851"/>
         <w:rPr>
-          <w:lang w:val="es-ES"/>
-        </w:rPr>
-      </w:pPr>
-      <w:r>
-        <w:rPr>
+          <w:rFonts w:asciiTheme="minorHAnsi" w:hAnsiTheme="minorHAnsi"/>
+          <w:lang w:val="es-ES"/>
+        </w:rPr>
+      </w:pPr>
+      <w:r>
+        <w:rPr>
+          <w:rFonts w:asciiTheme="minorHAnsi" w:hAnsiTheme="minorHAnsi"/>
           <w:lang w:val="es-ES"/>
         </w:rPr>
         <w:t>También se puede definir que un input es obligatorio con la propiedad “</w:t>
@@ -1050,6 +1485,7 @@
       <w:proofErr w:type="spellStart"/>
       <w:r>
         <w:rPr>
+          <w:rFonts w:asciiTheme="minorHAnsi" w:hAnsiTheme="minorHAnsi"/>
           <w:lang w:val="es-ES"/>
         </w:rPr>
         <w:t>required</w:t>
@@ -1057,6 +1493,7 @@
       <w:proofErr w:type="spellEnd"/>
       <w:r>
         <w:rPr>
+          <w:rFonts w:asciiTheme="minorHAnsi" w:hAnsiTheme="minorHAnsi"/>
           <w:lang w:val="es-ES"/>
         </w:rPr>
         <w:t>”.</w:t>
@@ -1102,15 +1539,625 @@
     </w:p>
     <w:p>
       <w:pPr>
-        <w:rPr>
-          <w:rFonts w:ascii="Trebuchet MS" w:hAnsi="Trebuchet MS"/>
+        <w:pStyle w:val="ListParagraph"/>
+        <w:spacing w:after="0" w:line="240" w:lineRule="auto"/>
+        <w:ind w:left="816"/>
+        <w:textAlignment w:val="baseline"/>
+        <w:rPr>
+          <w:rFonts w:asciiTheme="minorHAnsi" w:eastAsia="Times New Roman" w:hAnsiTheme="minorHAnsi"/>
+          <w:b/>
+          <w:color w:val="595959" w:themeColor="text1" w:themeTint="A6"/>
+          <w:lang w:val="es-ES" w:eastAsia="es-ES"/>
+        </w:rPr>
+      </w:pPr>
+    </w:p>
+    <w:p>
+      <w:pPr>
+        <w:ind w:left="851"/>
+        <w:rPr>
+          <w:rFonts w:asciiTheme="minorHAnsi" w:hAnsiTheme="minorHAnsi"/>
+          <w:lang w:val="es-ES"/>
+        </w:rPr>
+      </w:pPr>
+      <w:r>
+        <w:rPr>
+          <w:rFonts w:asciiTheme="minorHAnsi" w:hAnsiTheme="minorHAnsi"/>
+          <w:lang w:val="es-ES"/>
+        </w:rPr>
+        <w:t>La utilización de la cuadrícula:</w:t>
+      </w:r>
+    </w:p>
+    <w:p>
+      <w:pPr>
+        <w:pStyle w:val="ListParagraph"/>
+        <w:numPr>
+          <w:ilvl w:val="0"/>
+          <w:numId w:val="8"/>
+        </w:numPr>
+        <w:rPr>
+          <w:rFonts w:asciiTheme="minorHAnsi" w:hAnsiTheme="minorHAnsi"/>
+          <w:lang w:val="es-ES"/>
+        </w:rPr>
+      </w:pPr>
+      <w:r>
+        <w:rPr>
+          <w:rFonts w:asciiTheme="minorHAnsi" w:hAnsiTheme="minorHAnsi"/>
+          <w:lang w:val="es-ES"/>
+        </w:rPr>
+        <w:t>Crear la estructura de una cuadrícula en una composición</w:t>
+      </w:r>
+    </w:p>
+    <w:p>
+      <w:pPr>
+        <w:pStyle w:val="ListParagraph"/>
+        <w:numPr>
+          <w:ilvl w:val="0"/>
+          <w:numId w:val="8"/>
+        </w:numPr>
+        <w:rPr>
+          <w:rFonts w:asciiTheme="minorHAnsi" w:hAnsiTheme="minorHAnsi"/>
+          <w:lang w:val="es-ES"/>
+        </w:rPr>
+      </w:pPr>
+      <w:r>
+        <w:rPr>
+          <w:rFonts w:asciiTheme="minorHAnsi" w:hAnsiTheme="minorHAnsi"/>
+          <w:lang w:val="es-ES"/>
+        </w:rPr>
+        <w:t>Aplicar la cuadrícula a la hoja de estilo</w:t>
+      </w:r>
+    </w:p>
+    <w:p>
+      <w:pPr>
+        <w:ind w:left="851"/>
+        <w:rPr>
+          <w:rFonts w:asciiTheme="minorHAnsi" w:hAnsiTheme="minorHAnsi" w:cs="Arial"/>
+          <w:color w:val="232650"/>
+          <w:sz w:val="24"/>
+          <w:szCs w:val="24"/>
+          <w:lang w:val="es-ES" w:eastAsia="es-ES"/>
+        </w:rPr>
+      </w:pPr>
+      <w:r>
+        <w:rPr>
+          <w:rFonts w:asciiTheme="minorHAnsi" w:hAnsiTheme="minorHAnsi"/>
+          <w:lang w:val="es-ES"/>
+        </w:rPr>
+        <w:t>Y además usar la Regla de los tercios</w:t>
+      </w:r>
+      <w:r>
+        <w:rPr>
+          <w:rFonts w:asciiTheme="minorHAnsi" w:hAnsiTheme="minorHAnsi" w:cs="Arial"/>
+          <w:color w:val="232650"/>
+          <w:sz w:val="24"/>
+          <w:szCs w:val="24"/>
+          <w:lang w:val="es-ES"/>
+        </w:rPr>
+        <w:t>.</w:t>
+      </w:r>
+    </w:p>
+    <w:p>
+      <w:pPr>
+        <w:spacing w:after="0" w:line="240" w:lineRule="auto"/>
+        <w:rPr>
+          <w:rFonts w:asciiTheme="minorHAnsi" w:hAnsiTheme="minorHAnsi"/>
           <w:sz w:val="20"/>
           <w:szCs w:val="20"/>
           <w:lang w:val="es-ES"/>
         </w:rPr>
       </w:pPr>
+      <w:r>
+        <w:rPr>
+          <w:rFonts w:asciiTheme="minorHAnsi" w:hAnsiTheme="minorHAnsi"/>
+          <w:sz w:val="20"/>
+          <w:szCs w:val="20"/>
+          <w:lang w:val="es-ES"/>
+        </w:rPr>
+        <w:br w:type="page"/>
+      </w:r>
+    </w:p>
+    <w:p>
+      <w:pPr>
+        <w:pStyle w:val="Heading2"/>
+        <w:rPr>
+          <w:rFonts w:asciiTheme="minorHAnsi" w:hAnsiTheme="minorHAnsi"/>
+          <w:lang w:val="es-ES"/>
+        </w:rPr>
+      </w:pPr>
+      <w:bookmarkStart w:id="4" w:name="_Toc468275272"/>
+      <w:r>
+        <w:rPr>
+          <w:rFonts w:asciiTheme="minorHAnsi" w:hAnsiTheme="minorHAnsi"/>
+          <w:lang w:val="es-ES"/>
+        </w:rPr>
+        <w:lastRenderedPageBreak/>
+        <w:t>Explicación entidades HTML y CSS</w:t>
+      </w:r>
+      <w:bookmarkEnd w:id="4"/>
+    </w:p>
+    <w:p>
+      <w:pPr>
+        <w:rPr>
+          <w:rFonts w:asciiTheme="minorHAnsi" w:hAnsiTheme="minorHAnsi"/>
+          <w:lang w:val="es-ES"/>
+        </w:rPr>
+      </w:pPr>
+    </w:p>
+    <w:p>
+      <w:pPr>
+        <w:rPr>
+          <w:rFonts w:asciiTheme="minorHAnsi" w:hAnsiTheme="minorHAnsi"/>
+          <w:lang w:val="es-ES"/>
+        </w:rPr>
+      </w:pPr>
+      <w:r>
+        <w:rPr>
+          <w:rFonts w:asciiTheme="minorHAnsi" w:hAnsiTheme="minorHAnsi"/>
+          <w:lang w:val="es-ES"/>
+        </w:rPr>
+        <w:t>Para crear el menú de navegación he utilizado un div con una lista de links, para ello utilice las clases “</w:t>
+      </w:r>
+      <w:proofErr w:type="spellStart"/>
+      <w:r>
+        <w:rPr>
+          <w:rFonts w:asciiTheme="minorHAnsi" w:hAnsiTheme="minorHAnsi"/>
+          <w:lang w:val="es-ES"/>
+        </w:rPr>
+        <w:t>menú_navegacion</w:t>
+      </w:r>
+      <w:proofErr w:type="spellEnd"/>
+      <w:r>
+        <w:rPr>
+          <w:rFonts w:asciiTheme="minorHAnsi" w:hAnsiTheme="minorHAnsi"/>
+          <w:lang w:val="es-ES"/>
+        </w:rPr>
+        <w:t>” y “</w:t>
+      </w:r>
+      <w:proofErr w:type="spellStart"/>
+      <w:r>
+        <w:rPr>
+          <w:rFonts w:asciiTheme="minorHAnsi" w:hAnsiTheme="minorHAnsi"/>
+          <w:lang w:val="es-ES"/>
+        </w:rPr>
+        <w:t>topnav</w:t>
+      </w:r>
+      <w:proofErr w:type="spellEnd"/>
+      <w:proofErr w:type="gramStart"/>
+      <w:r>
+        <w:rPr>
+          <w:rFonts w:asciiTheme="minorHAnsi" w:hAnsiTheme="minorHAnsi"/>
+          <w:lang w:val="es-ES"/>
+        </w:rPr>
+        <w:t>” ,</w:t>
+      </w:r>
+      <w:proofErr w:type="gramEnd"/>
+      <w:r>
+        <w:rPr>
+          <w:rFonts w:asciiTheme="minorHAnsi" w:hAnsiTheme="minorHAnsi"/>
+          <w:lang w:val="es-ES"/>
+        </w:rPr>
+        <w:t xml:space="preserve"> así podría darles el mismo estilo en los tres </w:t>
+      </w:r>
+      <w:proofErr w:type="spellStart"/>
+      <w:r>
+        <w:rPr>
+          <w:rFonts w:asciiTheme="minorHAnsi" w:hAnsiTheme="minorHAnsi"/>
+          <w:lang w:val="es-ES"/>
+        </w:rPr>
+        <w:t>html</w:t>
+      </w:r>
+      <w:proofErr w:type="spellEnd"/>
+      <w:r>
+        <w:rPr>
+          <w:rFonts w:asciiTheme="minorHAnsi" w:hAnsiTheme="minorHAnsi"/>
+          <w:lang w:val="es-ES"/>
+        </w:rPr>
+        <w:t xml:space="preserve"> distintos. Seguí el mismo proceso para el </w:t>
+      </w:r>
+      <w:proofErr w:type="spellStart"/>
+      <w:r>
+        <w:rPr>
+          <w:rFonts w:asciiTheme="minorHAnsi" w:hAnsiTheme="minorHAnsi"/>
+          <w:lang w:val="es-ES"/>
+        </w:rPr>
+        <w:t>footer</w:t>
+      </w:r>
+      <w:proofErr w:type="spellEnd"/>
+      <w:r>
+        <w:rPr>
+          <w:rFonts w:asciiTheme="minorHAnsi" w:hAnsiTheme="minorHAnsi"/>
+          <w:lang w:val="es-ES"/>
+        </w:rPr>
+        <w:t>.</w:t>
+      </w:r>
+    </w:p>
+    <w:p>
+      <w:pPr>
+        <w:rPr>
+          <w:rFonts w:asciiTheme="minorHAnsi" w:hAnsiTheme="minorHAnsi"/>
+          <w:lang w:val="es-ES"/>
+        </w:rPr>
+      </w:pPr>
+      <w:r>
+        <w:rPr>
+          <w:rFonts w:asciiTheme="minorHAnsi" w:hAnsiTheme="minorHAnsi"/>
+          <w:lang w:val="es-ES"/>
+        </w:rPr>
+        <w:t xml:space="preserve">En el index.html simplemente cree un div principal que contiene dos títulos. Luego en el css le di un </w:t>
+      </w:r>
+      <w:proofErr w:type="spellStart"/>
+      <w:r>
+        <w:rPr>
+          <w:rFonts w:asciiTheme="minorHAnsi" w:hAnsiTheme="minorHAnsi"/>
+          <w:lang w:val="es-ES"/>
+        </w:rPr>
+        <w:t>background</w:t>
+      </w:r>
+      <w:proofErr w:type="spellEnd"/>
+      <w:r>
+        <w:rPr>
+          <w:rFonts w:asciiTheme="minorHAnsi" w:hAnsiTheme="minorHAnsi"/>
+          <w:lang w:val="es-ES"/>
+        </w:rPr>
+        <w:t xml:space="preserve"> para que se mostrara la foto.</w:t>
+      </w:r>
+    </w:p>
+    <w:p>
+      <w:pPr>
+        <w:rPr>
+          <w:rFonts w:asciiTheme="minorHAnsi" w:hAnsiTheme="minorHAnsi"/>
+          <w:lang w:val="es-ES"/>
+        </w:rPr>
+      </w:pPr>
+      <w:r>
+        <w:rPr>
+          <w:rFonts w:asciiTheme="minorHAnsi" w:hAnsiTheme="minorHAnsi"/>
+          <w:lang w:val="es-ES"/>
+        </w:rPr>
+        <w:t xml:space="preserve">Para la </w:t>
+      </w:r>
+      <w:proofErr w:type="spellStart"/>
+      <w:proofErr w:type="gramStart"/>
+      <w:r>
+        <w:rPr>
+          <w:rFonts w:asciiTheme="minorHAnsi" w:hAnsiTheme="minorHAnsi"/>
+          <w:lang w:val="es-ES"/>
+        </w:rPr>
+        <w:t>pagina</w:t>
+      </w:r>
+      <w:proofErr w:type="spellEnd"/>
+      <w:proofErr w:type="gramEnd"/>
+      <w:r>
+        <w:rPr>
+          <w:rFonts w:asciiTheme="minorHAnsi" w:hAnsiTheme="minorHAnsi"/>
+          <w:lang w:val="es-ES"/>
+        </w:rPr>
+        <w:t xml:space="preserve"> de precios utilice una tabla con las etiquetas &lt;</w:t>
+      </w:r>
+      <w:proofErr w:type="spellStart"/>
+      <w:r>
+        <w:rPr>
+          <w:rFonts w:asciiTheme="minorHAnsi" w:hAnsiTheme="minorHAnsi"/>
+          <w:lang w:val="es-ES"/>
+        </w:rPr>
+        <w:t>thead</w:t>
+      </w:r>
+      <w:proofErr w:type="spellEnd"/>
+      <w:r>
+        <w:rPr>
+          <w:rFonts w:asciiTheme="minorHAnsi" w:hAnsiTheme="minorHAnsi"/>
+          <w:lang w:val="es-ES"/>
+        </w:rPr>
+        <w:t>&gt;, &lt;</w:t>
+      </w:r>
+      <w:proofErr w:type="spellStart"/>
+      <w:r>
+        <w:rPr>
+          <w:rFonts w:asciiTheme="minorHAnsi" w:hAnsiTheme="minorHAnsi"/>
+          <w:lang w:val="es-ES"/>
+        </w:rPr>
+        <w:t>tbody</w:t>
+      </w:r>
+      <w:proofErr w:type="spellEnd"/>
+      <w:r>
+        <w:rPr>
+          <w:rFonts w:asciiTheme="minorHAnsi" w:hAnsiTheme="minorHAnsi"/>
+          <w:lang w:val="es-ES"/>
+        </w:rPr>
+        <w:t>&gt; y &lt;</w:t>
+      </w:r>
+      <w:proofErr w:type="spellStart"/>
+      <w:r>
+        <w:rPr>
+          <w:rFonts w:asciiTheme="minorHAnsi" w:hAnsiTheme="minorHAnsi"/>
+          <w:lang w:val="es-ES"/>
+        </w:rPr>
+        <w:t>tfoot</w:t>
+      </w:r>
+      <w:proofErr w:type="spellEnd"/>
+      <w:r>
+        <w:rPr>
+          <w:rFonts w:asciiTheme="minorHAnsi" w:hAnsiTheme="minorHAnsi"/>
+          <w:lang w:val="es-ES"/>
+        </w:rPr>
+        <w:t xml:space="preserve">&gt; para que tuviera una estructura bien definida. Para las celdas que tenían que ocupar </w:t>
+      </w:r>
+      <w:proofErr w:type="spellStart"/>
+      <w:r>
+        <w:rPr>
+          <w:rFonts w:asciiTheme="minorHAnsi" w:hAnsiTheme="minorHAnsi"/>
+          <w:lang w:val="es-ES"/>
+        </w:rPr>
+        <w:t>mas</w:t>
+      </w:r>
+      <w:proofErr w:type="spellEnd"/>
+      <w:r>
+        <w:rPr>
+          <w:rFonts w:asciiTheme="minorHAnsi" w:hAnsiTheme="minorHAnsi"/>
+          <w:lang w:val="es-ES"/>
+        </w:rPr>
+        <w:t xml:space="preserve"> de una fila utilicé el “</w:t>
+      </w:r>
+      <w:proofErr w:type="spellStart"/>
+      <w:r>
+        <w:rPr>
+          <w:rFonts w:asciiTheme="minorHAnsi" w:hAnsiTheme="minorHAnsi"/>
+          <w:lang w:val="es-ES"/>
+        </w:rPr>
+        <w:t>rowspan</w:t>
+      </w:r>
+      <w:proofErr w:type="spellEnd"/>
+      <w:r>
+        <w:rPr>
+          <w:rFonts w:asciiTheme="minorHAnsi" w:hAnsiTheme="minorHAnsi"/>
+          <w:lang w:val="es-ES"/>
+        </w:rPr>
+        <w:t>=n” siendo n el número de filas a ocupar. Cree la clase “</w:t>
+      </w:r>
+      <w:proofErr w:type="spellStart"/>
+      <w:r>
+        <w:rPr>
+          <w:rFonts w:asciiTheme="minorHAnsi" w:hAnsiTheme="minorHAnsi"/>
+          <w:lang w:val="es-ES"/>
+        </w:rPr>
+        <w:t>tabla_precios</w:t>
+      </w:r>
+      <w:proofErr w:type="spellEnd"/>
+      <w:r>
+        <w:rPr>
+          <w:rFonts w:asciiTheme="minorHAnsi" w:hAnsiTheme="minorHAnsi"/>
+          <w:lang w:val="es-ES"/>
+        </w:rPr>
+        <w:t>” para darle el estilo en css, así como las clases “</w:t>
+      </w:r>
+      <w:proofErr w:type="spellStart"/>
+      <w:r>
+        <w:rPr>
+          <w:rFonts w:asciiTheme="minorHAnsi" w:hAnsiTheme="minorHAnsi"/>
+          <w:lang w:val="es-ES"/>
+        </w:rPr>
+        <w:t>cuerpo_tabla</w:t>
+      </w:r>
+      <w:proofErr w:type="spellEnd"/>
+      <w:r>
+        <w:rPr>
+          <w:rFonts w:asciiTheme="minorHAnsi" w:hAnsiTheme="minorHAnsi"/>
+          <w:lang w:val="es-ES"/>
+        </w:rPr>
+        <w:t>”, “</w:t>
+      </w:r>
+      <w:proofErr w:type="spellStart"/>
+      <w:r>
+        <w:rPr>
+          <w:rFonts w:asciiTheme="minorHAnsi" w:hAnsiTheme="minorHAnsi"/>
+          <w:lang w:val="es-ES"/>
+        </w:rPr>
+        <w:t>cabecera_tabla</w:t>
+      </w:r>
+      <w:proofErr w:type="spellEnd"/>
+      <w:r>
+        <w:rPr>
+          <w:rFonts w:asciiTheme="minorHAnsi" w:hAnsiTheme="minorHAnsi"/>
+          <w:lang w:val="es-ES"/>
+        </w:rPr>
+        <w:t>” y “</w:t>
+      </w:r>
+      <w:proofErr w:type="spellStart"/>
+      <w:r>
+        <w:rPr>
+          <w:rFonts w:asciiTheme="minorHAnsi" w:hAnsiTheme="minorHAnsi"/>
+          <w:lang w:val="es-ES"/>
+        </w:rPr>
+        <w:t>pie_tabla</w:t>
+      </w:r>
+      <w:proofErr w:type="spellEnd"/>
+      <w:r>
+        <w:rPr>
+          <w:rFonts w:asciiTheme="minorHAnsi" w:hAnsiTheme="minorHAnsi"/>
+          <w:lang w:val="es-ES"/>
+        </w:rPr>
+        <w:t>” para estilos específicos de cada parte de la tabla. Para crear el estilo “</w:t>
+      </w:r>
+      <w:proofErr w:type="spellStart"/>
+      <w:r>
+        <w:rPr>
+          <w:rFonts w:asciiTheme="minorHAnsi" w:hAnsiTheme="minorHAnsi"/>
+          <w:lang w:val="es-ES"/>
+        </w:rPr>
+        <w:t>zebra</w:t>
+      </w:r>
+      <w:proofErr w:type="spellEnd"/>
+      <w:r>
+        <w:rPr>
+          <w:rFonts w:asciiTheme="minorHAnsi" w:hAnsiTheme="minorHAnsi"/>
+          <w:lang w:val="es-ES"/>
+        </w:rPr>
+        <w:t>” de las filas utilice clases “par” e  “impar”.</w:t>
+      </w:r>
+    </w:p>
+    <w:p>
+      <w:pPr>
+        <w:rPr>
+          <w:rFonts w:asciiTheme="minorHAnsi" w:hAnsiTheme="minorHAnsi"/>
+          <w:lang w:val="es-ES"/>
+        </w:rPr>
+      </w:pPr>
+      <w:r>
+        <w:rPr>
+          <w:rFonts w:asciiTheme="minorHAnsi" w:hAnsiTheme="minorHAnsi"/>
+          <w:lang w:val="es-ES"/>
+        </w:rPr>
+        <w:t xml:space="preserve">Para crear el formulario me </w:t>
+      </w:r>
+      <w:r>
+        <w:rPr>
+          <w:rFonts w:asciiTheme="minorHAnsi" w:hAnsiTheme="minorHAnsi"/>
+          <w:lang w:val="es-ES"/>
+        </w:rPr>
+        <w:t>guíe</w:t>
+      </w:r>
+      <w:r>
+        <w:rPr>
+          <w:rFonts w:asciiTheme="minorHAnsi" w:hAnsiTheme="minorHAnsi"/>
+          <w:lang w:val="es-ES"/>
+        </w:rPr>
+        <w:t xml:space="preserve"> de uno que encontré en la siguiente web: </w:t>
+      </w:r>
+      <w:hyperlink r:id="rId13" w:history="1">
+        <w:r>
+          <w:rPr>
+            <w:rStyle w:val="Hyperlink"/>
+            <w:rFonts w:asciiTheme="minorHAnsi" w:hAnsiTheme="minorHAnsi"/>
+            <w:lang w:val="es-ES"/>
+          </w:rPr>
+          <w:t>https://www.sanwebe.com/2014/08/css-html-forms-designs</w:t>
+        </w:r>
+      </w:hyperlink>
+      <w:r>
+        <w:rPr>
+          <w:rFonts w:asciiTheme="minorHAnsi" w:hAnsiTheme="minorHAnsi"/>
+          <w:lang w:val="es-ES"/>
+        </w:rPr>
+        <w:t xml:space="preserve"> ,  sobre todo para el estilo. Utilicé </w:t>
+      </w:r>
+      <w:proofErr w:type="spellStart"/>
+      <w:r>
+        <w:rPr>
+          <w:rFonts w:asciiTheme="minorHAnsi" w:hAnsiTheme="minorHAnsi"/>
+          <w:lang w:val="es-ES"/>
+        </w:rPr>
+        <w:t>divs</w:t>
+      </w:r>
+      <w:proofErr w:type="spellEnd"/>
+      <w:r>
+        <w:rPr>
+          <w:rFonts w:asciiTheme="minorHAnsi" w:hAnsiTheme="minorHAnsi"/>
+          <w:lang w:val="es-ES"/>
+        </w:rPr>
+        <w:t xml:space="preserve"> para cada </w:t>
+      </w:r>
+      <w:proofErr w:type="spellStart"/>
+      <w:r>
+        <w:rPr>
+          <w:rFonts w:asciiTheme="minorHAnsi" w:hAnsiTheme="minorHAnsi"/>
+          <w:lang w:val="es-ES"/>
+        </w:rPr>
+        <w:t>partre</w:t>
+      </w:r>
+      <w:proofErr w:type="spellEnd"/>
+      <w:r>
+        <w:rPr>
+          <w:rFonts w:asciiTheme="minorHAnsi" w:hAnsiTheme="minorHAnsi"/>
+          <w:lang w:val="es-ES"/>
+        </w:rPr>
+        <w:t xml:space="preserve"> del formulario (clase “</w:t>
+      </w:r>
+      <w:proofErr w:type="spellStart"/>
+      <w:r>
+        <w:rPr>
+          <w:rFonts w:asciiTheme="minorHAnsi" w:hAnsiTheme="minorHAnsi"/>
+          <w:lang w:val="es-ES"/>
+        </w:rPr>
+        <w:t>caja_interior</w:t>
+      </w:r>
+      <w:proofErr w:type="spellEnd"/>
+      <w:r>
+        <w:rPr>
+          <w:rFonts w:asciiTheme="minorHAnsi" w:hAnsiTheme="minorHAnsi"/>
+          <w:lang w:val="es-ES"/>
+        </w:rPr>
+        <w:t>”)</w:t>
+      </w:r>
+      <w:r>
+        <w:rPr>
+          <w:rFonts w:asciiTheme="minorHAnsi" w:hAnsiTheme="minorHAnsi"/>
+          <w:lang w:val="es-ES"/>
+        </w:rPr>
+        <w:t>. Para los inputs utilicé l</w:t>
+      </w:r>
+      <w:r>
+        <w:rPr>
+          <w:rFonts w:asciiTheme="minorHAnsi" w:hAnsiTheme="minorHAnsi"/>
+          <w:lang w:val="es-ES"/>
+        </w:rPr>
+        <w:t>as propiedades “</w:t>
+      </w:r>
+      <w:proofErr w:type="spellStart"/>
+      <w:r>
+        <w:rPr>
+          <w:rFonts w:asciiTheme="minorHAnsi" w:hAnsiTheme="minorHAnsi"/>
+          <w:lang w:val="es-ES"/>
+        </w:rPr>
+        <w:t>number</w:t>
+      </w:r>
+      <w:proofErr w:type="spellEnd"/>
+      <w:r>
+        <w:rPr>
+          <w:rFonts w:asciiTheme="minorHAnsi" w:hAnsiTheme="minorHAnsi"/>
+          <w:lang w:val="es-ES"/>
+        </w:rPr>
+        <w:t>, date</w:t>
+      </w:r>
+      <w:r>
+        <w:rPr>
+          <w:rFonts w:asciiTheme="minorHAnsi" w:hAnsiTheme="minorHAnsi"/>
+          <w:lang w:val="es-ES"/>
+        </w:rPr>
+        <w:t>”</w:t>
+      </w:r>
+      <w:r>
+        <w:rPr>
+          <w:rFonts w:asciiTheme="minorHAnsi" w:hAnsiTheme="minorHAnsi"/>
+          <w:lang w:val="es-ES"/>
+        </w:rPr>
+        <w:t xml:space="preserve"> etc. Para </w:t>
+      </w:r>
+      <w:r>
+        <w:rPr>
+          <w:rFonts w:asciiTheme="minorHAnsi" w:hAnsiTheme="minorHAnsi"/>
+          <w:lang w:val="es-ES"/>
+        </w:rPr>
+        <w:t>tener un control de los datos introducidos.</w:t>
+      </w:r>
+    </w:p>
+    <w:p>
+      <w:pPr>
+        <w:rPr>
+          <w:rFonts w:asciiTheme="minorHAnsi" w:hAnsiTheme="minorHAnsi"/>
+          <w:lang w:val="es-ES"/>
+        </w:rPr>
+      </w:pPr>
+    </w:p>
+    <w:p>
+      <w:pPr>
+        <w:rPr>
+          <w:rFonts w:asciiTheme="minorHAnsi" w:hAnsiTheme="minorHAnsi"/>
+          <w:lang w:val="es-ES"/>
+        </w:rPr>
+      </w:pPr>
     </w:p>
     <w:sectPr>
+      <w:footerReference w:type="default" r:id="rId14"/>
       <w:pgSz w:w="12240" w:h="15840"/>
       <w:pgMar w:top="1440" w:right="1440" w:bottom="1440" w:left="1440" w:header="720" w:footer="720" w:gutter="0"/>
       <w:cols w:space="720"/>
@@ -1120,9 +2167,547 @@
 </w:document>
 </file>
 
+<file path=word/endnotes.xml><?xml version="1.0" encoding="utf-8"?>
+<w:endnotes xmlns:wpc="http://schemas.microsoft.com/office/word/2010/wordprocessingCanvas" xmlns:mc="http://schemas.openxmlformats.org/markup-compatibility/2006" xmlns:o="urn:schemas-microsoft-com:office:office" xmlns:r="http://schemas.openxmlformats.org/officeDocument/2006/relationships" xmlns:m="http://schemas.openxmlformats.org/officeDocument/2006/math" xmlns:v="urn:schemas-microsoft-com:vml" xmlns:wp14="http://schemas.microsoft.com/office/word/2010/wordprocessingDrawing" xmlns:wp="http://schemas.openxmlformats.org/drawingml/2006/wordprocessingDrawing" xmlns:w10="urn:schemas-microsoft-com:office:word" xmlns:w="http://schemas.openxmlformats.org/wordprocessingml/2006/main" xmlns:w14="http://schemas.microsoft.com/office/word/2010/wordml" xmlns:wpg="http://schemas.microsoft.com/office/word/2010/wordprocessingGroup" xmlns:wpi="http://schemas.microsoft.com/office/word/2010/wordprocessingInk" xmlns:wne="http://schemas.microsoft.com/office/word/2006/wordml" xmlns:wps="http://schemas.microsoft.com/office/word/2010/wordprocessingShape" mc:Ignorable="w14 wp14">
+  <w:endnote w:type="separator" w:id="-1">
+    <w:p>
+      <w:pPr>
+        <w:spacing w:after="0" w:line="240" w:lineRule="auto"/>
+      </w:pPr>
+      <w:r>
+        <w:separator/>
+      </w:r>
+    </w:p>
+  </w:endnote>
+  <w:endnote w:type="continuationSeparator" w:id="0">
+    <w:p>
+      <w:pPr>
+        <w:spacing w:after="0" w:line="240" w:lineRule="auto"/>
+      </w:pPr>
+      <w:r>
+        <w:continuationSeparator/>
+      </w:r>
+    </w:p>
+  </w:endnote>
+</w:endnotes>
+</file>
+
+<file path=word/footer1.xml><?xml version="1.0" encoding="utf-8"?>
+<w:ftr xmlns:wpc="http://schemas.microsoft.com/office/word/2010/wordprocessingCanvas" xmlns:mc="http://schemas.openxmlformats.org/markup-compatibility/2006" xmlns:o="urn:schemas-microsoft-com:office:office" xmlns:r="http://schemas.openxmlformats.org/officeDocument/2006/relationships" xmlns:m="http://schemas.openxmlformats.org/officeDocument/2006/math" xmlns:v="urn:schemas-microsoft-com:vml" xmlns:wp14="http://schemas.microsoft.com/office/word/2010/wordprocessingDrawing" xmlns:wp="http://schemas.openxmlformats.org/drawingml/2006/wordprocessingDrawing" xmlns:w10="urn:schemas-microsoft-com:office:word" xmlns:w="http://schemas.openxmlformats.org/wordprocessingml/2006/main" xmlns:w14="http://schemas.microsoft.com/office/word/2010/wordml" xmlns:wpg="http://schemas.microsoft.com/office/word/2010/wordprocessingGroup" xmlns:wpi="http://schemas.microsoft.com/office/word/2010/wordprocessingInk" xmlns:wne="http://schemas.microsoft.com/office/word/2006/wordml" xmlns:wps="http://schemas.microsoft.com/office/word/2010/wordprocessingShape" mc:Ignorable="w14 wp14">
+  <w:p>
+    <w:pPr>
+      <w:pStyle w:val="Footer"/>
+      <w:rPr>
+        <w:lang w:val="es-ES"/>
+      </w:rPr>
+    </w:pPr>
+    <w:r>
+      <w:rPr>
+        <w:rFonts w:asciiTheme="majorHAnsi" w:eastAsiaTheme="majorEastAsia" w:hAnsiTheme="majorHAnsi" w:cstheme="majorBidi"/>
+        <w:lang w:val="es-ES"/>
+      </w:rPr>
+      <w:t xml:space="preserve">Sergio Fuentes </w:t>
+    </w:r>
+    <w:proofErr w:type="spellStart"/>
+    <w:r>
+      <w:rPr>
+        <w:rFonts w:asciiTheme="majorHAnsi" w:eastAsiaTheme="majorEastAsia" w:hAnsiTheme="majorHAnsi" w:cstheme="majorBidi"/>
+        <w:lang w:val="es-ES"/>
+      </w:rPr>
+      <w:t>Urabayen</w:t>
+    </w:r>
+    <w:proofErr w:type="spellEnd"/>
+    <w:r>
+      <w:rPr>
+        <w:rFonts w:asciiTheme="majorHAnsi" w:eastAsiaTheme="majorEastAsia" w:hAnsiTheme="majorHAnsi" w:cstheme="majorBidi"/>
+        <w:lang w:val="es-ES"/>
+      </w:rPr>
+      <w:t xml:space="preserve"> | HTML5 y CSS</w:t>
+    </w:r>
+    <w:r>
+      <w:rPr>
+        <w:rFonts w:asciiTheme="majorHAnsi" w:eastAsiaTheme="majorEastAsia" w:hAnsiTheme="majorHAnsi" w:cstheme="majorBidi"/>
+        <w:lang w:val="es-ES"/>
+      </w:rPr>
+      <w:t>3</w:t>
+    </w:r>
+    <w:r>
+      <w:rPr>
+        <w:rFonts w:asciiTheme="majorHAnsi" w:eastAsiaTheme="majorEastAsia" w:hAnsiTheme="majorHAnsi" w:cstheme="majorBidi"/>
+      </w:rPr>
+      <w:ptab w:relativeTo="margin" w:alignment="right" w:leader="none"/>
+    </w:r>
+    <w:r>
+      <w:rPr>
+        <w:rFonts w:asciiTheme="majorHAnsi" w:eastAsiaTheme="majorEastAsia" w:hAnsiTheme="majorHAnsi" w:cstheme="majorBidi"/>
+        <w:lang w:val="es-ES"/>
+      </w:rPr>
+      <w:t xml:space="preserve">Page </w:t>
+    </w:r>
+    <w:r>
+      <w:rPr>
+        <w:rFonts w:asciiTheme="minorHAnsi" w:eastAsiaTheme="minorEastAsia" w:hAnsiTheme="minorHAnsi" w:cstheme="minorBidi"/>
+      </w:rPr>
+      <w:fldChar w:fldCharType="begin"/>
+    </w:r>
+    <w:r>
+      <w:rPr>
+        <w:lang w:val="es-ES"/>
+      </w:rPr>
+      <w:instrText xml:space="preserve"> PAGE   \* MERGEFORMAT </w:instrText>
+    </w:r>
+    <w:r>
+      <w:rPr>
+        <w:rFonts w:asciiTheme="minorHAnsi" w:eastAsiaTheme="minorEastAsia" w:hAnsiTheme="minorHAnsi" w:cstheme="minorBidi"/>
+      </w:rPr>
+      <w:fldChar w:fldCharType="separate"/>
+    </w:r>
+    <w:r>
+      <w:rPr>
+        <w:rFonts w:asciiTheme="majorHAnsi" w:eastAsiaTheme="majorEastAsia" w:hAnsiTheme="majorHAnsi" w:cstheme="majorBidi"/>
+        <w:noProof/>
+        <w:lang w:val="es-ES"/>
+      </w:rPr>
+      <w:t>1</w:t>
+    </w:r>
+    <w:r>
+      <w:rPr>
+        <w:rFonts w:asciiTheme="majorHAnsi" w:eastAsiaTheme="majorEastAsia" w:hAnsiTheme="majorHAnsi" w:cstheme="majorBidi"/>
+        <w:noProof/>
+      </w:rPr>
+      <w:fldChar w:fldCharType="end"/>
+    </w:r>
+    <w:r>
+      <w:rPr>
+        <w:noProof/>
+        <w:lang w:val="es-ES" w:eastAsia="es-ES"/>
+      </w:rPr>
+      <mc:AlternateContent>
+        <mc:Choice Requires="wpg">
+          <w:drawing>
+            <wp:anchor distT="0" distB="0" distL="114300" distR="114300" simplePos="0" relativeHeight="251659264" behindDoc="0" locked="0" layoutInCell="0" allowOverlap="1" wp14:anchorId="20030FF0" wp14:editId="3087406E">
+              <wp:simplePos x="0" y="0"/>
+              <wp:positionH relativeFrom="page">
+                <wp:align>center</wp:align>
+              </wp:positionH>
+              <wp:positionV relativeFrom="page">
+                <wp:align>bottom</wp:align>
+              </wp:positionV>
+              <wp:extent cx="7756989" cy="822960"/>
+              <wp:effectExtent l="0" t="0" r="19050" b="6350"/>
+              <wp:wrapNone/>
+              <wp:docPr id="441" name="Group 441"/>
+              <wp:cNvGraphicFramePr>
+                <a:graphicFrameLocks xmlns:a="http://schemas.openxmlformats.org/drawingml/2006/main"/>
+              </wp:cNvGraphicFramePr>
+              <a:graphic xmlns:a="http://schemas.openxmlformats.org/drawingml/2006/main">
+                <a:graphicData uri="http://schemas.microsoft.com/office/word/2010/wordprocessingGroup">
+                  <wpg:wgp>
+                    <wpg:cNvGrpSpPr>
+                      <a:grpSpLocks/>
+                    </wpg:cNvGrpSpPr>
+                    <wpg:grpSpPr bwMode="auto">
+                      <a:xfrm flipV="1">
+                        <a:off x="0" y="0"/>
+                        <a:ext cx="7756989" cy="822960"/>
+                        <a:chOff x="8" y="9"/>
+                        <a:chExt cx="12208" cy="1439"/>
+                      </a:xfrm>
+                    </wpg:grpSpPr>
+                    <wps:wsp>
+                      <wps:cNvPr id="442" name="AutoShape 4"/>
+                      <wps:cNvCnPr>
+                        <a:cxnSpLocks noChangeShapeType="1"/>
+                      </wps:cNvCnPr>
+                      <wps:spPr bwMode="auto">
+                        <a:xfrm>
+                          <a:off x="9" y="1433"/>
+                          <a:ext cx="12207" cy="0"/>
+                        </a:xfrm>
+                        <a:prstGeom prst="straightConnector1">
+                          <a:avLst/>
+                        </a:prstGeom>
+                        <a:noFill/>
+                        <a:ln w="9525">
+                          <a:solidFill>
+                            <a:srgbClr val="31849B"/>
+                          </a:solidFill>
+                          <a:round/>
+                          <a:headEnd/>
+                          <a:tailEnd/>
+                        </a:ln>
+                        <a:extLst>
+                          <a:ext uri="{909E8E84-426E-40DD-AFC4-6F175D3DCCD1}">
+                            <a14:hiddenFill xmlns:a14="http://schemas.microsoft.com/office/drawing/2010/main">
+                              <a:noFill/>
+                            </a14:hiddenFill>
+                          </a:ext>
+                        </a:extLst>
+                      </wps:spPr>
+                      <wps:bodyPr/>
+                    </wps:wsp>
+                    <wps:wsp>
+                      <wps:cNvPr id="443" name="Rectangle 443"/>
+                      <wps:cNvSpPr>
+                        <a:spLocks noChangeArrowheads="1"/>
+                      </wps:cNvSpPr>
+                      <wps:spPr bwMode="auto">
+                        <a:xfrm>
+                          <a:off x="8" y="9"/>
+                          <a:ext cx="4031" cy="1439"/>
+                        </a:xfrm>
+                        <a:prstGeom prst="rect">
+                          <a:avLst/>
+                        </a:prstGeom>
+                        <a:noFill/>
+                        <a:extLst>
+                          <a:ext uri="{909E8E84-426E-40DD-AFC4-6F175D3DCCD1}">
+                            <a14:hiddenFill xmlns:a14="http://schemas.microsoft.com/office/drawing/2010/main">
+                              <a:solidFill>
+                                <a:srgbClr val="FFFFFF"/>
+                              </a:solidFill>
+                            </a14:hiddenFill>
+                          </a:ext>
+                          <a:ext uri="{91240B29-F687-4F45-9708-019B960494DF}">
+                            <a14:hiddenLine xmlns:a14="http://schemas.microsoft.com/office/drawing/2010/main" w="9525">
+                              <a:solidFill>
+                                <a:srgbClr val="000000"/>
+                              </a:solidFill>
+                              <a:miter lim="800000"/>
+                              <a:headEnd/>
+                              <a:tailEnd/>
+                            </a14:hiddenLine>
+                          </a:ext>
+                        </a:extLst>
+                      </wps:spPr>
+                      <wps:bodyPr rot="0" vert="horz" wrap="square" lIns="91440" tIns="45720" rIns="91440" bIns="45720" anchor="t" anchorCtr="0" upright="1">
+                        <a:noAutofit/>
+                      </wps:bodyPr>
+                    </wps:wsp>
+                  </wpg:wgp>
+                </a:graphicData>
+              </a:graphic>
+              <wp14:sizeRelH relativeFrom="page">
+                <wp14:pctWidth>100000</wp14:pctWidth>
+              </wp14:sizeRelH>
+              <wp14:sizeRelV relativeFrom="bottomMargin">
+                <wp14:pctHeight>91000</wp14:pctHeight>
+              </wp14:sizeRelV>
+            </wp:anchor>
+          </w:drawing>
+        </mc:Choice>
+        <mc:Fallback>
+          <w:pict>
+            <v:group id="Group 441" o:spid="_x0000_s1026" style="position:absolute;margin-left:0;margin-top:0;width:610.8pt;height:64.8pt;flip:y;z-index:251659264;mso-width-percent:1000;mso-height-percent:910;mso-position-horizontal:center;mso-position-horizontal-relative:page;mso-position-vertical:bottom;mso-position-vertical-relative:page;mso-width-percent:1000;mso-height-percent:910;mso-height-relative:bottom-margin-area" coordorigin="8,9" coordsize="12208,1439" o:gfxdata="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" o:allowincell="f">
+              <v:shapetype id="_x0000_t32" coordsize="21600,21600" o:spt="32" o:oned="t" path="m,l21600,21600e" filled="f">
+                <v:path arrowok="t" fillok="f" o:connecttype="none"/>
+                <o:lock v:ext="edit" shapetype="t"/>
+              </v:shapetype>
+              <v:shape id="AutoShape 4" o:spid="_x0000_s1027" type="#_x0000_t32" style="position:absolute;left:9;top:1433;width:12207;height:0;visibility:visible;mso-wrap-style:square" o:connectortype="straight" o:gfxdata="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" strokecolor="#31849b"/>
+              <v:rect id="Rectangle 443" o:spid="_x0000_s1028" style="position:absolute;left:8;top:9;width:4031;height:1439;visibility:visible;mso-wrap-style:square;v-text-anchor:top" o:gfxdata="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" filled="f" stroked="f"/>
+              <w10:wrap anchorx="page" anchory="page"/>
+            </v:group>
+          </w:pict>
+        </mc:Fallback>
+      </mc:AlternateContent>
+    </w:r>
+    <w:r>
+      <w:rPr>
+        <w:noProof/>
+        <w:lang w:val="es-ES" w:eastAsia="es-ES"/>
+      </w:rPr>
+      <mc:AlternateContent>
+        <mc:Choice Requires="wps">
+          <w:drawing>
+            <wp:anchor distT="0" distB="0" distL="114300" distR="114300" simplePos="0" relativeHeight="251661312" behindDoc="0" locked="0" layoutInCell="1" allowOverlap="1" wp14:anchorId="4FBF986C" wp14:editId="0447469F">
+              <wp:simplePos x="0" y="0"/>
+              <wp:positionH relativeFrom="leftMargin">
+                <wp:align>center</wp:align>
+              </wp:positionH>
+              <wp:positionV relativeFrom="page">
+                <wp:align>bottom</wp:align>
+              </wp:positionV>
+              <wp:extent cx="90805" cy="822960"/>
+              <wp:effectExtent l="0" t="0" r="23495" b="15240"/>
+              <wp:wrapNone/>
+              <wp:docPr id="444" name="Rectangle 444"/>
+              <wp:cNvGraphicFramePr>
+                <a:graphicFrameLocks xmlns:a="http://schemas.openxmlformats.org/drawingml/2006/main"/>
+              </wp:cNvGraphicFramePr>
+              <a:graphic xmlns:a="http://schemas.openxmlformats.org/drawingml/2006/main">
+                <a:graphicData uri="http://schemas.microsoft.com/office/word/2010/wordprocessingShape">
+                  <wps:wsp>
+                    <wps:cNvSpPr>
+                      <a:spLocks noChangeArrowheads="1"/>
+                    </wps:cNvSpPr>
+                    <wps:spPr bwMode="auto">
+                      <a:xfrm>
+                        <a:off x="0" y="0"/>
+                        <a:ext cx="90805" cy="822960"/>
+                      </a:xfrm>
+                      <a:prstGeom prst="rect">
+                        <a:avLst/>
+                      </a:prstGeom>
+                      <a:solidFill>
+                        <a:schemeClr val="accent5"/>
+                      </a:solidFill>
+                      <a:ln w="9525">
+                        <a:solidFill>
+                          <a:schemeClr val="accent1">
+                            <a:lumMod val="60000"/>
+                            <a:lumOff val="40000"/>
+                          </a:schemeClr>
+                        </a:solidFill>
+                        <a:miter lim="800000"/>
+                        <a:headEnd/>
+                        <a:tailEnd/>
+                      </a:ln>
+                    </wps:spPr>
+                    <wps:bodyPr rot="0" vert="horz" wrap="square" lIns="91440" tIns="45720" rIns="91440" bIns="45720" anchor="t" anchorCtr="0" upright="1">
+                      <a:noAutofit/>
+                    </wps:bodyPr>
+                  </wps:wsp>
+                </a:graphicData>
+              </a:graphic>
+              <wp14:sizeRelH relativeFrom="page">
+                <wp14:pctWidth>0</wp14:pctWidth>
+              </wp14:sizeRelH>
+              <wp14:sizeRelV relativeFrom="bottomMargin">
+                <wp14:pctHeight>90000</wp14:pctHeight>
+              </wp14:sizeRelV>
+            </wp:anchor>
+          </w:drawing>
+        </mc:Choice>
+        <mc:Fallback>
+          <w:pict>
+            <v:rect id="Rectangle 444" o:spid="_x0000_s1026" style="position:absolute;margin-left:0;margin-top:0;width:7.15pt;height:64.8pt;z-index:251661312;visibility:visible;mso-wrap-style:square;mso-width-percent:0;mso-height-percent:900;mso-wrap-distance-left:9pt;mso-wrap-distance-top:0;mso-wrap-distance-right:9pt;mso-wrap-distance-bottom:0;mso-position-horizontal:center;mso-position-horizontal-relative:left-margin-area;mso-position-vertical:bottom;mso-position-vertical-relative:page;mso-width-percent:0;mso-height-percent:900;mso-width-relative:page;mso-height-relative:bottom-margin-area;v-text-anchor:top" o:gfxdata="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" fillcolor="#4bacc6 [3208]" strokecolor="#95b3d7 [1940]">
+              <w10:wrap anchorx="margin" anchory="page"/>
+            </v:rect>
+          </w:pict>
+        </mc:Fallback>
+      </mc:AlternateContent>
+    </w:r>
+    <w:r>
+      <w:rPr>
+        <w:noProof/>
+        <w:lang w:val="es-ES" w:eastAsia="es-ES"/>
+      </w:rPr>
+      <mc:AlternateContent>
+        <mc:Choice Requires="wps">
+          <w:drawing>
+            <wp:anchor distT="0" distB="0" distL="114300" distR="114300" simplePos="0" relativeHeight="251660288" behindDoc="0" locked="0" layoutInCell="1" allowOverlap="1" wp14:anchorId="3D6CFE01" wp14:editId="195947B4">
+              <wp:simplePos x="0" y="0"/>
+              <wp:positionH relativeFrom="rightMargin">
+                <wp:align>center</wp:align>
+              </wp:positionH>
+              <wp:positionV relativeFrom="page">
+                <wp:align>bottom</wp:align>
+              </wp:positionV>
+              <wp:extent cx="91440" cy="822960"/>
+              <wp:effectExtent l="0" t="0" r="22860" b="15240"/>
+              <wp:wrapNone/>
+              <wp:docPr id="445" name="Rectangle 445"/>
+              <wp:cNvGraphicFramePr>
+                <a:graphicFrameLocks xmlns:a="http://schemas.openxmlformats.org/drawingml/2006/main"/>
+              </wp:cNvGraphicFramePr>
+              <a:graphic xmlns:a="http://schemas.openxmlformats.org/drawingml/2006/main">
+                <a:graphicData uri="http://schemas.microsoft.com/office/word/2010/wordprocessingShape">
+                  <wps:wsp>
+                    <wps:cNvSpPr>
+                      <a:spLocks noChangeArrowheads="1"/>
+                    </wps:cNvSpPr>
+                    <wps:spPr bwMode="auto">
+                      <a:xfrm>
+                        <a:off x="0" y="0"/>
+                        <a:ext cx="91440" cy="822960"/>
+                      </a:xfrm>
+                      <a:prstGeom prst="rect">
+                        <a:avLst/>
+                      </a:prstGeom>
+                      <a:solidFill>
+                        <a:schemeClr val="accent5"/>
+                      </a:solidFill>
+                      <a:ln w="9525">
+                        <a:solidFill>
+                          <a:schemeClr val="accent1">
+                            <a:lumMod val="60000"/>
+                            <a:lumOff val="40000"/>
+                          </a:schemeClr>
+                        </a:solidFill>
+                        <a:miter lim="800000"/>
+                        <a:headEnd/>
+                        <a:tailEnd/>
+                      </a:ln>
+                    </wps:spPr>
+                    <wps:bodyPr rot="0" vert="horz" wrap="square" lIns="91440" tIns="45720" rIns="91440" bIns="45720" anchor="t" anchorCtr="0" upright="1">
+                      <a:noAutofit/>
+                    </wps:bodyPr>
+                  </wps:wsp>
+                </a:graphicData>
+              </a:graphic>
+              <wp14:sizeRelH relativeFrom="page">
+                <wp14:pctWidth>0</wp14:pctWidth>
+              </wp14:sizeRelH>
+              <wp14:sizeRelV relativeFrom="bottomMargin">
+                <wp14:pctHeight>90000</wp14:pctHeight>
+              </wp14:sizeRelV>
+            </wp:anchor>
+          </w:drawing>
+        </mc:Choice>
+        <mc:Fallback>
+          <w:pict>
+            <v:rect id="Rectangle 445" o:spid="_x0000_s1026" style="position:absolute;margin-left:0;margin-top:0;width:7.2pt;height:64.8pt;z-index:251660288;visibility:visible;mso-wrap-style:square;mso-width-percent:0;mso-height-percent:900;mso-wrap-distance-left:9pt;mso-wrap-distance-top:0;mso-wrap-distance-right:9pt;mso-wrap-distance-bottom:0;mso-position-horizontal:center;mso-position-horizontal-relative:right-margin-area;mso-position-vertical:bottom;mso-position-vertical-relative:page;mso-width-percent:0;mso-height-percent:900;mso-width-relative:page;mso-height-relative:bottom-margin-area;v-text-anchor:top" o:gfxdata="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" fillcolor="#4bacc6 [3208]" strokecolor="#95b3d7 [1940]">
+              <w10:wrap anchorx="margin" anchory="page"/>
+            </v:rect>
+          </w:pict>
+        </mc:Fallback>
+      </mc:AlternateContent>
+    </w:r>
+  </w:p>
+</w:ftr>
+</file>
+
+<file path=word/footnotes.xml><?xml version="1.0" encoding="utf-8"?>
+<w:footnotes xmlns:wpc="http://schemas.microsoft.com/office/word/2010/wordprocessingCanvas" xmlns:mc="http://schemas.openxmlformats.org/markup-compatibility/2006" xmlns:o="urn:schemas-microsoft-com:office:office" xmlns:r="http://schemas.openxmlformats.org/officeDocument/2006/relationships" xmlns:m="http://schemas.openxmlformats.org/officeDocument/2006/math" xmlns:v="urn:schemas-microsoft-com:vml" xmlns:wp14="http://schemas.microsoft.com/office/word/2010/wordprocessingDrawing" xmlns:wp="http://schemas.openxmlformats.org/drawingml/2006/wordprocessingDrawing" xmlns:w10="urn:schemas-microsoft-com:office:word" xmlns:w="http://schemas.openxmlformats.org/wordprocessingml/2006/main" xmlns:w14="http://schemas.microsoft.com/office/word/2010/wordml" xmlns:wpg="http://schemas.microsoft.com/office/word/2010/wordprocessingGroup" xmlns:wpi="http://schemas.microsoft.com/office/word/2010/wordprocessingInk" xmlns:wne="http://schemas.microsoft.com/office/word/2006/wordml" xmlns:wps="http://schemas.microsoft.com/office/word/2010/wordprocessingShape" mc:Ignorable="w14 wp14">
+  <w:footnote w:type="separator" w:id="-1">
+    <w:p>
+      <w:pPr>
+        <w:spacing w:after="0" w:line="240" w:lineRule="auto"/>
+      </w:pPr>
+      <w:r>
+        <w:separator/>
+      </w:r>
+    </w:p>
+  </w:footnote>
+  <w:footnote w:type="continuationSeparator" w:id="0">
+    <w:p>
+      <w:pPr>
+        <w:spacing w:after="0" w:line="240" w:lineRule="auto"/>
+      </w:pPr>
+      <w:r>
+        <w:continuationSeparator/>
+      </w:r>
+    </w:p>
+  </w:footnote>
+</w:footnotes>
+</file>
+
 <file path=word/numbering.xml><?xml version="1.0" encoding="utf-8"?>
 <w:numbering xmlns:wpc="http://schemas.microsoft.com/office/word/2010/wordprocessingCanvas" xmlns:mc="http://schemas.openxmlformats.org/markup-compatibility/2006" xmlns:o="urn:schemas-microsoft-com:office:office" xmlns:r="http://schemas.openxmlformats.org/officeDocument/2006/relationships" xmlns:m="http://schemas.openxmlformats.org/officeDocument/2006/math" xmlns:v="urn:schemas-microsoft-com:vml" xmlns:wp14="http://schemas.microsoft.com/office/word/2010/wordprocessingDrawing" xmlns:wp="http://schemas.openxmlformats.org/drawingml/2006/wordprocessingDrawing" xmlns:w10="urn:schemas-microsoft-com:office:word" xmlns:w="http://schemas.openxmlformats.org/wordprocessingml/2006/main" xmlns:w14="http://schemas.microsoft.com/office/word/2010/wordml" xmlns:wpg="http://schemas.microsoft.com/office/word/2010/wordprocessingGroup" xmlns:wpi="http://schemas.microsoft.com/office/word/2010/wordprocessingInk" xmlns:wne="http://schemas.microsoft.com/office/word/2006/wordml" xmlns:wps="http://schemas.microsoft.com/office/word/2010/wordprocessingShape" mc:Ignorable="w14 wp14">
   <w:abstractNum w:abstractNumId="0">
+    <w:nsid w:val="05356C0F"/>
+    <w:multiLevelType w:val="hybridMultilevel"/>
+    <w:tmpl w:val="7618F0A6"/>
+    <w:lvl w:ilvl="0" w:tplc="0C0A0001">
+      <w:start w:val="1"/>
+      <w:numFmt w:val="bullet"/>
+      <w:lvlText w:val=""/>
+      <w:lvlJc w:val="left"/>
+      <w:pPr>
+        <w:ind w:left="720" w:hanging="360"/>
+      </w:pPr>
+      <w:rPr>
+        <w:rFonts w:ascii="Symbol" w:hAnsi="Symbol" w:hint="default"/>
+      </w:rPr>
+    </w:lvl>
+    <w:lvl w:ilvl="1" w:tplc="0C0A0003" w:tentative="1">
+      <w:start w:val="1"/>
+      <w:numFmt w:val="bullet"/>
+      <w:lvlText w:val="o"/>
+      <w:lvlJc w:val="left"/>
+      <w:pPr>
+        <w:ind w:left="1440" w:hanging="360"/>
+      </w:pPr>
+      <w:rPr>
+        <w:rFonts w:ascii="Courier New" w:hAnsi="Courier New" w:cs="Courier New" w:hint="default"/>
+      </w:rPr>
+    </w:lvl>
+    <w:lvl w:ilvl="2" w:tplc="0C0A0005" w:tentative="1">
+      <w:start w:val="1"/>
+      <w:numFmt w:val="bullet"/>
+      <w:lvlText w:val=""/>
+      <w:lvlJc w:val="left"/>
+      <w:pPr>
+        <w:ind w:left="2160" w:hanging="360"/>
+      </w:pPr>
+      <w:rPr>
+        <w:rFonts w:ascii="Wingdings" w:hAnsi="Wingdings" w:hint="default"/>
+      </w:rPr>
+    </w:lvl>
+    <w:lvl w:ilvl="3" w:tplc="0C0A0001" w:tentative="1">
+      <w:start w:val="1"/>
+      <w:numFmt w:val="bullet"/>
+      <w:lvlText w:val=""/>
+      <w:lvlJc w:val="left"/>
+      <w:pPr>
+        <w:ind w:left="2880" w:hanging="360"/>
+      </w:pPr>
+      <w:rPr>
+        <w:rFonts w:ascii="Symbol" w:hAnsi="Symbol" w:hint="default"/>
+      </w:rPr>
+    </w:lvl>
+    <w:lvl w:ilvl="4" w:tplc="0C0A0003" w:tentative="1">
+      <w:start w:val="1"/>
+      <w:numFmt w:val="bullet"/>
+      <w:lvlText w:val="o"/>
+      <w:lvlJc w:val="left"/>
+      <w:pPr>
+        <w:ind w:left="3600" w:hanging="360"/>
+      </w:pPr>
+      <w:rPr>
+        <w:rFonts w:ascii="Courier New" w:hAnsi="Courier New" w:cs="Courier New" w:hint="default"/>
+      </w:rPr>
+    </w:lvl>
+    <w:lvl w:ilvl="5" w:tplc="0C0A0005" w:tentative="1">
+      <w:start w:val="1"/>
+      <w:numFmt w:val="bullet"/>
+      <w:lvlText w:val=""/>
+      <w:lvlJc w:val="left"/>
+      <w:pPr>
+        <w:ind w:left="4320" w:hanging="360"/>
+      </w:pPr>
+      <w:rPr>
+        <w:rFonts w:ascii="Wingdings" w:hAnsi="Wingdings" w:hint="default"/>
+      </w:rPr>
+    </w:lvl>
+    <w:lvl w:ilvl="6" w:tplc="0C0A0001" w:tentative="1">
+      <w:start w:val="1"/>
+      <w:numFmt w:val="bullet"/>
+      <w:lvlText w:val=""/>
+      <w:lvlJc w:val="left"/>
+      <w:pPr>
+        <w:ind w:left="5040" w:hanging="360"/>
+      </w:pPr>
+      <w:rPr>
+        <w:rFonts w:ascii="Symbol" w:hAnsi="Symbol" w:hint="default"/>
+      </w:rPr>
+    </w:lvl>
+    <w:lvl w:ilvl="7" w:tplc="0C0A0003" w:tentative="1">
+      <w:start w:val="1"/>
+      <w:numFmt w:val="bullet"/>
+      <w:lvlText w:val="o"/>
+      <w:lvlJc w:val="left"/>
+      <w:pPr>
+        <w:ind w:left="5760" w:hanging="360"/>
+      </w:pPr>
+      <w:rPr>
+        <w:rFonts w:ascii="Courier New" w:hAnsi="Courier New" w:cs="Courier New" w:hint="default"/>
+      </w:rPr>
+    </w:lvl>
+    <w:lvl w:ilvl="8" w:tplc="0C0A0005" w:tentative="1">
+      <w:start w:val="1"/>
+      <w:numFmt w:val="bullet"/>
+      <w:lvlText w:val=""/>
+      <w:lvlJc w:val="left"/>
+      <w:pPr>
+        <w:ind w:left="6480" w:hanging="360"/>
+      </w:pPr>
+      <w:rPr>
+        <w:rFonts w:ascii="Wingdings" w:hAnsi="Wingdings" w:hint="default"/>
+      </w:rPr>
+    </w:lvl>
+  </w:abstractNum>
+  <w:abstractNum w:abstractNumId="1">
     <w:nsid w:val="0A8D6E8E"/>
     <w:multiLevelType w:val="multilevel"/>
     <w:tmpl w:val="05C2675A"/>
@@ -1235,7 +2820,120 @@
       </w:pPr>
     </w:lvl>
   </w:abstractNum>
-  <w:abstractNum w:abstractNumId="1">
+  <w:abstractNum w:abstractNumId="2">
+    <w:nsid w:val="1A7776A6"/>
+    <w:multiLevelType w:val="hybridMultilevel"/>
+    <w:tmpl w:val="1CF66672"/>
+    <w:lvl w:ilvl="0" w:tplc="0C0A0001">
+      <w:start w:val="1"/>
+      <w:numFmt w:val="bullet"/>
+      <w:lvlText w:val=""/>
+      <w:lvlJc w:val="left"/>
+      <w:pPr>
+        <w:ind w:left="720" w:hanging="360"/>
+      </w:pPr>
+      <w:rPr>
+        <w:rFonts w:ascii="Symbol" w:hAnsi="Symbol" w:hint="default"/>
+      </w:rPr>
+    </w:lvl>
+    <w:lvl w:ilvl="1" w:tplc="0C0A0003" w:tentative="1">
+      <w:start w:val="1"/>
+      <w:numFmt w:val="bullet"/>
+      <w:lvlText w:val="o"/>
+      <w:lvlJc w:val="left"/>
+      <w:pPr>
+        <w:ind w:left="1440" w:hanging="360"/>
+      </w:pPr>
+      <w:rPr>
+        <w:rFonts w:ascii="Courier New" w:hAnsi="Courier New" w:cs="Courier New" w:hint="default"/>
+      </w:rPr>
+    </w:lvl>
+    <w:lvl w:ilvl="2" w:tplc="0C0A0005" w:tentative="1">
+      <w:start w:val="1"/>
+      <w:numFmt w:val="bullet"/>
+      <w:lvlText w:val=""/>
+      <w:lvlJc w:val="left"/>
+      <w:pPr>
+        <w:ind w:left="2160" w:hanging="360"/>
+      </w:pPr>
+      <w:rPr>
+        <w:rFonts w:ascii="Wingdings" w:hAnsi="Wingdings" w:hint="default"/>
+      </w:rPr>
+    </w:lvl>
+    <w:lvl w:ilvl="3" w:tplc="0C0A0001" w:tentative="1">
+      <w:start w:val="1"/>
+      <w:numFmt w:val="bullet"/>
+      <w:lvlText w:val=""/>
+      <w:lvlJc w:val="left"/>
+      <w:pPr>
+        <w:ind w:left="2880" w:hanging="360"/>
+      </w:pPr>
+      <w:rPr>
+        <w:rFonts w:ascii="Symbol" w:hAnsi="Symbol" w:hint="default"/>
+      </w:rPr>
+    </w:lvl>
+    <w:lvl w:ilvl="4" w:tplc="0C0A0003" w:tentative="1">
+      <w:start w:val="1"/>
+      <w:numFmt w:val="bullet"/>
+      <w:lvlText w:val="o"/>
+      <w:lvlJc w:val="left"/>
+      <w:pPr>
+        <w:ind w:left="3600" w:hanging="360"/>
+      </w:pPr>
+      <w:rPr>
+        <w:rFonts w:ascii="Courier New" w:hAnsi="Courier New" w:cs="Courier New" w:hint="default"/>
+      </w:rPr>
+    </w:lvl>
+    <w:lvl w:ilvl="5" w:tplc="0C0A0005" w:tentative="1">
+      <w:start w:val="1"/>
+      <w:numFmt w:val="bullet"/>
+      <w:lvlText w:val=""/>
+      <w:lvlJc w:val="left"/>
+      <w:pPr>
+        <w:ind w:left="4320" w:hanging="360"/>
+      </w:pPr>
+      <w:rPr>
+        <w:rFonts w:ascii="Wingdings" w:hAnsi="Wingdings" w:hint="default"/>
+      </w:rPr>
+    </w:lvl>
+    <w:lvl w:ilvl="6" w:tplc="0C0A0001" w:tentative="1">
+      <w:start w:val="1"/>
+      <w:numFmt w:val="bullet"/>
+      <w:lvlText w:val=""/>
+      <w:lvlJc w:val="left"/>
+      <w:pPr>
+        <w:ind w:left="5040" w:hanging="360"/>
+      </w:pPr>
+      <w:rPr>
+        <w:rFonts w:ascii="Symbol" w:hAnsi="Symbol" w:hint="default"/>
+      </w:rPr>
+    </w:lvl>
+    <w:lvl w:ilvl="7" w:tplc="0C0A0003" w:tentative="1">
+      <w:start w:val="1"/>
+      <w:numFmt w:val="bullet"/>
+      <w:lvlText w:val="o"/>
+      <w:lvlJc w:val="left"/>
+      <w:pPr>
+        <w:ind w:left="5760" w:hanging="360"/>
+      </w:pPr>
+      <w:rPr>
+        <w:rFonts w:ascii="Courier New" w:hAnsi="Courier New" w:cs="Courier New" w:hint="default"/>
+      </w:rPr>
+    </w:lvl>
+    <w:lvl w:ilvl="8" w:tplc="0C0A0005" w:tentative="1">
+      <w:start w:val="1"/>
+      <w:numFmt w:val="bullet"/>
+      <w:lvlText w:val=""/>
+      <w:lvlJc w:val="left"/>
+      <w:pPr>
+        <w:ind w:left="6480" w:hanging="360"/>
+      </w:pPr>
+      <w:rPr>
+        <w:rFonts w:ascii="Wingdings" w:hAnsi="Wingdings" w:hint="default"/>
+      </w:rPr>
+    </w:lvl>
+  </w:abstractNum>
+  <w:abstractNum w:abstractNumId="3">
     <w:nsid w:val="27406E7A"/>
     <w:multiLevelType w:val="hybridMultilevel"/>
     <w:tmpl w:val="F87650D2"/>
@@ -1321,7 +3019,7 @@
       </w:pPr>
     </w:lvl>
   </w:abstractNum>
-  <w:abstractNum w:abstractNumId="2">
+  <w:abstractNum w:abstractNumId="4">
     <w:nsid w:val="2E8A21EE"/>
     <w:multiLevelType w:val="multilevel"/>
     <w:tmpl w:val="E14231F4"/>
@@ -1434,7 +3132,120 @@
       </w:pPr>
     </w:lvl>
   </w:abstractNum>
-  <w:abstractNum w:abstractNumId="3">
+  <w:abstractNum w:abstractNumId="5">
+    <w:nsid w:val="36830530"/>
+    <w:multiLevelType w:val="hybridMultilevel"/>
+    <w:tmpl w:val="6F7E926A"/>
+    <w:lvl w:ilvl="0" w:tplc="0C0A0001">
+      <w:start w:val="1"/>
+      <w:numFmt w:val="bullet"/>
+      <w:lvlText w:val=""/>
+      <w:lvlJc w:val="left"/>
+      <w:pPr>
+        <w:ind w:left="1571" w:hanging="360"/>
+      </w:pPr>
+      <w:rPr>
+        <w:rFonts w:ascii="Symbol" w:hAnsi="Symbol" w:hint="default"/>
+      </w:rPr>
+    </w:lvl>
+    <w:lvl w:ilvl="1" w:tplc="0C0A0003" w:tentative="1">
+      <w:start w:val="1"/>
+      <w:numFmt w:val="bullet"/>
+      <w:lvlText w:val="o"/>
+      <w:lvlJc w:val="left"/>
+      <w:pPr>
+        <w:ind w:left="2291" w:hanging="360"/>
+      </w:pPr>
+      <w:rPr>
+        <w:rFonts w:ascii="Courier New" w:hAnsi="Courier New" w:cs="Courier New" w:hint="default"/>
+      </w:rPr>
+    </w:lvl>
+    <w:lvl w:ilvl="2" w:tplc="0C0A0005" w:tentative="1">
+      <w:start w:val="1"/>
+      <w:numFmt w:val="bullet"/>
+      <w:lvlText w:val=""/>
+      <w:lvlJc w:val="left"/>
+      <w:pPr>
+        <w:ind w:left="3011" w:hanging="360"/>
+      </w:pPr>
+      <w:rPr>
+        <w:rFonts w:ascii="Wingdings" w:hAnsi="Wingdings" w:hint="default"/>
+      </w:rPr>
+    </w:lvl>
+    <w:lvl w:ilvl="3" w:tplc="0C0A0001" w:tentative="1">
+      <w:start w:val="1"/>
+      <w:numFmt w:val="bullet"/>
+      <w:lvlText w:val=""/>
+      <w:lvlJc w:val="left"/>
+      <w:pPr>
+        <w:ind w:left="3731" w:hanging="360"/>
+      </w:pPr>
+      <w:rPr>
+        <w:rFonts w:ascii="Symbol" w:hAnsi="Symbol" w:hint="default"/>
+      </w:rPr>
+    </w:lvl>
+    <w:lvl w:ilvl="4" w:tplc="0C0A0003" w:tentative="1">
+      <w:start w:val="1"/>
+      <w:numFmt w:val="bullet"/>
+      <w:lvlText w:val="o"/>
+      <w:lvlJc w:val="left"/>
+      <w:pPr>
+        <w:ind w:left="4451" w:hanging="360"/>
+      </w:pPr>
+      <w:rPr>
+        <w:rFonts w:ascii="Courier New" w:hAnsi="Courier New" w:cs="Courier New" w:hint="default"/>
+      </w:rPr>
+    </w:lvl>
+    <w:lvl w:ilvl="5" w:tplc="0C0A0005" w:tentative="1">
+      <w:start w:val="1"/>
+      <w:numFmt w:val="bullet"/>
+      <w:lvlText w:val=""/>
+      <w:lvlJc w:val="left"/>
+      <w:pPr>
+        <w:ind w:left="5171" w:hanging="360"/>
+      </w:pPr>
+      <w:rPr>
+        <w:rFonts w:ascii="Wingdings" w:hAnsi="Wingdings" w:hint="default"/>
+      </w:rPr>
+    </w:lvl>
+    <w:lvl w:ilvl="6" w:tplc="0C0A0001" w:tentative="1">
+      <w:start w:val="1"/>
+      <w:numFmt w:val="bullet"/>
+      <w:lvlText w:val=""/>
+      <w:lvlJc w:val="left"/>
+      <w:pPr>
+        <w:ind w:left="5891" w:hanging="360"/>
+      </w:pPr>
+      <w:rPr>
+        <w:rFonts w:ascii="Symbol" w:hAnsi="Symbol" w:hint="default"/>
+      </w:rPr>
+    </w:lvl>
+    <w:lvl w:ilvl="7" w:tplc="0C0A0003" w:tentative="1">
+      <w:start w:val="1"/>
+      <w:numFmt w:val="bullet"/>
+      <w:lvlText w:val="o"/>
+      <w:lvlJc w:val="left"/>
+      <w:pPr>
+        <w:ind w:left="6611" w:hanging="360"/>
+      </w:pPr>
+      <w:rPr>
+        <w:rFonts w:ascii="Courier New" w:hAnsi="Courier New" w:cs="Courier New" w:hint="default"/>
+      </w:rPr>
+    </w:lvl>
+    <w:lvl w:ilvl="8" w:tplc="0C0A0005" w:tentative="1">
+      <w:start w:val="1"/>
+      <w:numFmt w:val="bullet"/>
+      <w:lvlText w:val=""/>
+      <w:lvlJc w:val="left"/>
+      <w:pPr>
+        <w:ind w:left="7331" w:hanging="360"/>
+      </w:pPr>
+      <w:rPr>
+        <w:rFonts w:ascii="Wingdings" w:hAnsi="Wingdings" w:hint="default"/>
+      </w:rPr>
+    </w:lvl>
+  </w:abstractNum>
+  <w:abstractNum w:abstractNumId="6">
     <w:nsid w:val="434200F1"/>
     <w:multiLevelType w:val="hybridMultilevel"/>
     <w:tmpl w:val="365CCE4C"/>
@@ -1547,7 +3358,7 @@
       </w:rPr>
     </w:lvl>
   </w:abstractNum>
-  <w:abstractNum w:abstractNumId="4">
+  <w:abstractNum w:abstractNumId="7">
     <w:nsid w:val="63447256"/>
     <w:multiLevelType w:val="hybridMultilevel"/>
     <w:tmpl w:val="4CA606A4"/>
@@ -1634,19 +3445,28 @@
     </w:lvl>
   </w:abstractNum>
   <w:num w:numId="1">
+    <w:abstractNumId w:val="1"/>
+  </w:num>
+  <w:num w:numId="2">
+    <w:abstractNumId w:val="4"/>
+  </w:num>
+  <w:num w:numId="3">
+    <w:abstractNumId w:val="3"/>
+  </w:num>
+  <w:num w:numId="4">
+    <w:abstractNumId w:val="7"/>
+  </w:num>
+  <w:num w:numId="5">
+    <w:abstractNumId w:val="6"/>
+  </w:num>
+  <w:num w:numId="6">
     <w:abstractNumId w:val="0"/>
   </w:num>
-  <w:num w:numId="2">
+  <w:num w:numId="7">
     <w:abstractNumId w:val="2"/>
   </w:num>
-  <w:num w:numId="3">
-    <w:abstractNumId w:val="1"/>
-  </w:num>
-  <w:num w:numId="4">
-    <w:abstractNumId w:val="4"/>
-  </w:num>
-  <w:num w:numId="5">
-    <w:abstractNumId w:val="3"/>
+  <w:num w:numId="8">
+    <w:abstractNumId w:val="5"/>
   </w:num>
 </w:numbering>
 </file>
@@ -2020,6 +3840,110 @@
       <w:szCs w:val="16"/>
     </w:rPr>
   </w:style>
+  <w:style w:type="character" w:styleId="Hyperlink">
+    <w:name w:val="Hyperlink"/>
+    <w:basedOn w:val="DefaultParagraphFont"/>
+    <w:uiPriority w:val="99"/>
+    <w:unhideWhenUsed/>
+    <w:rsid w:val="00CB51E2"/>
+    <w:rPr>
+      <w:color w:val="0000FF" w:themeColor="hyperlink"/>
+      <w:u w:val="single"/>
+    </w:rPr>
+  </w:style>
+  <w:style w:type="paragraph" w:styleId="TOCHeading">
+    <w:name w:val="TOC Heading"/>
+    <w:basedOn w:val="Heading1"/>
+    <w:next w:val="Normal"/>
+    <w:uiPriority w:val="39"/>
+    <w:semiHidden/>
+    <w:unhideWhenUsed/>
+    <w:qFormat/>
+    <w:rsid w:val="00CE0142"/>
+    <w:pPr>
+      <w:outlineLvl w:val="9"/>
+    </w:pPr>
+    <w:rPr>
+      <w:lang w:eastAsia="ja-JP"/>
+    </w:rPr>
+  </w:style>
+  <w:style w:type="paragraph" w:styleId="TOC1">
+    <w:name w:val="toc 1"/>
+    <w:basedOn w:val="Normal"/>
+    <w:next w:val="Normal"/>
+    <w:autoRedefine/>
+    <w:uiPriority w:val="39"/>
+    <w:unhideWhenUsed/>
+    <w:rsid w:val="00CE0142"/>
+    <w:pPr>
+      <w:spacing w:after="100"/>
+    </w:pPr>
+  </w:style>
+  <w:style w:type="paragraph" w:styleId="TOC2">
+    <w:name w:val="toc 2"/>
+    <w:basedOn w:val="Normal"/>
+    <w:next w:val="Normal"/>
+    <w:autoRedefine/>
+    <w:uiPriority w:val="39"/>
+    <w:unhideWhenUsed/>
+    <w:rsid w:val="00CE0142"/>
+    <w:pPr>
+      <w:spacing w:after="100"/>
+      <w:ind w:left="220"/>
+    </w:pPr>
+  </w:style>
+  <w:style w:type="paragraph" w:styleId="Header">
+    <w:name w:val="header"/>
+    <w:basedOn w:val="Normal"/>
+    <w:link w:val="HeaderChar"/>
+    <w:uiPriority w:val="99"/>
+    <w:unhideWhenUsed/>
+    <w:rsid w:val="00491E9B"/>
+    <w:pPr>
+      <w:tabs>
+        <w:tab w:val="center" w:pos="4252"/>
+        <w:tab w:val="right" w:pos="8504"/>
+      </w:tabs>
+      <w:spacing w:after="0" w:line="240" w:lineRule="auto"/>
+    </w:pPr>
+  </w:style>
+  <w:style w:type="character" w:customStyle="1" w:styleId="HeaderChar">
+    <w:name w:val="Header Char"/>
+    <w:basedOn w:val="DefaultParagraphFont"/>
+    <w:link w:val="Header"/>
+    <w:uiPriority w:val="99"/>
+    <w:rsid w:val="00491E9B"/>
+    <w:rPr>
+      <w:sz w:val="22"/>
+      <w:szCs w:val="22"/>
+    </w:rPr>
+  </w:style>
+  <w:style w:type="paragraph" w:styleId="Footer">
+    <w:name w:val="footer"/>
+    <w:basedOn w:val="Normal"/>
+    <w:link w:val="FooterChar"/>
+    <w:uiPriority w:val="99"/>
+    <w:unhideWhenUsed/>
+    <w:rsid w:val="00491E9B"/>
+    <w:pPr>
+      <w:tabs>
+        <w:tab w:val="center" w:pos="4252"/>
+        <w:tab w:val="right" w:pos="8504"/>
+      </w:tabs>
+      <w:spacing w:after="0" w:line="240" w:lineRule="auto"/>
+    </w:pPr>
+  </w:style>
+  <w:style w:type="character" w:customStyle="1" w:styleId="FooterChar">
+    <w:name w:val="Footer Char"/>
+    <w:basedOn w:val="DefaultParagraphFont"/>
+    <w:link w:val="Footer"/>
+    <w:uiPriority w:val="99"/>
+    <w:rsid w:val="00491E9B"/>
+    <w:rPr>
+      <w:sz w:val="22"/>
+      <w:szCs w:val="22"/>
+    </w:rPr>
+  </w:style>
 </w:styles>
 </file>
 
@@ -2392,7 +4316,609 @@
       <w:szCs w:val="16"/>
     </w:rPr>
   </w:style>
+  <w:style w:type="character" w:styleId="Hyperlink">
+    <w:name w:val="Hyperlink"/>
+    <w:basedOn w:val="DefaultParagraphFont"/>
+    <w:uiPriority w:val="99"/>
+    <w:unhideWhenUsed/>
+    <w:rsid w:val="00CB51E2"/>
+    <w:rPr>
+      <w:color w:val="0000FF" w:themeColor="hyperlink"/>
+      <w:u w:val="single"/>
+    </w:rPr>
+  </w:style>
+  <w:style w:type="paragraph" w:styleId="TOCHeading">
+    <w:name w:val="TOC Heading"/>
+    <w:basedOn w:val="Heading1"/>
+    <w:next w:val="Normal"/>
+    <w:uiPriority w:val="39"/>
+    <w:semiHidden/>
+    <w:unhideWhenUsed/>
+    <w:qFormat/>
+    <w:rsid w:val="00CE0142"/>
+    <w:pPr>
+      <w:outlineLvl w:val="9"/>
+    </w:pPr>
+    <w:rPr>
+      <w:lang w:eastAsia="ja-JP"/>
+    </w:rPr>
+  </w:style>
+  <w:style w:type="paragraph" w:styleId="TOC1">
+    <w:name w:val="toc 1"/>
+    <w:basedOn w:val="Normal"/>
+    <w:next w:val="Normal"/>
+    <w:autoRedefine/>
+    <w:uiPriority w:val="39"/>
+    <w:unhideWhenUsed/>
+    <w:rsid w:val="00CE0142"/>
+    <w:pPr>
+      <w:spacing w:after="100"/>
+    </w:pPr>
+  </w:style>
+  <w:style w:type="paragraph" w:styleId="TOC2">
+    <w:name w:val="toc 2"/>
+    <w:basedOn w:val="Normal"/>
+    <w:next w:val="Normal"/>
+    <w:autoRedefine/>
+    <w:uiPriority w:val="39"/>
+    <w:unhideWhenUsed/>
+    <w:rsid w:val="00CE0142"/>
+    <w:pPr>
+      <w:spacing w:after="100"/>
+      <w:ind w:left="220"/>
+    </w:pPr>
+  </w:style>
+  <w:style w:type="paragraph" w:styleId="Header">
+    <w:name w:val="header"/>
+    <w:basedOn w:val="Normal"/>
+    <w:link w:val="HeaderChar"/>
+    <w:uiPriority w:val="99"/>
+    <w:unhideWhenUsed/>
+    <w:rsid w:val="00491E9B"/>
+    <w:pPr>
+      <w:tabs>
+        <w:tab w:val="center" w:pos="4252"/>
+        <w:tab w:val="right" w:pos="8504"/>
+      </w:tabs>
+      <w:spacing w:after="0" w:line="240" w:lineRule="auto"/>
+    </w:pPr>
+  </w:style>
+  <w:style w:type="character" w:customStyle="1" w:styleId="HeaderChar">
+    <w:name w:val="Header Char"/>
+    <w:basedOn w:val="DefaultParagraphFont"/>
+    <w:link w:val="Header"/>
+    <w:uiPriority w:val="99"/>
+    <w:rsid w:val="00491E9B"/>
+    <w:rPr>
+      <w:sz w:val="22"/>
+      <w:szCs w:val="22"/>
+    </w:rPr>
+  </w:style>
+  <w:style w:type="paragraph" w:styleId="Footer">
+    <w:name w:val="footer"/>
+    <w:basedOn w:val="Normal"/>
+    <w:link w:val="FooterChar"/>
+    <w:uiPriority w:val="99"/>
+    <w:unhideWhenUsed/>
+    <w:rsid w:val="00491E9B"/>
+    <w:pPr>
+      <w:tabs>
+        <w:tab w:val="center" w:pos="4252"/>
+        <w:tab w:val="right" w:pos="8504"/>
+      </w:tabs>
+      <w:spacing w:after="0" w:line="240" w:lineRule="auto"/>
+    </w:pPr>
+  </w:style>
+  <w:style w:type="character" w:customStyle="1" w:styleId="FooterChar">
+    <w:name w:val="Footer Char"/>
+    <w:basedOn w:val="DefaultParagraphFont"/>
+    <w:link w:val="Footer"/>
+    <w:uiPriority w:val="99"/>
+    <w:rsid w:val="00491E9B"/>
+    <w:rPr>
+      <w:sz w:val="22"/>
+      <w:szCs w:val="22"/>
+    </w:rPr>
+  </w:style>
 </w:styles>
+</file>
+
+<file path=word/glossary/document.xml><?xml version="1.0" encoding="utf-8"?>
+<w:glossaryDocument xmlns:wpc="http://schemas.microsoft.com/office/word/2010/wordprocessingCanvas" xmlns:mc="http://schemas.openxmlformats.org/markup-compatibility/2006" xmlns:o="urn:schemas-microsoft-com:office:office" xmlns:r="http://schemas.openxmlformats.org/officeDocument/2006/relationships" xmlns:m="http://schemas.openxmlformats.org/officeDocument/2006/math" xmlns:v="urn:schemas-microsoft-com:vml" xmlns:wp14="http://schemas.microsoft.com/office/word/2010/wordprocessingDrawing" xmlns:wp="http://schemas.openxmlformats.org/drawingml/2006/wordprocessingDrawing" xmlns:w10="urn:schemas-microsoft-com:office:word" xmlns:w="http://schemas.openxmlformats.org/wordprocessingml/2006/main" xmlns:w14="http://schemas.microsoft.com/office/word/2010/wordml" xmlns:wpg="http://schemas.microsoft.com/office/word/2010/wordprocessingGroup" xmlns:wpi="http://schemas.microsoft.com/office/word/2010/wordprocessingInk" xmlns:wne="http://schemas.microsoft.com/office/word/2006/wordml" xmlns:wps="http://schemas.microsoft.com/office/word/2010/wordprocessingShape" mc:Ignorable="w14 wp14"/>
+</file>
+
+<file path=word/glossary/fontTable.xml><?xml version="1.0" encoding="utf-8"?>
+<w:fonts xmlns:mc="http://schemas.openxmlformats.org/markup-compatibility/2006" xmlns:r="http://schemas.openxmlformats.org/officeDocument/2006/relationships" xmlns:w="http://schemas.openxmlformats.org/wordprocessingml/2006/main" xmlns:w14="http://schemas.microsoft.com/office/word/2010/wordml" mc:Ignorable="w14">
+  <w:font w:name="Symbol">
+    <w:panose1 w:val="05050102010706020507"/>
+    <w:charset w:val="02"/>
+    <w:family w:val="roman"/>
+    <w:pitch w:val="variable"/>
+    <w:sig w:usb0="00000000" w:usb1="10000000" w:usb2="00000000" w:usb3="00000000" w:csb0="80000000" w:csb1="00000000"/>
+  </w:font>
+  <w:font w:name="Times New Roman">
+    <w:panose1 w:val="02020603050405020304"/>
+    <w:charset w:val="00"/>
+    <w:family w:val="roman"/>
+    <w:pitch w:val="variable"/>
+    <w:sig w:usb0="E0002AFF" w:usb1="C0007841" w:usb2="00000009" w:usb3="00000000" w:csb0="000001FF" w:csb1="00000000"/>
+  </w:font>
+  <w:font w:name="Courier New">
+    <w:panose1 w:val="02070309020205020404"/>
+    <w:charset w:val="00"/>
+    <w:family w:val="modern"/>
+    <w:pitch w:val="fixed"/>
+    <w:sig w:usb0="E0002AFF" w:usb1="C0007843" w:usb2="00000009" w:usb3="00000000" w:csb0="000001FF" w:csb1="00000000"/>
+  </w:font>
+  <w:font w:name="Wingdings">
+    <w:panose1 w:val="05000000000000000000"/>
+    <w:charset w:val="02"/>
+    <w:family w:val="auto"/>
+    <w:pitch w:val="variable"/>
+    <w:sig w:usb0="00000000" w:usb1="10000000" w:usb2="00000000" w:usb3="00000000" w:csb0="80000000" w:csb1="00000000"/>
+  </w:font>
+  <w:font w:name="Calibri">
+    <w:panose1 w:val="020F0502020204030204"/>
+    <w:charset w:val="00"/>
+    <w:family w:val="swiss"/>
+    <w:pitch w:val="variable"/>
+    <w:sig w:usb0="E00002FF" w:usb1="4000ACFF" w:usb2="00000001" w:usb3="00000000" w:csb0="0000019F" w:csb1="00000000"/>
+  </w:font>
+  <w:font w:name="Cambria">
+    <w:panose1 w:val="02040503050406030204"/>
+    <w:charset w:val="00"/>
+    <w:family w:val="roman"/>
+    <w:pitch w:val="variable"/>
+    <w:sig w:usb0="E00002FF" w:usb1="400004FF" w:usb2="00000000" w:usb3="00000000" w:csb0="0000019F" w:csb1="00000000"/>
+  </w:font>
+  <w:font w:name="Tahoma">
+    <w:panose1 w:val="020B0604030504040204"/>
+    <w:charset w:val="00"/>
+    <w:family w:val="swiss"/>
+    <w:pitch w:val="variable"/>
+    <w:sig w:usb0="E1002EFF" w:usb1="C000605B" w:usb2="00000029" w:usb3="00000000" w:csb0="000101FF" w:csb1="00000000"/>
+  </w:font>
+  <w:font w:name="Arial">
+    <w:panose1 w:val="020B0604020202020204"/>
+    <w:charset w:val="00"/>
+    <w:family w:val="swiss"/>
+    <w:pitch w:val="variable"/>
+    <w:sig w:usb0="E0002AFF" w:usb1="C0007843" w:usb2="00000009" w:usb3="00000000" w:csb0="000001FF" w:csb1="00000000"/>
+  </w:font>
+</w:fonts>
+</file>
+
+<file path=word/glossary/settings.xml><?xml version="1.0" encoding="utf-8"?>
+<w:settings xmlns:mc="http://schemas.openxmlformats.org/markup-compatibility/2006" xmlns:o="urn:schemas-microsoft-com:office:office" xmlns:r="http://schemas.openxmlformats.org/officeDocument/2006/relationships" xmlns:m="http://schemas.openxmlformats.org/officeDocument/2006/math" xmlns:v="urn:schemas-microsoft-com:vml" xmlns:w10="urn:schemas-microsoft-com:office:word" xmlns:w="http://schemas.openxmlformats.org/wordprocessingml/2006/main" xmlns:w14="http://schemas.microsoft.com/office/word/2010/wordml" xmlns:sl="http://schemas.openxmlformats.org/schemaLibrary/2006/main" mc:Ignorable="w14">
+  <w:view w:val="normal"/>
+  <w:defaultTabStop w:val="708"/>
+  <w:hyphenationZone w:val="425"/>
+  <w:characterSpacingControl w:val="doNotCompress"/>
+  <w:compat>
+    <w:useFELayout/>
+    <w:compatSetting w:name="compatibilityMode" w:uri="http://schemas.microsoft.com/office/word" w:val="14"/>
+    <w:compatSetting w:name="overrideTableStyleFontSizeAndJustification" w:uri="http://schemas.microsoft.com/office/word" w:val="1"/>
+    <w:compatSetting w:name="enableOpenTypeFeatures" w:uri="http://schemas.microsoft.com/office/word" w:val="1"/>
+    <w:compatSetting w:name="doNotFlipMirrorIndents" w:uri="http://schemas.microsoft.com/office/word" w:val="1"/>
+  </w:compat>
+  <w:rsids>
+    <w:rsidRoot w:val="00F86C9E"/>
+    <w:rsid w:val="00460755"/>
+    <w:rsid w:val="00F86C9E"/>
+  </w:rsids>
+  <m:mathPr>
+    <m:mathFont m:val="Cambria Math"/>
+    <m:brkBin m:val="before"/>
+    <m:brkBinSub m:val="--"/>
+    <m:smallFrac m:val="0"/>
+    <m:dispDef/>
+    <m:lMargin m:val="0"/>
+    <m:rMargin m:val="0"/>
+    <m:defJc m:val="centerGroup"/>
+    <m:wrapIndent m:val="1440"/>
+    <m:intLim m:val="subSup"/>
+    <m:naryLim m:val="undOvr"/>
+  </m:mathPr>
+  <w:themeFontLang w:val="es-ES"/>
+  <w:clrSchemeMapping w:bg1="light1" w:t1="dark1" w:bg2="light2" w:t2="dark2" w:accent1="accent1" w:accent2="accent2" w:accent3="accent3" w:accent4="accent4" w:accent5="accent5" w:accent6="accent6" w:hyperlink="hyperlink" w:followedHyperlink="followedHyperlink"/>
+  <w:decimalSymbol w:val=","/>
+  <w:listSeparator w:val=";"/>
+</w:settings>
+</file>
+
+<file path=word/glossary/styles.xml><?xml version="1.0" encoding="utf-8"?>
+<w:styles xmlns:mc="http://schemas.openxmlformats.org/markup-compatibility/2006" xmlns:r="http://schemas.openxmlformats.org/officeDocument/2006/relationships" xmlns:w="http://schemas.openxmlformats.org/wordprocessingml/2006/main" xmlns:w14="http://schemas.microsoft.com/office/word/2010/wordml" mc:Ignorable="w14">
+  <w:docDefaults>
+    <w:rPrDefault>
+      <w:rPr>
+        <w:rFonts w:asciiTheme="minorHAnsi" w:eastAsiaTheme="minorEastAsia" w:hAnsiTheme="minorHAnsi" w:cstheme="minorBidi"/>
+        <w:sz w:val="22"/>
+        <w:szCs w:val="22"/>
+        <w:lang w:val="es-ES" w:eastAsia="es-ES" w:bidi="ar-SA"/>
+      </w:rPr>
+    </w:rPrDefault>
+    <w:pPrDefault>
+      <w:pPr>
+        <w:spacing w:after="200" w:line="276" w:lineRule="auto"/>
+      </w:pPr>
+    </w:pPrDefault>
+  </w:docDefaults>
+  <w:latentStyles w:defLockedState="0" w:defUIPriority="99" w:defSemiHidden="1" w:defUnhideWhenUsed="1" w:defQFormat="0" w:count="267">
+    <w:lsdException w:name="Normal" w:semiHidden="0" w:uiPriority="0" w:unhideWhenUsed="0" w:qFormat="1"/>
+    <w:lsdException w:name="heading 1" w:semiHidden="0" w:uiPriority="9" w:unhideWhenUsed="0" w:qFormat="1"/>
+    <w:lsdException w:name="heading 2" w:uiPriority="9" w:qFormat="1"/>
+    <w:lsdException w:name="heading 3" w:uiPriority="9" w:qFormat="1"/>
+    <w:lsdException w:name="heading 4" w:uiPriority="9" w:qFormat="1"/>
+    <w:lsdException w:name="heading 5" w:uiPriority="9" w:qFormat="1"/>
+    <w:lsdException w:name="heading 6" w:uiPriority="9" w:qFormat="1"/>
+    <w:lsdException w:name="heading 7" w:uiPriority="9" w:qFormat="1"/>
+    <w:lsdException w:name="heading 8" w:uiPriority="9" w:qFormat="1"/>
+    <w:lsdException w:name="heading 9" w:uiPriority="9" w:qFormat="1"/>
+    <w:lsdException w:name="toc 1" w:uiPriority="39"/>
+    <w:lsdException w:name="toc 2" w:uiPriority="39"/>
+    <w:lsdException w:name="toc 3" w:uiPriority="39"/>
+    <w:lsdException w:name="toc 4" w:uiPriority="39"/>
+    <w:lsdException w:name="toc 5" w:uiPriority="39"/>
+    <w:lsdException w:name="toc 6" w:uiPriority="39"/>
+    <w:lsdException w:name="toc 7" w:uiPriority="39"/>
+    <w:lsdException w:name="toc 8" w:uiPriority="39"/>
+    <w:lsdException w:name="toc 9" w:uiPriority="39"/>
+    <w:lsdException w:name="caption" w:uiPriority="35" w:qFormat="1"/>
+    <w:lsdException w:name="Title" w:semiHidden="0" w:uiPriority="10" w:unhideWhenUsed="0" w:qFormat="1"/>
+    <w:lsdException w:name="Default Paragraph Font" w:uiPriority="1"/>
+    <w:lsdException w:name="Subtitle" w:semiHidden="0" w:uiPriority="11" w:unhideWhenUsed="0" w:qFormat="1"/>
+    <w:lsdException w:name="Strong" w:semiHidden="0" w:uiPriority="22" w:unhideWhenUsed="0" w:qFormat="1"/>
+    <w:lsdException w:name="Emphasis" w:semiHidden="0" w:uiPriority="20" w:unhideWhenUsed="0" w:qFormat="1"/>
+    <w:lsdException w:name="Table Grid" w:semiHidden="0" w:uiPriority="59" w:unhideWhenUsed="0"/>
+    <w:lsdException w:name="Placeholder Text" w:unhideWhenUsed="0"/>
+    <w:lsdException w:name="No Spacing" w:semiHidden="0" w:uiPriority="1" w:unhideWhenUsed="0" w:qFormat="1"/>
+    <w:lsdException w:name="Light Shading" w:semiHidden="0" w:uiPriority="60" w:unhideWhenUsed="0"/>
+    <w:lsdException w:name="Light List" w:semiHidden="0" w:uiPriority="61" w:unhideWhenUsed="0"/>
+    <w:lsdException w:name="Light Grid" w:semiHidden="0" w:uiPriority="62" w:unhideWhenUsed="0"/>
+    <w:lsdException w:name="Medium Shading 1" w:semiHidden="0" w:uiPriority="63" w:unhideWhenUsed="0"/>
+    <w:lsdException w:name="Medium Shading 2" w:semiHidden="0" w:uiPriority="64" w:unhideWhenUsed="0"/>
+    <w:lsdException w:name="Medium List 1" w:semiHidden="0" w:uiPriority="65" w:unhideWhenUsed="0"/>
+    <w:lsdException w:name="Medium List 2" w:semiHidden="0" w:uiPriority="66" w:unhideWhenUsed="0"/>
+    <w:lsdException w:name="Medium Grid 1" w:semiHidden="0" w:uiPriority="67" w:unhideWhenUsed="0"/>
+    <w:lsdException w:name="Medium Grid 2" w:semiHidden="0" w:uiPriority="68" w:unhideWhenUsed="0"/>
+    <w:lsdException w:name="Medium Grid 3" w:semiHidden="0" w:uiPriority="69" w:unhideWhenUsed="0"/>
+    <w:lsdException w:name="Dark List" w:semiHidden="0" w:uiPriority="70" w:unhideWhenUsed="0"/>
+    <w:lsdException w:name="Colorful Shading" w:semiHidden="0" w:uiPriority="71" w:unhideWhenUsed="0"/>
+    <w:lsdException w:name="Colorful List" w:semiHidden="0" w:uiPriority="72" w:unhideWhenUsed="0"/>
+    <w:lsdException w:name="Colorful Grid" w:semiHidden="0" w:uiPriority="73" w:unhideWhenUsed="0"/>
+    <w:lsdException w:name="Light Shading Accent 1" w:semiHidden="0" w:uiPriority="60" w:unhideWhenUsed="0"/>
+    <w:lsdException w:name="Light List Accent 1" w:semiHidden="0" w:uiPriority="61" w:unhideWhenUsed="0"/>
+    <w:lsdException w:name="Light Grid Accent 1" w:semiHidden="0" w:uiPriority="62" w:unhideWhenUsed="0"/>
+    <w:lsdException w:name="Medium Shading 1 Accent 1" w:semiHidden="0" w:uiPriority="63" w:unhideWhenUsed="0"/>
+    <w:lsdException w:name="Medium Shading 2 Accent 1" w:semiHidden="0" w:uiPriority="64" w:unhideWhenUsed="0"/>
+    <w:lsdException w:name="Medium List 1 Accent 1" w:semiHidden="0" w:uiPriority="65" w:unhideWhenUsed="0"/>
+    <w:lsdException w:name="Revision" w:unhideWhenUsed="0"/>
+    <w:lsdException w:name="List Paragraph" w:semiHidden="0" w:uiPriority="34" w:unhideWhenUsed="0" w:qFormat="1"/>
+    <w:lsdException w:name="Quote" w:semiHidden="0" w:uiPriority="29" w:unhideWhenUsed="0" w:qFormat="1"/>
+    <w:lsdException w:name="Intense Quote" w:semiHidden="0" w:uiPriority="30" w:unhideWhenUsed="0" w:qFormat="1"/>
+    <w:lsdException w:name="Medium List 2 Accent 1" w:semiHidden="0" w:uiPriority="66" w:unhideWhenUsed="0"/>
+    <w:lsdException w:name="Medium Grid 1 Accent 1" w:semiHidden="0" w:uiPriority="67" w:unhideWhenUsed="0"/>
+    <w:lsdException w:name="Medium Grid 2 Accent 1" w:semiHidden="0" w:uiPriority="68" w:unhideWhenUsed="0"/>
+    <w:lsdException w:name="Medium Grid 3 Accent 1" w:semiHidden="0" w:uiPriority="69" w:unhideWhenUsed="0"/>
+    <w:lsdException w:name="Dark List Accent 1" w:semiHidden="0" w:uiPriority="70" w:unhideWhenUsed="0"/>
+    <w:lsdException w:name="Colorful Shading Accent 1" w:semiHidden="0" w:uiPriority="71" w:unhideWhenUsed="0"/>
+    <w:lsdException w:name="Colorful List Accent 1" w:semiHidden="0" w:uiPriority="72" w:unhideWhenUsed="0"/>
+    <w:lsdException w:name="Colorful Grid Accent 1" w:semiHidden="0" w:uiPriority="73" w:unhideWhenUsed="0"/>
+    <w:lsdException w:name="Light Shading Accent 2" w:semiHidden="0" w:uiPriority="60" w:unhideWhenUsed="0"/>
+    <w:lsdException w:name="Light List Accent 2" w:semiHidden="0" w:uiPriority="61" w:unhideWhenUsed="0"/>
+    <w:lsdException w:name="Light Grid Accent 2" w:semiHidden="0" w:uiPriority="62" w:unhideWhenUsed="0"/>
+    <w:lsdException w:name="Medium Shading 1 Accent 2" w:semiHidden="0" w:uiPriority="63" w:unhideWhenUsed="0"/>
+    <w:lsdException w:name="Medium Shading 2 Accent 2" w:semiHidden="0" w:uiPriority="64" w:unhideWhenUsed="0"/>
+    <w:lsdException w:name="Medium List 1 Accent 2" w:semiHidden="0" w:uiPriority="65" w:unhideWhenUsed="0"/>
+    <w:lsdException w:name="Medium List 2 Accent 2" w:semiHidden="0" w:uiPriority="66" w:unhideWhenUsed="0"/>
+    <w:lsdException w:name="Medium Grid 1 Accent 2" w:semiHidden="0" w:uiPriority="67" w:unhideWhenUsed="0"/>
+    <w:lsdException w:name="Medium Grid 2 Accent 2" w:semiHidden="0" w:uiPriority="68" w:unhideWhenUsed="0"/>
+    <w:lsdException w:name="Medium Grid 3 Accent 2" w:semiHidden="0" w:uiPriority="69" w:unhideWhenUsed="0"/>
+    <w:lsdException w:name="Dark List Accent 2" w:semiHidden="0" w:uiPriority="70" w:unhideWhenUsed="0"/>
+    <w:lsdException w:name="Colorful Shading Accent 2" w:semiHidden="0" w:uiPriority="71" w:unhideWhenUsed="0"/>
+    <w:lsdException w:name="Colorful List Accent 2" w:semiHidden="0" w:uiPriority="72" w:unhideWhenUsed="0"/>
+    <w:lsdException w:name="Colorful Grid Accent 2" w:semiHidden="0" w:uiPriority="73" w:unhideWhenUsed="0"/>
+    <w:lsdException w:name="Light Shading Accent 3" w:semiHidden="0" w:uiPriority="60" w:unhideWhenUsed="0"/>
+    <w:lsdException w:name="Light List Accent 3" w:semiHidden="0" w:uiPriority="61" w:unhideWhenUsed="0"/>
+    <w:lsdException w:name="Light Grid Accent 3" w:semiHidden="0" w:uiPriority="62" w:unhideWhenUsed="0"/>
+    <w:lsdException w:name="Medium Shading 1 Accent 3" w:semiHidden="0" w:uiPriority="63" w:unhideWhenUsed="0"/>
+    <w:lsdException w:name="Medium Shading 2 Accent 3" w:semiHidden="0" w:uiPriority="64" w:unhideWhenUsed="0"/>
+    <w:lsdException w:name="Medium List 1 Accent 3" w:semiHidden="0" w:uiPriority="65" w:unhideWhenUsed="0"/>
+    <w:lsdException w:name="Medium List 2 Accent 3" w:semiHidden="0" w:uiPriority="66" w:unhideWhenUsed="0"/>
+    <w:lsdException w:name="Medium Grid 1 Accent 3" w:semiHidden="0" w:uiPriority="67" w:unhideWhenUsed="0"/>
+    <w:lsdException w:name="Medium Grid 2 Accent 3" w:semiHidden="0" w:uiPriority="68" w:unhideWhenUsed="0"/>
+    <w:lsdException w:name="Medium Grid 3 Accent 3" w:semiHidden="0" w:uiPriority="69" w:unhideWhenUsed="0"/>
+    <w:lsdException w:name="Dark List Accent 3" w:semiHidden="0" w:uiPriority="70" w:unhideWhenUsed="0"/>
+    <w:lsdException w:name="Colorful Shading Accent 3" w:semiHidden="0" w:uiPriority="71" w:unhideWhenUsed="0"/>
+    <w:lsdException w:name="Colorful List Accent 3" w:semiHidden="0" w:uiPriority="72" w:unhideWhenUsed="0"/>
+    <w:lsdException w:name="Colorful Grid Accent 3" w:semiHidden="0" w:uiPriority="73" w:unhideWhenUsed="0"/>
+    <w:lsdException w:name="Light Shading Accent 4" w:semiHidden="0" w:uiPriority="60" w:unhideWhenUsed="0"/>
+    <w:lsdException w:name="Light List Accent 4" w:semiHidden="0" w:uiPriority="61" w:unhideWhenUsed="0"/>
+    <w:lsdException w:name="Light Grid Accent 4" w:semiHidden="0" w:uiPriority="62" w:unhideWhenUsed="0"/>
+    <w:lsdException w:name="Medium Shading 1 Accent 4" w:semiHidden="0" w:uiPriority="63" w:unhideWhenUsed="0"/>
+    <w:lsdException w:name="Medium Shading 2 Accent 4" w:semiHidden="0" w:uiPriority="64" w:unhideWhenUsed="0"/>
+    <w:lsdException w:name="Medium List 1 Accent 4" w:semiHidden="0" w:uiPriority="65" w:unhideWhenUsed="0"/>
+    <w:lsdException w:name="Medium List 2 Accent 4" w:semiHidden="0" w:uiPriority="66" w:unhideWhenUsed="0"/>
+    <w:lsdException w:name="Medium Grid 1 Accent 4" w:semiHidden="0" w:uiPriority="67" w:unhideWhenUsed="0"/>
+    <w:lsdException w:name="Medium Grid 2 Accent 4" w:semiHidden="0" w:uiPriority="68" w:unhideWhenUsed="0"/>
+    <w:lsdException w:name="Medium Grid 3 Accent 4" w:semiHidden="0" w:uiPriority="69" w:unhideWhenUsed="0"/>
+    <w:lsdException w:name="Dark List Accent 4" w:semiHidden="0" w:uiPriority="70" w:unhideWhenUsed="0"/>
+    <w:lsdException w:name="Colorful Shading Accent 4" w:semiHidden="0" w:uiPriority="71" w:unhideWhenUsed="0"/>
+    <w:lsdException w:name="Colorful List Accent 4" w:semiHidden="0" w:uiPriority="72" w:unhideWhenUsed="0"/>
+    <w:lsdException w:name="Colorful Grid Accent 4" w:semiHidden="0" w:uiPriority="73" w:unhideWhenUsed="0"/>
+    <w:lsdException w:name="Light Shading Accent 5" w:semiHidden="0" w:uiPriority="60" w:unhideWhenUsed="0"/>
+    <w:lsdException w:name="Light List Accent 5" w:semiHidden="0" w:uiPriority="61" w:unhideWhenUsed="0"/>
+    <w:lsdException w:name="Light Grid Accent 5" w:semiHidden="0" w:uiPriority="62" w:unhideWhenUsed="0"/>
+    <w:lsdException w:name="Medium Shading 1 Accent 5" w:semiHidden="0" w:uiPriority="63" w:unhideWhenUsed="0"/>
+    <w:lsdException w:name="Medium Shading 2 Accent 5" w:semiHidden="0" w:uiPriority="64" w:unhideWhenUsed="0"/>
+    <w:lsdException w:name="Medium List 1 Accent 5" w:semiHidden="0" w:uiPriority="65" w:unhideWhenUsed="0"/>
+    <w:lsdException w:name="Medium List 2 Accent 5" w:semiHidden="0" w:uiPriority="66" w:unhideWhenUsed="0"/>
+    <w:lsdException w:name="Medium Grid 1 Accent 5" w:semiHidden="0" w:uiPriority="67" w:unhideWhenUsed="0"/>
+    <w:lsdException w:name="Medium Grid 2 Accent 5" w:semiHidden="0" w:uiPriority="68" w:unhideWhenUsed="0"/>
+    <w:lsdException w:name="Medium Grid 3 Accent 5" w:semiHidden="0" w:uiPriority="69" w:unhideWhenUsed="0"/>
+    <w:lsdException w:name="Dark List Accent 5" w:semiHidden="0" w:uiPriority="70" w:unhideWhenUsed="0"/>
+    <w:lsdException w:name="Colorful Shading Accent 5" w:semiHidden="0" w:uiPriority="71" w:unhideWhenUsed="0"/>
+    <w:lsdException w:name="Colorful List Accent 5" w:semiHidden="0" w:uiPriority="72" w:unhideWhenUsed="0"/>
+    <w:lsdException w:name="Colorful Grid Accent 5" w:semiHidden="0" w:uiPriority="73" w:unhideWhenUsed="0"/>
+    <w:lsdException w:name="Light Shading Accent 6" w:semiHidden="0" w:uiPriority="60" w:unhideWhenUsed="0"/>
+    <w:lsdException w:name="Light List Accent 6" w:semiHidden="0" w:uiPriority="61" w:unhideWhenUsed="0"/>
+    <w:lsdException w:name="Light Grid Accent 6" w:semiHidden="0" w:uiPriority="62" w:unhideWhenUsed="0"/>
+    <w:lsdException w:name="Medium Shading 1 Accent 6" w:semiHidden="0" w:uiPriority="63" w:unhideWhenUsed="0"/>
+    <w:lsdException w:name="Medium Shading 2 Accent 6" w:semiHidden="0" w:uiPriority="64" w:unhideWhenUsed="0"/>
+    <w:lsdException w:name="Medium List 1 Accent 6" w:semiHidden="0" w:uiPriority="65" w:unhideWhenUsed="0"/>
+    <w:lsdException w:name="Medium List 2 Accent 6" w:semiHidden="0" w:uiPriority="66" w:unhideWhenUsed="0"/>
+    <w:lsdException w:name="Medium Grid 1 Accent 6" w:semiHidden="0" w:uiPriority="67" w:unhideWhenUsed="0"/>
+    <w:lsdException w:name="Medium Grid 2 Accent 6" w:semiHidden="0" w:uiPriority="68" w:unhideWhenUsed="0"/>
+    <w:lsdException w:name="Medium Grid 3 Accent 6" w:semiHidden="0" w:uiPriority="69" w:unhideWhenUsed="0"/>
+    <w:lsdException w:name="Dark List Accent 6" w:semiHidden="0" w:uiPriority="70" w:unhideWhenUsed="0"/>
+    <w:lsdException w:name="Colorful Shading Accent 6" w:semiHidden="0" w:uiPriority="71" w:unhideWhenUsed="0"/>
+    <w:lsdException w:name="Colorful List Accent 6" w:semiHidden="0" w:uiPriority="72" w:unhideWhenUsed="0"/>
+    <w:lsdException w:name="Colorful Grid Accent 6" w:semiHidden="0" w:uiPriority="73" w:unhideWhenUsed="0"/>
+    <w:lsdException w:name="Subtle Emphasis" w:semiHidden="0" w:uiPriority="19" w:unhideWhenUsed="0" w:qFormat="1"/>
+    <w:lsdException w:name="Intense Emphasis" w:semiHidden="0" w:uiPriority="21" w:unhideWhenUsed="0" w:qFormat="1"/>
+    <w:lsdException w:name="Subtle Reference" w:semiHidden="0" w:uiPriority="31" w:unhideWhenUsed="0" w:qFormat="1"/>
+    <w:lsdException w:name="Intense Reference" w:semiHidden="0" w:uiPriority="32" w:unhideWhenUsed="0" w:qFormat="1"/>
+    <w:lsdException w:name="Book Title" w:semiHidden="0" w:uiPriority="33" w:unhideWhenUsed="0" w:qFormat="1"/>
+    <w:lsdException w:name="Bibliography" w:uiPriority="37"/>
+    <w:lsdException w:name="TOC Heading" w:uiPriority="39" w:qFormat="1"/>
+  </w:latentStyles>
+  <w:style w:type="paragraph" w:default="1" w:styleId="Normal">
+    <w:name w:val="Normal"/>
+    <w:qFormat/>
+  </w:style>
+  <w:style w:type="character" w:default="1" w:styleId="DefaultParagraphFont">
+    <w:name w:val="Default Paragraph Font"/>
+    <w:uiPriority w:val="1"/>
+    <w:semiHidden/>
+    <w:unhideWhenUsed/>
+  </w:style>
+  <w:style w:type="table" w:default="1" w:styleId="TableNormal">
+    <w:name w:val="Normal Table"/>
+    <w:uiPriority w:val="99"/>
+    <w:semiHidden/>
+    <w:unhideWhenUsed/>
+    <w:tblPr>
+      <w:tblInd w:w="0" w:type="dxa"/>
+      <w:tblCellMar>
+        <w:top w:w="0" w:type="dxa"/>
+        <w:left w:w="108" w:type="dxa"/>
+        <w:bottom w:w="0" w:type="dxa"/>
+        <w:right w:w="108" w:type="dxa"/>
+      </w:tblCellMar>
+    </w:tblPr>
+  </w:style>
+  <w:style w:type="numbering" w:default="1" w:styleId="NoList">
+    <w:name w:val="No List"/>
+    <w:uiPriority w:val="99"/>
+    <w:semiHidden/>
+    <w:unhideWhenUsed/>
+  </w:style>
+  <w:style w:type="paragraph" w:customStyle="1" w:styleId="6FC456586CC346C89A6CC832E351F7E1">
+    <w:name w:val="6FC456586CC346C89A6CC832E351F7E1"/>
+    <w:rsid w:val="00F86C9E"/>
+  </w:style>
+</w:styles>
+</file>
+
+<file path=word/glossary/stylesWithEffects.xml><?xml version="1.0" encoding="utf-8"?>
+<w:styles xmlns:wpc="http://schemas.microsoft.com/office/word/2010/wordprocessingCanvas" xmlns:mc="http://schemas.openxmlformats.org/markup-compatibility/2006" xmlns:o="urn:schemas-microsoft-com:office:office" xmlns:r="http://schemas.openxmlformats.org/officeDocument/2006/relationships" xmlns:m="http://schemas.openxmlformats.org/officeDocument/2006/math" xmlns:v="urn:schemas-microsoft-com:vml" xmlns:wp14="http://schemas.microsoft.com/office/word/2010/wordprocessingDrawing" xmlns:wp="http://schemas.openxmlformats.org/drawingml/2006/wordprocessingDrawing" xmlns:w10="urn:schemas-microsoft-com:office:word" xmlns:w="http://schemas.openxmlformats.org/wordprocessingml/2006/main" xmlns:w14="http://schemas.microsoft.com/office/word/2010/wordml" xmlns:wpg="http://schemas.microsoft.com/office/word/2010/wordprocessingGroup" xmlns:wpi="http://schemas.microsoft.com/office/word/2010/wordprocessingInk" xmlns:wne="http://schemas.microsoft.com/office/word/2006/wordml" xmlns:wps="http://schemas.microsoft.com/office/word/2010/wordprocessingShape" mc:Ignorable="w14 wp14">
+  <w:docDefaults>
+    <w:rPrDefault>
+      <w:rPr>
+        <w:rFonts w:asciiTheme="minorHAnsi" w:eastAsiaTheme="minorEastAsia" w:hAnsiTheme="minorHAnsi" w:cstheme="minorBidi"/>
+        <w:sz w:val="22"/>
+        <w:szCs w:val="22"/>
+        <w:lang w:val="es-ES" w:eastAsia="es-ES" w:bidi="ar-SA"/>
+      </w:rPr>
+    </w:rPrDefault>
+    <w:pPrDefault>
+      <w:pPr>
+        <w:spacing w:after="200" w:line="276" w:lineRule="auto"/>
+      </w:pPr>
+    </w:pPrDefault>
+  </w:docDefaults>
+  <w:latentStyles w:defLockedState="0" w:defUIPriority="99" w:defSemiHidden="1" w:defUnhideWhenUsed="1" w:defQFormat="0" w:count="267">
+    <w:lsdException w:name="Normal" w:semiHidden="0" w:uiPriority="0" w:unhideWhenUsed="0" w:qFormat="1"/>
+    <w:lsdException w:name="heading 1" w:semiHidden="0" w:uiPriority="9" w:unhideWhenUsed="0" w:qFormat="1"/>
+    <w:lsdException w:name="heading 2" w:uiPriority="9" w:qFormat="1"/>
+    <w:lsdException w:name="heading 3" w:uiPriority="9" w:qFormat="1"/>
+    <w:lsdException w:name="heading 4" w:uiPriority="9" w:qFormat="1"/>
+    <w:lsdException w:name="heading 5" w:uiPriority="9" w:qFormat="1"/>
+    <w:lsdException w:name="heading 6" w:uiPriority="9" w:qFormat="1"/>
+    <w:lsdException w:name="heading 7" w:uiPriority="9" w:qFormat="1"/>
+    <w:lsdException w:name="heading 8" w:uiPriority="9" w:qFormat="1"/>
+    <w:lsdException w:name="heading 9" w:uiPriority="9" w:qFormat="1"/>
+    <w:lsdException w:name="toc 1" w:uiPriority="39"/>
+    <w:lsdException w:name="toc 2" w:uiPriority="39"/>
+    <w:lsdException w:name="toc 3" w:uiPriority="39"/>
+    <w:lsdException w:name="toc 4" w:uiPriority="39"/>
+    <w:lsdException w:name="toc 5" w:uiPriority="39"/>
+    <w:lsdException w:name="toc 6" w:uiPriority="39"/>
+    <w:lsdException w:name="toc 7" w:uiPriority="39"/>
+    <w:lsdException w:name="toc 8" w:uiPriority="39"/>
+    <w:lsdException w:name="toc 9" w:uiPriority="39"/>
+    <w:lsdException w:name="caption" w:uiPriority="35" w:qFormat="1"/>
+    <w:lsdException w:name="Title" w:semiHidden="0" w:uiPriority="10" w:unhideWhenUsed="0" w:qFormat="1"/>
+    <w:lsdException w:name="Default Paragraph Font" w:uiPriority="1"/>
+    <w:lsdException w:name="Subtitle" w:semiHidden="0" w:uiPriority="11" w:unhideWhenUsed="0" w:qFormat="1"/>
+    <w:lsdException w:name="Strong" w:semiHidden="0" w:uiPriority="22" w:unhideWhenUsed="0" w:qFormat="1"/>
+    <w:lsdException w:name="Emphasis" w:semiHidden="0" w:uiPriority="20" w:unhideWhenUsed="0" w:qFormat="1"/>
+    <w:lsdException w:name="Table Grid" w:semiHidden="0" w:uiPriority="59" w:unhideWhenUsed="0"/>
+    <w:lsdException w:name="Placeholder Text" w:unhideWhenUsed="0"/>
+    <w:lsdException w:name="No Spacing" w:semiHidden="0" w:uiPriority="1" w:unhideWhenUsed="0" w:qFormat="1"/>
+    <w:lsdException w:name="Light Shading" w:semiHidden="0" w:uiPriority="60" w:unhideWhenUsed="0"/>
+    <w:lsdException w:name="Light List" w:semiHidden="0" w:uiPriority="61" w:unhideWhenUsed="0"/>
+    <w:lsdException w:name="Light Grid" w:semiHidden="0" w:uiPriority="62" w:unhideWhenUsed="0"/>
+    <w:lsdException w:name="Medium Shading 1" w:semiHidden="0" w:uiPriority="63" w:unhideWhenUsed="0"/>
+    <w:lsdException w:name="Medium Shading 2" w:semiHidden="0" w:uiPriority="64" w:unhideWhenUsed="0"/>
+    <w:lsdException w:name="Medium List 1" w:semiHidden="0" w:uiPriority="65" w:unhideWhenUsed="0"/>
+    <w:lsdException w:name="Medium List 2" w:semiHidden="0" w:uiPriority="66" w:unhideWhenUsed="0"/>
+    <w:lsdException w:name="Medium Grid 1" w:semiHidden="0" w:uiPriority="67" w:unhideWhenUsed="0"/>
+    <w:lsdException w:name="Medium Grid 2" w:semiHidden="0" w:uiPriority="68" w:unhideWhenUsed="0"/>
+    <w:lsdException w:name="Medium Grid 3" w:semiHidden="0" w:uiPriority="69" w:unhideWhenUsed="0"/>
+    <w:lsdException w:name="Dark List" w:semiHidden="0" w:uiPriority="70" w:unhideWhenUsed="0"/>
+    <w:lsdException w:name="Colorful Shading" w:semiHidden="0" w:uiPriority="71" w:unhideWhenUsed="0"/>
+    <w:lsdException w:name="Colorful List" w:semiHidden="0" w:uiPriority="72" w:unhideWhenUsed="0"/>
+    <w:lsdException w:name="Colorful Grid" w:semiHidden="0" w:uiPriority="73" w:unhideWhenUsed="0"/>
+    <w:lsdException w:name="Light Shading Accent 1" w:semiHidden="0" w:uiPriority="60" w:unhideWhenUsed="0"/>
+    <w:lsdException w:name="Light List Accent 1" w:semiHidden="0" w:uiPriority="61" w:unhideWhenUsed="0"/>
+    <w:lsdException w:name="Light Grid Accent 1" w:semiHidden="0" w:uiPriority="62" w:unhideWhenUsed="0"/>
+    <w:lsdException w:name="Medium Shading 1 Accent 1" w:semiHidden="0" w:uiPriority="63" w:unhideWhenUsed="0"/>
+    <w:lsdException w:name="Medium Shading 2 Accent 1" w:semiHidden="0" w:uiPriority="64" w:unhideWhenUsed="0"/>
+    <w:lsdException w:name="Medium List 1 Accent 1" w:semiHidden="0" w:uiPriority="65" w:unhideWhenUsed="0"/>
+    <w:lsdException w:name="Revision" w:unhideWhenUsed="0"/>
+    <w:lsdException w:name="List Paragraph" w:semiHidden="0" w:uiPriority="34" w:unhideWhenUsed="0" w:qFormat="1"/>
+    <w:lsdException w:name="Quote" w:semiHidden="0" w:uiPriority="29" w:unhideWhenUsed="0" w:qFormat="1"/>
+    <w:lsdException w:name="Intense Quote" w:semiHidden="0" w:uiPriority="30" w:unhideWhenUsed="0" w:qFormat="1"/>
+    <w:lsdException w:name="Medium List 2 Accent 1" w:semiHidden="0" w:uiPriority="66" w:unhideWhenUsed="0"/>
+    <w:lsdException w:name="Medium Grid 1 Accent 1" w:semiHidden="0" w:uiPriority="67" w:unhideWhenUsed="0"/>
+    <w:lsdException w:name="Medium Grid 2 Accent 1" w:semiHidden="0" w:uiPriority="68" w:unhideWhenUsed="0"/>
+    <w:lsdException w:name="Medium Grid 3 Accent 1" w:semiHidden="0" w:uiPriority="69" w:unhideWhenUsed="0"/>
+    <w:lsdException w:name="Dark List Accent 1" w:semiHidden="0" w:uiPriority="70" w:unhideWhenUsed="0"/>
+    <w:lsdException w:name="Colorful Shading Accent 1" w:semiHidden="0" w:uiPriority="71" w:unhideWhenUsed="0"/>
+    <w:lsdException w:name="Colorful List Accent 1" w:semiHidden="0" w:uiPriority="72" w:unhideWhenUsed="0"/>
+    <w:lsdException w:name="Colorful Grid Accent 1" w:semiHidden="0" w:uiPriority="73" w:unhideWhenUsed="0"/>
+    <w:lsdException w:name="Light Shading Accent 2" w:semiHidden="0" w:uiPriority="60" w:unhideWhenUsed="0"/>
+    <w:lsdException w:name="Light List Accent 2" w:semiHidden="0" w:uiPriority="61" w:unhideWhenUsed="0"/>
+    <w:lsdException w:name="Light Grid Accent 2" w:semiHidden="0" w:uiPriority="62" w:unhideWhenUsed="0"/>
+    <w:lsdException w:name="Medium Shading 1 Accent 2" w:semiHidden="0" w:uiPriority="63" w:unhideWhenUsed="0"/>
+    <w:lsdException w:name="Medium Shading 2 Accent 2" w:semiHidden="0" w:uiPriority="64" w:unhideWhenUsed="0"/>
+    <w:lsdException w:name="Medium List 1 Accent 2" w:semiHidden="0" w:uiPriority="65" w:unhideWhenUsed="0"/>
+    <w:lsdException w:name="Medium List 2 Accent 2" w:semiHidden="0" w:uiPriority="66" w:unhideWhenUsed="0"/>
+    <w:lsdException w:name="Medium Grid 1 Accent 2" w:semiHidden="0" w:uiPriority="67" w:unhideWhenUsed="0"/>
+    <w:lsdException w:name="Medium Grid 2 Accent 2" w:semiHidden="0" w:uiPriority="68" w:unhideWhenUsed="0"/>
+    <w:lsdException w:name="Medium Grid 3 Accent 2" w:semiHidden="0" w:uiPriority="69" w:unhideWhenUsed="0"/>
+    <w:lsdException w:name="Dark List Accent 2" w:semiHidden="0" w:uiPriority="70" w:unhideWhenUsed="0"/>
+    <w:lsdException w:name="Colorful Shading Accent 2" w:semiHidden="0" w:uiPriority="71" w:unhideWhenUsed="0"/>
+    <w:lsdException w:name="Colorful List Accent 2" w:semiHidden="0" w:uiPriority="72" w:unhideWhenUsed="0"/>
+    <w:lsdException w:name="Colorful Grid Accent 2" w:semiHidden="0" w:uiPriority="73" w:unhideWhenUsed="0"/>
+    <w:lsdException w:name="Light Shading Accent 3" w:semiHidden="0" w:uiPriority="60" w:unhideWhenUsed="0"/>
+    <w:lsdException w:name="Light List Accent 3" w:semiHidden="0" w:uiPriority="61" w:unhideWhenUsed="0"/>
+    <w:lsdException w:name="Light Grid Accent 3" w:semiHidden="0" w:uiPriority="62" w:unhideWhenUsed="0"/>
+    <w:lsdException w:name="Medium Shading 1 Accent 3" w:semiHidden="0" w:uiPriority="63" w:unhideWhenUsed="0"/>
+    <w:lsdException w:name="Medium Shading 2 Accent 3" w:semiHidden="0" w:uiPriority="64" w:unhideWhenUsed="0"/>
+    <w:lsdException w:name="Medium List 1 Accent 3" w:semiHidden="0" w:uiPriority="65" w:unhideWhenUsed="0"/>
+    <w:lsdException w:name="Medium List 2 Accent 3" w:semiHidden="0" w:uiPriority="66" w:unhideWhenUsed="0"/>
+    <w:lsdException w:name="Medium Grid 1 Accent 3" w:semiHidden="0" w:uiPriority="67" w:unhideWhenUsed="0"/>
+    <w:lsdException w:name="Medium Grid 2 Accent 3" w:semiHidden="0" w:uiPriority="68" w:unhideWhenUsed="0"/>
+    <w:lsdException w:name="Medium Grid 3 Accent 3" w:semiHidden="0" w:uiPriority="69" w:unhideWhenUsed="0"/>
+    <w:lsdException w:name="Dark List Accent 3" w:semiHidden="0" w:uiPriority="70" w:unhideWhenUsed="0"/>
+    <w:lsdException w:name="Colorful Shading Accent 3" w:semiHidden="0" w:uiPriority="71" w:unhideWhenUsed="0"/>
+    <w:lsdException w:name="Colorful List Accent 3" w:semiHidden="0" w:uiPriority="72" w:unhideWhenUsed="0"/>
+    <w:lsdException w:name="Colorful Grid Accent 3" w:semiHidden="0" w:uiPriority="73" w:unhideWhenUsed="0"/>
+    <w:lsdException w:name="Light Shading Accent 4" w:semiHidden="0" w:uiPriority="60" w:unhideWhenUsed="0"/>
+    <w:lsdException w:name="Light List Accent 4" w:semiHidden="0" w:uiPriority="61" w:unhideWhenUsed="0"/>
+    <w:lsdException w:name="Light Grid Accent 4" w:semiHidden="0" w:uiPriority="62" w:unhideWhenUsed="0"/>
+    <w:lsdException w:name="Medium Shading 1 Accent 4" w:semiHidden="0" w:uiPriority="63" w:unhideWhenUsed="0"/>
+    <w:lsdException w:name="Medium Shading 2 Accent 4" w:semiHidden="0" w:uiPriority="64" w:unhideWhenUsed="0"/>
+    <w:lsdException w:name="Medium List 1 Accent 4" w:semiHidden="0" w:uiPriority="65" w:unhideWhenUsed="0"/>
+    <w:lsdException w:name="Medium List 2 Accent 4" w:semiHidden="0" w:uiPriority="66" w:unhideWhenUsed="0"/>
+    <w:lsdException w:name="Medium Grid 1 Accent 4" w:semiHidden="0" w:uiPriority="67" w:unhideWhenUsed="0"/>
+    <w:lsdException w:name="Medium Grid 2 Accent 4" w:semiHidden="0" w:uiPriority="68" w:unhideWhenUsed="0"/>
+    <w:lsdException w:name="Medium Grid 3 Accent 4" w:semiHidden="0" w:uiPriority="69" w:unhideWhenUsed="0"/>
+    <w:lsdException w:name="Dark List Accent 4" w:semiHidden="0" w:uiPriority="70" w:unhideWhenUsed="0"/>
+    <w:lsdException w:name="Colorful Shading Accent 4" w:semiHidden="0" w:uiPriority="71" w:unhideWhenUsed="0"/>
+    <w:lsdException w:name="Colorful List Accent 4" w:semiHidden="0" w:uiPriority="72" w:unhideWhenUsed="0"/>
+    <w:lsdException w:name="Colorful Grid Accent 4" w:semiHidden="0" w:uiPriority="73" w:unhideWhenUsed="0"/>
+    <w:lsdException w:name="Light Shading Accent 5" w:semiHidden="0" w:uiPriority="60" w:unhideWhenUsed="0"/>
+    <w:lsdException w:name="Light List Accent 5" w:semiHidden="0" w:uiPriority="61" w:unhideWhenUsed="0"/>
+    <w:lsdException w:name="Light Grid Accent 5" w:semiHidden="0" w:uiPriority="62" w:unhideWhenUsed="0"/>
+    <w:lsdException w:name="Medium Shading 1 Accent 5" w:semiHidden="0" w:uiPriority="63" w:unhideWhenUsed="0"/>
+    <w:lsdException w:name="Medium Shading 2 Accent 5" w:semiHidden="0" w:uiPriority="64" w:unhideWhenUsed="0"/>
+    <w:lsdException w:name="Medium List 1 Accent 5" w:semiHidden="0" w:uiPriority="65" w:unhideWhenUsed="0"/>
+    <w:lsdException w:name="Medium List 2 Accent 5" w:semiHidden="0" w:uiPriority="66" w:unhideWhenUsed="0"/>
+    <w:lsdException w:name="Medium Grid 1 Accent 5" w:semiHidden="0" w:uiPriority="67" w:unhideWhenUsed="0"/>
+    <w:lsdException w:name="Medium Grid 2 Accent 5" w:semiHidden="0" w:uiPriority="68" w:unhideWhenUsed="0"/>
+    <w:lsdException w:name="Medium Grid 3 Accent 5" w:semiHidden="0" w:uiPriority="69" w:unhideWhenUsed="0"/>
+    <w:lsdException w:name="Dark List Accent 5" w:semiHidden="0" w:uiPriority="70" w:unhideWhenUsed="0"/>
+    <w:lsdException w:name="Colorful Shading Accent 5" w:semiHidden="0" w:uiPriority="71" w:unhideWhenUsed="0"/>
+    <w:lsdException w:name="Colorful List Accent 5" w:semiHidden="0" w:uiPriority="72" w:unhideWhenUsed="0"/>
+    <w:lsdException w:name="Colorful Grid Accent 5" w:semiHidden="0" w:uiPriority="73" w:unhideWhenUsed="0"/>
+    <w:lsdException w:name="Light Shading Accent 6" w:semiHidden="0" w:uiPriority="60" w:unhideWhenUsed="0"/>
+    <w:lsdException w:name="Light List Accent 6" w:semiHidden="0" w:uiPriority="61" w:unhideWhenUsed="0"/>
+    <w:lsdException w:name="Light Grid Accent 6" w:semiHidden="0" w:uiPriority="62" w:unhideWhenUsed="0"/>
+    <w:lsdException w:name="Medium Shading 1 Accent 6" w:semiHidden="0" w:uiPriority="63" w:unhideWhenUsed="0"/>
+    <w:lsdException w:name="Medium Shading 2 Accent 6" w:semiHidden="0" w:uiPriority="64" w:unhideWhenUsed="0"/>
+    <w:lsdException w:name="Medium List 1 Accent 6" w:semiHidden="0" w:uiPriority="65" w:unhideWhenUsed="0"/>
+    <w:lsdException w:name="Medium List 2 Accent 6" w:semiHidden="0" w:uiPriority="66" w:unhideWhenUsed="0"/>
+    <w:lsdException w:name="Medium Grid 1 Accent 6" w:semiHidden="0" w:uiPriority="67" w:unhideWhenUsed="0"/>
+    <w:lsdException w:name="Medium Grid 2 Accent 6" w:semiHidden="0" w:uiPriority="68" w:unhideWhenUsed="0"/>
+    <w:lsdException w:name="Medium Grid 3 Accent 6" w:semiHidden="0" w:uiPriority="69" w:unhideWhenUsed="0"/>
+    <w:lsdException w:name="Dark List Accent 6" w:semiHidden="0" w:uiPriority="70" w:unhideWhenUsed="0"/>
+    <w:lsdException w:name="Colorful Shading Accent 6" w:semiHidden="0" w:uiPriority="71" w:unhideWhenUsed="0"/>
+    <w:lsdException w:name="Colorful List Accent 6" w:semiHidden="0" w:uiPriority="72" w:unhideWhenUsed="0"/>
+    <w:lsdException w:name="Colorful Grid Accent 6" w:semiHidden="0" w:uiPriority="73" w:unhideWhenUsed="0"/>
+    <w:lsdException w:name="Subtle Emphasis" w:semiHidden="0" w:uiPriority="19" w:unhideWhenUsed="0" w:qFormat="1"/>
+    <w:lsdException w:name="Intense Emphasis" w:semiHidden="0" w:uiPriority="21" w:unhideWhenUsed="0" w:qFormat="1"/>
+    <w:lsdException w:name="Subtle Reference" w:semiHidden="0" w:uiPriority="31" w:unhideWhenUsed="0" w:qFormat="1"/>
+    <w:lsdException w:name="Intense Reference" w:semiHidden="0" w:uiPriority="32" w:unhideWhenUsed="0" w:qFormat="1"/>
+    <w:lsdException w:name="Book Title" w:semiHidden="0" w:uiPriority="33" w:unhideWhenUsed="0" w:qFormat="1"/>
+    <w:lsdException w:name="Bibliography" w:uiPriority="37"/>
+    <w:lsdException w:name="TOC Heading" w:uiPriority="39" w:qFormat="1"/>
+  </w:latentStyles>
+  <w:style w:type="paragraph" w:default="1" w:styleId="Normal">
+    <w:name w:val="Normal"/>
+    <w:qFormat/>
+  </w:style>
+  <w:style w:type="character" w:default="1" w:styleId="DefaultParagraphFont">
+    <w:name w:val="Default Paragraph Font"/>
+    <w:uiPriority w:val="1"/>
+    <w:semiHidden/>
+    <w:unhideWhenUsed/>
+  </w:style>
+  <w:style w:type="table" w:default="1" w:styleId="TableNormal">
+    <w:name w:val="Normal Table"/>
+    <w:uiPriority w:val="99"/>
+    <w:semiHidden/>
+    <w:unhideWhenUsed/>
+    <w:tblPr>
+      <w:tblInd w:w="0" w:type="dxa"/>
+      <w:tblCellMar>
+        <w:top w:w="0" w:type="dxa"/>
+        <w:left w:w="108" w:type="dxa"/>
+        <w:bottom w:w="0" w:type="dxa"/>
+        <w:right w:w="108" w:type="dxa"/>
+      </w:tblCellMar>
+    </w:tblPr>
+  </w:style>
+  <w:style w:type="numbering" w:default="1" w:styleId="NoList">
+    <w:name w:val="No List"/>
+    <w:uiPriority w:val="99"/>
+    <w:semiHidden/>
+    <w:unhideWhenUsed/>
+  </w:style>
+  <w:style w:type="paragraph" w:customStyle="1" w:styleId="6FC456586CC346C89A6CC832E351F7E1">
+    <w:name w:val="6FC456586CC346C89A6CC832E351F7E1"/>
+    <w:rsid w:val="00F86C9E"/>
+  </w:style>
+</w:styles>
+</file>
+
+<file path=word/glossary/webSettings.xml><?xml version="1.0" encoding="utf-8"?>
+<w:webSettings xmlns:mc="http://schemas.openxmlformats.org/markup-compatibility/2006" xmlns:r="http://schemas.openxmlformats.org/officeDocument/2006/relationships" xmlns:w="http://schemas.openxmlformats.org/wordprocessingml/2006/main" xmlns:w14="http://schemas.microsoft.com/office/word/2010/wordml" mc:Ignorable="w14">
+  <w:optimizeForBrowser/>
+  <w:allowPNG/>
+</w:webSettings>
 </file>
 
 <file path=word/theme/theme1.xml><?xml version="1.0" encoding="utf-8"?>
@@ -2678,4 +5204,16 @@
   <a:objectDefaults/>
   <a:extraClrSchemeLst/>
 </a:theme>
+</file>
+
+<file path=customXml/item1.xml><?xml version="1.0" encoding="utf-8"?>
+<b:Sources xmlns:b="http://schemas.openxmlformats.org/officeDocument/2006/bibliography" xmlns="http://schemas.openxmlformats.org/officeDocument/2006/bibliography" SelectedStyle="\APA.XSL" StyleName="APA"/>
+</file>
+
+<file path=customXml/itemProps1.xml><?xml version="1.0" encoding="utf-8"?>
+<ds:datastoreItem xmlns:ds="http://schemas.openxmlformats.org/officeDocument/2006/customXml" ds:itemID="{C60E28DA-0765-41D6-97F2-23162701B944}">
+  <ds:schemaRefs>
+    <ds:schemaRef ds:uri="http://schemas.openxmlformats.org/officeDocument/2006/bibliography"/>
+  </ds:schemaRefs>
+</ds:datastoreItem>
 </file>
</xml_diff>